<commit_message>
was unable to commit earlier fixes, doing now
</commit_message>
<xml_diff>
--- a/docassemble/MTVHousing/data/templates/Motion_To_Vacate_Form.docx
+++ b/docassemble/MTVHousing/data/templates/Motion_To_Vacate_Form.docx
@@ -67,9 +67,94 @@
           <w:sz w:val="48"/>
           <w:szCs w:val="48"/>
         </w:rPr>
-        <w:t xml:space="preserve"> </w:t>
-      </w:r>
-      <w:r>
+        <w:t xml:space="preserve"> 3 Copies</w:t>
+      </w:r>
+    </w:p>
+    <w:p>
+      <w:pPr>
+        <w:pStyle w:val="ListParagraph"/>
+      </w:pPr>
+      <w:r>
+        <w:rPr>
+          <w:b/>
+          <w:bCs/>
+        </w:rPr>
+        <w:t>Print 3 copies of this Motion</w:t>
+      </w:r>
+      <w:r>
+        <w:t xml:space="preserve">. The copies </w:t>
+      </w:r>
+      <w:r>
+        <w:t>are for</w:t>
+      </w:r>
+      <w:r>
+        <w:t>:</w:t>
+      </w:r>
+    </w:p>
+    <w:p>
+      <w:pPr>
+        <w:pStyle w:val="ListParagraph"/>
+        <w:numPr>
+          <w:ilvl w:val="1"/>
+          <w:numId w:val="42"/>
+        </w:numPr>
+      </w:pPr>
+      <w:r>
+        <w:t>The Clerk at the {{ courts[0] }}. The courts address is {{ courts[0].address.county }} .</w:t>
+      </w:r>
+    </w:p>
+    <w:p>
+      <w:pPr>
+        <w:pStyle w:val="ListParagraph"/>
+        <w:numPr>
+          <w:ilvl w:val="1"/>
+          <w:numId w:val="42"/>
+        </w:numPr>
+      </w:pPr>
+      <w:r>
+        <w:t>The Plaintiff</w:t>
+      </w:r>
+    </w:p>
+    <w:p>
+      <w:pPr>
+        <w:pStyle w:val="ListParagraph"/>
+        <w:numPr>
+          <w:ilvl w:val="1"/>
+          <w:numId w:val="42"/>
+        </w:numPr>
+      </w:pPr>
+      <w:r>
+        <w:t>Keep one copy for your own records.</w:t>
+      </w:r>
+    </w:p>
+    <w:p>
+      <w:pPr>
+        <w:ind w:left="1080"/>
+      </w:pPr>
+    </w:p>
+    <w:p>
+      <w:pPr>
+        <w:ind w:left="720"/>
+      </w:pPr>
+      <w:r>
+        <w:t xml:space="preserve">** It is recommended that you hand-deliver all of these documents because mail will be too </w:t>
+      </w:r>
+      <w:proofErr w:type="gramStart"/>
+      <w:r>
+        <w:t>slow</w:t>
+      </w:r>
+      <w:proofErr w:type="gramEnd"/>
+      <w:r>
+        <w:t xml:space="preserve"> and most courts will require that you give at least 7 days notice!**</w:t>
+      </w:r>
+    </w:p>
+    <w:p>
+      <w:pPr>
+        <w:ind w:left="720"/>
+      </w:pPr>
+    </w:p>
+    <w:p>
+      <w:pPr>
         <w:rPr>
           <w:b/>
           <w:bCs/>
@@ -77,8 +162,7 @@
           <w:sz w:val="48"/>
           <w:szCs w:val="48"/>
         </w:rPr>
-        <w:t>Additional</w:t>
-      </w:r>
+      </w:pPr>
       <w:r>
         <w:rPr>
           <w:b/>
@@ -87,23 +171,60 @@
           <w:sz w:val="48"/>
           <w:szCs w:val="48"/>
         </w:rPr>
-        <w:t xml:space="preserve"> Copies</w:t>
+        <w:t>Schedule Your Motion for a Hearing</w:t>
       </w:r>
     </w:p>
     <w:p>
       <w:pPr>
+        <w:pStyle w:val="ListParagraph"/>
+      </w:pPr>
+      <w:r>
+        <w:rPr>
+          <w:b/>
+          <w:bCs/>
+        </w:rPr>
+        <w:t>Schedule a New Court Date.</w:t>
+      </w:r>
+    </w:p>
+    <w:p/>
+    <w:p>
+      <w:pPr>
         <w:ind w:left="720"/>
       </w:pPr>
       <w:r>
-        <w:t xml:space="preserve">This motion has been sent to your court via </w:t>
-      </w:r>
-      <w:proofErr w:type="gramStart"/>
-      <w:r>
-        <w:t>email, and</w:t>
-      </w:r>
-      <w:proofErr w:type="gramEnd"/>
-      <w:r>
-        <w:t xml:space="preserve"> can be sent to the Plainitff via email. However, it is suggested that you keep hardcopies as well. </w:t>
+        <w:t>It is important that you first contact the court and find out when they will allow you to schedule this motion hearing. (Some courts only allow them on certain days at certain times. Some courts also require that you give at least 7 days notice of when the hearing will take place. It varies from court to court)</w:t>
+      </w:r>
+    </w:p>
+    <w:p>
+      <w:pPr>
+        <w:ind w:left="720"/>
+      </w:pPr>
+    </w:p>
+    <w:p>
+      <w:pPr>
+        <w:ind w:left="720"/>
+      </w:pPr>
+      <w:r>
+        <w:t xml:space="preserve">Once you have determined when you can schedule your motion you need to fill out </w:t>
+      </w:r>
+      <w:r>
+        <w:rPr>
+          <w:b/>
+          <w:bCs/>
+        </w:rPr>
+        <w:t xml:space="preserve">Section 6 </w:t>
+      </w:r>
+      <w:r>
+        <w:t xml:space="preserve">on </w:t>
+      </w:r>
+      <w:r>
+        <w:rPr>
+          <w:u w:val="single"/>
+        </w:rPr>
+        <w:t>all three copies</w:t>
+      </w:r>
+      <w:r>
+        <w:t xml:space="preserve"> of this document.</w:t>
       </w:r>
     </w:p>
     <w:p>
@@ -129,19 +250,61 @@
           <w:sz w:val="48"/>
           <w:szCs w:val="48"/>
         </w:rPr>
-        <w:t>Schedule Your Motion for a Hearing</w:t>
+        <w:t>Deliver A Copy To The Plaintiff</w:t>
       </w:r>
     </w:p>
     <w:p>
       <w:pPr>
-        <w:pStyle w:val="ListParagraph"/>
-      </w:pPr>
+        <w:ind w:left="720"/>
+      </w:pPr>
+      <w:r>
+        <w:t xml:space="preserve">Before you deliver this motion to the Plaintiff  indicate in </w:t>
+      </w:r>
       <w:r>
         <w:rPr>
           <w:b/>
           <w:bCs/>
         </w:rPr>
-        <w:t>Schedule a New Court Date.</w:t>
+        <w:t>Section 7</w:t>
+      </w:r>
+      <w:r>
+        <w:t xml:space="preserve"> of this motion, on </w:t>
+      </w:r>
+      <w:r>
+        <w:rPr>
+          <w:u w:val="single"/>
+        </w:rPr>
+        <w:t>all 3 documents</w:t>
+      </w:r>
+      <w:r>
+        <w:t>, whether you</w:t>
+      </w:r>
+      <w:r>
+        <w:t>:</w:t>
+      </w:r>
+    </w:p>
+    <w:p>
+      <w:pPr>
+        <w:pStyle w:val="ListParagraph"/>
+        <w:numPr>
+          <w:ilvl w:val="1"/>
+          <w:numId w:val="42"/>
+        </w:numPr>
+      </w:pPr>
+      <w:r>
+        <w:t xml:space="preserve">Hand-delievered or Mailed this motion to you landlord; and </w:t>
+      </w:r>
+    </w:p>
+    <w:p>
+      <w:pPr>
+        <w:pStyle w:val="ListParagraph"/>
+        <w:numPr>
+          <w:ilvl w:val="1"/>
+          <w:numId w:val="42"/>
+        </w:numPr>
+      </w:pPr>
+      <w:r>
+        <w:t>Write the date that this action took place.</w:t>
       </w:r>
     </w:p>
     <w:p/>
@@ -150,62 +313,18 @@
         <w:ind w:left="720"/>
       </w:pPr>
       <w:r>
-        <w:t>It is important that you first contact the court and find out when they will allow you to schedule this motion hearing. (Some courts only allow them on certain days at certain times. Some courts also require that you give at least 7 days notice of when the hearing will take place. It varies from court to court)</w:t>
+        <w:t xml:space="preserve">** It is recommended that you hand-deliver all of these documents because mail will be too </w:t>
+      </w:r>
+      <w:proofErr w:type="gramStart"/>
+      <w:r>
+        <w:t>slow</w:t>
+      </w:r>
+      <w:proofErr w:type="gramEnd"/>
+      <w:r>
+        <w:t xml:space="preserve"> and most courts will require that you give at least 7 days notice!**</w:t>
       </w:r>
     </w:p>
-    <w:p>
-      <w:pPr>
-        <w:ind w:left="720"/>
-      </w:pPr>
-    </w:p>
-    <w:p>
-      <w:pPr>
-        <w:ind w:left="720"/>
-      </w:pPr>
-      <w:r>
-        <w:t xml:space="preserve">Once you have determined when you can schedule your motion you need to fill out </w:t>
-      </w:r>
-      <w:r>
-        <w:rPr>
-          <w:b/>
-          <w:bCs/>
-        </w:rPr>
-        <w:t xml:space="preserve">Section 6 </w:t>
-      </w:r>
-      <w:r>
-        <w:t xml:space="preserve">on </w:t>
-      </w:r>
-      <w:r>
-        <w:rPr>
-          <w:u w:val="single"/>
-        </w:rPr>
-        <w:t>all additional copies</w:t>
-      </w:r>
-      <w:r>
-        <w:t xml:space="preserve"> of this document.</w:t>
-      </w:r>
-      <w:r>
-        <w:t xml:space="preserve"> </w:t>
-      </w:r>
-    </w:p>
-    <w:p>
-      <w:pPr>
-        <w:ind w:left="720"/>
-      </w:pPr>
-    </w:p>
-    <w:p>
-      <w:pPr>
-        <w:ind w:left="720"/>
-      </w:pPr>
-      <w:r>
-        <w:t>Hard copies and electronic!</w:t>
-      </w:r>
-    </w:p>
-    <w:p>
-      <w:pPr>
-        <w:ind w:left="720"/>
-      </w:pPr>
-    </w:p>
+    <w:p/>
     <w:p>
       <w:pPr>
         <w:rPr>
@@ -224,7 +343,7 @@
           <w:sz w:val="48"/>
           <w:szCs w:val="48"/>
         </w:rPr>
-        <w:t>Deliver A Copy To The Plaintiff</w:t>
+        <w:t>Deliver A Copy To The Court</w:t>
       </w:r>
     </w:p>
     <w:p>
@@ -232,7 +351,7 @@
         <w:ind w:left="720"/>
       </w:pPr>
       <w:r>
-        <w:t xml:space="preserve">A copy of this motion (and/or the answer) needs to be delivered to the plantiff (your landlord) in this case. </w:t>
+        <w:t xml:space="preserve">After you serve the Plaintiff, bring a copy to the court. </w:t>
       </w:r>
     </w:p>
     <w:p>
@@ -245,19 +364,25 @@
         <w:ind w:left="720"/>
       </w:pPr>
       <w:r>
-        <w:t xml:space="preserve">Normally it is suggested that the copies be hand delievered but given the pandemic the best option is to </w:t>
-      </w:r>
-      <w:r>
-        <w:rPr>
-          <w:b/>
-          <w:bCs/>
-        </w:rPr>
-        <w:t xml:space="preserve">call the clerk at the courthouse and ask what the proper method of service should be. </w:t>
+        <w:t xml:space="preserve">If you are also filing an Answer, attach a copy of the motion you will be delivering </w:t>
       </w:r>
     </w:p>
     <w:p/>
     <w:p>
-      <w:pPr>
+      <w:r>
+        <w:t>{% if counterclaim_yesno %}</w:t>
+      </w:r>
+    </w:p>
+    <w:p/>
+    <w:p>
+      <w:pPr>
+        <w:rPr>
+          <w:color w:val="BF8F00" w:themeColor="accent4" w:themeShade="BF"/>
+          <w:sz w:val="48"/>
+          <w:szCs w:val="48"/>
+        </w:rPr>
+      </w:pPr>
+      <w:r>
         <w:rPr>
           <w:b/>
           <w:bCs/>
@@ -265,8 +390,141 @@
           <w:sz w:val="48"/>
           <w:szCs w:val="48"/>
         </w:rPr>
-      </w:pPr>
-      <w:r>
+        <w:t>File Your Answer</w:t>
+      </w:r>
+    </w:p>
+    <w:p>
+      <w:pPr>
+        <w:pStyle w:val="ListParagraph"/>
+        <w:numPr>
+          <w:ilvl w:val="0"/>
+          <w:numId w:val="42"/>
+        </w:numPr>
+        <w:rPr>
+          <w:b/>
+          <w:bCs/>
+        </w:rPr>
+      </w:pPr>
+      <w:r>
+        <w:rPr>
+          <w:b/>
+          <w:bCs/>
+        </w:rPr>
+        <w:t>Filing an answer.</w:t>
+      </w:r>
+    </w:p>
+    <w:p>
+      <w:pPr>
+        <w:pStyle w:val="ListParagraph"/>
+        <w:rPr>
+          <w:b/>
+          <w:bCs/>
+        </w:rPr>
+      </w:pPr>
+    </w:p>
+    <w:p>
+      <w:pPr>
+        <w:pStyle w:val="ListParagraph"/>
+        <w:rPr>
+          <w:b/>
+          <w:bCs/>
+        </w:rPr>
+      </w:pPr>
+      <w:r>
+        <w:t>IF you have not yet filed an answer to the court yet please bring</w:t>
+      </w:r>
+      <w:r>
+        <w:rPr>
+          <w:b/>
+          <w:bCs/>
+        </w:rPr>
+        <w:t>:</w:t>
+      </w:r>
+    </w:p>
+    <w:p>
+      <w:pPr>
+        <w:pStyle w:val="ListParagraph"/>
+        <w:numPr>
+          <w:ilvl w:val="0"/>
+          <w:numId w:val="43"/>
+        </w:numPr>
+      </w:pPr>
+      <w:r>
+        <w:rPr>
+          <w:b/>
+          <w:bCs/>
+        </w:rPr>
+        <w:lastRenderedPageBreak/>
+        <w:t>TWO ADDITIONAL COPIES OF THIS MOTION;</w:t>
+      </w:r>
+      <w:r>
+        <w:t xml:space="preserve"> and</w:t>
+      </w:r>
+      <w:r>
+        <w:rPr>
+          <w:b/>
+          <w:bCs/>
+        </w:rPr>
+        <w:t xml:space="preserve"> </w:t>
+      </w:r>
+    </w:p>
+    <w:p>
+      <w:pPr>
+        <w:pStyle w:val="ListParagraph"/>
+        <w:numPr>
+          <w:ilvl w:val="0"/>
+          <w:numId w:val="43"/>
+        </w:numPr>
+      </w:pPr>
+      <w:r>
+        <w:rPr>
+          <w:b/>
+          <w:bCs/>
+        </w:rPr>
+        <w:t xml:space="preserve">TWO COPIES OF YOUR ANSWER </w:t>
+      </w:r>
+      <w:r>
+        <w:t xml:space="preserve">to the court. </w:t>
+      </w:r>
+    </w:p>
+    <w:p>
+      <w:r>
+        <w:t>{% else %}</w:t>
+      </w:r>
+    </w:p>
+    <w:p/>
+    <w:p>
+      <w:r>
+        <w:t>{% endif %}</w:t>
+      </w:r>
+    </w:p>
+    <w:p>
+      <w:pPr>
+        <w:pStyle w:val="ListParagraph"/>
+        <w:ind w:left="1080"/>
+        <w:rPr>
+          <w:sz w:val="25"/>
+          <w:szCs w:val="25"/>
+        </w:rPr>
+      </w:pPr>
+    </w:p>
+    <w:p>
+      <w:pPr>
+        <w:rPr>
+          <w:sz w:val="25"/>
+          <w:szCs w:val="25"/>
+        </w:rPr>
+      </w:pPr>
+      <w:r>
+        <w:rPr>
+          <w:sz w:val="25"/>
+          <w:szCs w:val="25"/>
+        </w:rPr>
+        <w:t xml:space="preserve">{% if sheriff_notice %} </w:t>
+      </w:r>
+    </w:p>
+    <w:p>
+      <w:pPr>
         <w:rPr>
           <w:b/>
           <w:bCs/>
@@ -274,50 +532,6 @@
           <w:sz w:val="48"/>
           <w:szCs w:val="48"/>
         </w:rPr>
-        <w:t>Deliver A Copy To The Court</w:t>
-      </w:r>
-    </w:p>
-    <w:p>
-      <w:pPr>
-        <w:ind w:left="720"/>
-      </w:pPr>
-      <w:r>
-        <w:t xml:space="preserve">After you serve the Plaintiff, bring a copy to the court. </w:t>
-      </w:r>
-    </w:p>
-    <w:p>
-      <w:pPr>
-        <w:ind w:left="720"/>
-      </w:pPr>
-    </w:p>
-    <w:p>
-      <w:pPr>
-        <w:ind w:left="720"/>
-      </w:pPr>
-      <w:r>
-        <w:t xml:space="preserve">If you are also filing an Answer, attach a copy of the motion you will be delivering </w:t>
-      </w:r>
-    </w:p>
-    <w:p/>
-    <w:p>
-      <w:r>
-        <w:t xml:space="preserve">{% if </w:t>
-      </w:r>
-      <w:r>
-        <w:t>answer_help</w:t>
-      </w:r>
-      <w:r>
-        <w:t>%}</w:t>
-      </w:r>
-    </w:p>
-    <w:p/>
-    <w:p>
-      <w:pPr>
-        <w:rPr>
-          <w:color w:val="BF8F00" w:themeColor="accent4" w:themeShade="BF"/>
-          <w:sz w:val="48"/>
-          <w:szCs w:val="48"/>
-        </w:rPr>
       </w:pPr>
       <w:r>
         <w:rPr>
@@ -327,72 +541,9 @@
           <w:sz w:val="48"/>
           <w:szCs w:val="48"/>
         </w:rPr>
-        <w:t>File Your Answer</w:t>
-      </w:r>
-    </w:p>
-    <w:p>
-      <w:pPr>
-        <w:pStyle w:val="ListParagraph"/>
-        <w:rPr>
-          <w:b/>
-          <w:bCs/>
-        </w:rPr>
-      </w:pPr>
-    </w:p>
-    <w:p>
-      <w:pPr>
-        <w:pStyle w:val="ListParagraph"/>
-        <w:rPr>
-          <w:b/>
-          <w:bCs/>
-        </w:rPr>
-      </w:pPr>
-      <w:r>
-        <w:t xml:space="preserve">IF you </w:t>
-      </w:r>
-      <w:r>
-        <w:t>filed an answer to the court along with this motion, make sure that you also bring additional copies of your answer with you.</w:t>
-      </w:r>
-    </w:p>
-    <w:p/>
-    <w:p>
-      <w:r>
-        <w:t>{% else %}</w:t>
-      </w:r>
-    </w:p>
-    <w:p/>
-    <w:p>
-      <w:r>
-        <w:t>{% endif %}</w:t>
-      </w:r>
-    </w:p>
-    <w:p>
-      <w:pPr>
-        <w:pStyle w:val="ListParagraph"/>
-        <w:ind w:left="1080"/>
-        <w:rPr>
-          <w:sz w:val="25"/>
-          <w:szCs w:val="25"/>
-        </w:rPr>
-      </w:pPr>
-    </w:p>
-    <w:p>
-      <w:pPr>
-        <w:rPr>
-          <w:sz w:val="25"/>
-          <w:szCs w:val="25"/>
-        </w:rPr>
-      </w:pPr>
-      <w:r>
-        <w:rPr>
-          <w:sz w:val="25"/>
-          <w:szCs w:val="25"/>
-        </w:rPr>
-        <w:t xml:space="preserve">{% if sheriff_notice %} </w:t>
-      </w:r>
-    </w:p>
-    <w:p>
-      <w:pPr>
+        <w:t xml:space="preserve">Inform The Court of Your </w:t>
+      </w:r>
+      <w:r>
         <w:rPr>
           <w:b/>
           <w:bCs/>
@@ -400,25 +551,6 @@
           <w:sz w:val="48"/>
           <w:szCs w:val="48"/>
         </w:rPr>
-      </w:pPr>
-      <w:r>
-        <w:rPr>
-          <w:b/>
-          <w:bCs/>
-          <w:color w:val="BF8F00" w:themeColor="accent4" w:themeShade="BF"/>
-          <w:sz w:val="48"/>
-          <w:szCs w:val="48"/>
-        </w:rPr>
-        <w:t xml:space="preserve">Inform The Court of Your </w:t>
-      </w:r>
-      <w:r>
-        <w:rPr>
-          <w:b/>
-          <w:bCs/>
-          <w:color w:val="BF8F00" w:themeColor="accent4" w:themeShade="BF"/>
-          <w:sz w:val="48"/>
-          <w:szCs w:val="48"/>
-        </w:rPr>
         <w:t>Notice of Removal</w:t>
       </w:r>
     </w:p>
@@ -444,19 +576,10 @@
         <w:contextualSpacing/>
       </w:pPr>
       <w:r>
-        <w:t>Make sure that the court has received</w:t>
-      </w:r>
-      <w:r>
-        <w:t xml:space="preserve"> the </w:t>
-      </w:r>
-      <w:r>
-        <w:t xml:space="preserve">page </w:t>
-      </w:r>
-      <w:r>
-        <w:t>which</w:t>
-      </w:r>
-      <w:r>
-        <w:t xml:space="preserve"> says “</w:t>
+        <w:t xml:space="preserve">Bring the </w:t>
+      </w:r>
+      <w:r>
+        <w:t>page that says “</w:t>
       </w:r>
       <w:r>
         <w:rPr>
@@ -470,19 +593,22 @@
           <w:bCs/>
           <w:szCs w:val="24"/>
         </w:rPr>
-        <w:t>mergency Motion for Temporary Stay of Execution Pending Further Hearing</w:t>
-      </w:r>
-      <w:r>
-        <w:rPr>
+        <w:t xml:space="preserve">mergency Motion for Temporary Stay of Execution </w:t>
+      </w:r>
+      <w:r>
+        <w:rPr>
+          <w:b/>
+          <w:bCs/>
           <w:szCs w:val="24"/>
         </w:rPr>
-        <w:t xml:space="preserve">” </w:t>
+        <w:br/>
+        <w:t>Pending Further Hearing</w:t>
       </w:r>
       <w:r>
         <w:rPr>
           <w:szCs w:val="24"/>
         </w:rPr>
-        <w:t>on it. Request that the judge issue a “stay of execution” to the sheriff or constable that is threatening to evict you</w:t>
+        <w:t>” and introduce it as a separate motion.</w:t>
       </w:r>
     </w:p>
     <w:p>
@@ -1829,10 +1955,7 @@
         <w:t xml:space="preserve">not answer_yesno and </w:t>
       </w:r>
       <w:r>
-        <w:t>answer_help</w:t>
-      </w:r>
-      <w:r>
-        <w:t xml:space="preserve"> %}</w:t>
+        <w:t>counterclaim_yesno %}</w:t>
       </w:r>
       <w:r>
         <w:t xml:space="preserve"> </w:t>
@@ -1857,13 +1980,7 @@
         <w:t xml:space="preserve"> </w:t>
       </w:r>
       <w:r>
-        <w:t xml:space="preserve">{% elif answer_yesno or not </w:t>
-      </w:r>
-      <w:r>
-        <w:t>answer_help</w:t>
-      </w:r>
-      <w:r>
-        <w:t xml:space="preserve"> %}</w:t>
+        <w:t>{% elif answer_yesno or not counterclaim_yesno %}</w:t>
       </w:r>
       <w:r>
         <w:t xml:space="preserve">  </w:t>
@@ -2301,824 +2418,6 @@
         <w:t xml:space="preserve">{% if sheriff_notice %} </w:t>
       </w:r>
     </w:p>
-    <w:p>
-      <w:pPr>
-        <w:rPr>
-          <w:sz w:val="25"/>
-          <w:szCs w:val="25"/>
-        </w:rPr>
-      </w:pPr>
-    </w:p>
-    <w:p>
-      <w:pPr>
-        <w:rPr>
-          <w:sz w:val="25"/>
-          <w:szCs w:val="25"/>
-        </w:rPr>
-      </w:pPr>
-    </w:p>
-    <w:p>
-      <w:pPr>
-        <w:pStyle w:val="CenterTitle2"/>
-        <w:rPr>
-          <w:sz w:val="22"/>
-          <w:szCs w:val="22"/>
-        </w:rPr>
-      </w:pPr>
-      <w:r>
-        <w:t>COMMONWEALTH OF MASSACHUSETTS</w:t>
-      </w:r>
-      <w:r>
-        <w:br/>
-        <w:t>TRIAL COURT</w:t>
-      </w:r>
-    </w:p>
-    <w:p>
-      <w:pPr>
-        <w:pStyle w:val="6ptPadding"/>
-      </w:pPr>
-    </w:p>
-    <w:tbl>
-      <w:tblPr>
-        <w:tblW w:w="9360" w:type="dxa"/>
-        <w:tblLayout w:type="fixed"/>
-        <w:tblCellMar>
-          <w:left w:w="0" w:type="dxa"/>
-          <w:right w:w="0" w:type="dxa"/>
-        </w:tblCellMar>
-        <w:tblLook w:val="01E0" w:firstRow="1" w:lastRow="1" w:firstColumn="1" w:lastColumn="1" w:noHBand="0" w:noVBand="0"/>
-      </w:tblPr>
-      <w:tblGrid>
-        <w:gridCol w:w="475"/>
-        <w:gridCol w:w="3047"/>
-        <w:gridCol w:w="438"/>
-        <w:gridCol w:w="360"/>
-        <w:gridCol w:w="720"/>
-        <w:gridCol w:w="1015"/>
-        <w:gridCol w:w="3305"/>
-      </w:tblGrid>
-      <w:tr>
-        <w:trPr>
-          <w:trHeight w:val="245"/>
-        </w:trPr>
-        <w:tc>
-          <w:tcPr>
-            <w:tcW w:w="475" w:type="dxa"/>
-            <w:shd w:val="clear" w:color="auto" w:fill="auto"/>
-            <w:noWrap/>
-            <w:vAlign w:val="bottom"/>
-          </w:tcPr>
-          <w:p>
-            <w:pPr>
-              <w:pStyle w:val="TableTxtRightPad"/>
-            </w:pPr>
-            <w:r>
-              <w:t xml:space="preserve">a. </w:t>
-            </w:r>
-          </w:p>
-        </w:tc>
-        <w:tc>
-          <w:tcPr>
-            <w:tcW w:w="3047" w:type="dxa"/>
-            <w:shd w:val="clear" w:color="auto" w:fill="auto"/>
-            <w:noWrap/>
-            <w:vAlign w:val="bottom"/>
-          </w:tcPr>
-          <w:p>
-            <w:pPr>
-              <w:pStyle w:val="TableTxt"/>
-            </w:pPr>
-            <w:r>
-              <w:t>{{ courts[0].address.county }}</w:t>
-            </w:r>
-          </w:p>
-        </w:tc>
-        <w:tc>
-          <w:tcPr>
-            <w:tcW w:w="438" w:type="dxa"/>
-            <w:shd w:val="clear" w:color="auto" w:fill="auto"/>
-            <w:noWrap/>
-          </w:tcPr>
-          <w:p>
-            <w:pPr>
-              <w:pStyle w:val="TableTxt"/>
-            </w:pPr>
-          </w:p>
-          <w:p>
-            <w:pPr>
-              <w:pStyle w:val="TableTxt"/>
-            </w:pPr>
-            <w:r>
-              <w:t>, ss:</w:t>
-            </w:r>
-          </w:p>
-        </w:tc>
-        <w:tc>
-          <w:tcPr>
-            <w:tcW w:w="360" w:type="dxa"/>
-            <w:shd w:val="clear" w:color="auto" w:fill="auto"/>
-            <w:noWrap/>
-            <w:vAlign w:val="bottom"/>
-          </w:tcPr>
-          <w:p>
-            <w:pPr>
-              <w:pStyle w:val="TableTxt"/>
-            </w:pPr>
-          </w:p>
-        </w:tc>
-        <w:tc>
-          <w:tcPr>
-            <w:tcW w:w="720" w:type="dxa"/>
-            <w:shd w:val="clear" w:color="auto" w:fill="auto"/>
-            <w:noWrap/>
-            <w:vAlign w:val="bottom"/>
-          </w:tcPr>
-          <w:p>
-            <w:pPr>
-              <w:pStyle w:val="TableTxtRightPad"/>
-            </w:pPr>
-            <w:r>
-              <w:t>d.</w:t>
-            </w:r>
-          </w:p>
-        </w:tc>
-        <w:tc>
-          <w:tcPr>
-            <w:tcW w:w="4320" w:type="dxa"/>
-            <w:gridSpan w:val="2"/>
-            <w:shd w:val="clear" w:color="auto" w:fill="auto"/>
-            <w:noWrap/>
-            <w:vAlign w:val="bottom"/>
-          </w:tcPr>
-          <w:p>
-            <w:pPr>
-              <w:pStyle w:val="TableTxt"/>
-              <w:rPr>
-                <w:bCs/>
-              </w:rPr>
-            </w:pPr>
-            <w:r>
-              <w:rPr>
-                <w:bCs/>
-              </w:rPr>
-              <w:t>{{ courts[0] }}</w:t>
-            </w:r>
-          </w:p>
-        </w:tc>
-      </w:tr>
-      <w:tr>
-        <w:trPr>
-          <w:trHeight w:val="363"/>
-        </w:trPr>
-        <w:tc>
-          <w:tcPr>
-            <w:tcW w:w="475" w:type="dxa"/>
-            <w:shd w:val="clear" w:color="auto" w:fill="auto"/>
-            <w:noWrap/>
-            <w:vAlign w:val="bottom"/>
-          </w:tcPr>
-          <w:p>
-            <w:pPr>
-              <w:pStyle w:val="TableTxt"/>
-              <w:jc w:val="right"/>
-              <w:rPr>
-                <w:b/>
-              </w:rPr>
-            </w:pPr>
-          </w:p>
-        </w:tc>
-        <w:tc>
-          <w:tcPr>
-            <w:tcW w:w="3047" w:type="dxa"/>
-            <w:shd w:val="clear" w:color="auto" w:fill="auto"/>
-            <w:noWrap/>
-            <w:vAlign w:val="bottom"/>
-          </w:tcPr>
-          <w:p>
-            <w:pPr>
-              <w:pStyle w:val="TableTxtBelowUnderline"/>
-              <w:ind w:left="0"/>
-            </w:pPr>
-          </w:p>
-        </w:tc>
-        <w:tc>
-          <w:tcPr>
-            <w:tcW w:w="438" w:type="dxa"/>
-            <w:shd w:val="clear" w:color="auto" w:fill="auto"/>
-            <w:noWrap/>
-            <w:vAlign w:val="bottom"/>
-          </w:tcPr>
-          <w:p>
-            <w:pPr>
-              <w:pStyle w:val="TableTxt"/>
-            </w:pPr>
-          </w:p>
-        </w:tc>
-        <w:tc>
-          <w:tcPr>
-            <w:tcW w:w="360" w:type="dxa"/>
-            <w:shd w:val="clear" w:color="auto" w:fill="auto"/>
-            <w:noWrap/>
-            <w:vAlign w:val="bottom"/>
-          </w:tcPr>
-          <w:p>
-            <w:pPr>
-              <w:pStyle w:val="TableTxtBelowUnderline"/>
-            </w:pPr>
-          </w:p>
-        </w:tc>
-        <w:tc>
-          <w:tcPr>
-            <w:tcW w:w="720" w:type="dxa"/>
-            <w:shd w:val="clear" w:color="auto" w:fill="auto"/>
-            <w:noWrap/>
-            <w:vAlign w:val="bottom"/>
-          </w:tcPr>
-          <w:p>
-            <w:pPr>
-              <w:pStyle w:val="TableTxt"/>
-              <w:jc w:val="right"/>
-              <w:rPr>
-                <w:b/>
-              </w:rPr>
-            </w:pPr>
-          </w:p>
-        </w:tc>
-        <w:tc>
-          <w:tcPr>
-            <w:tcW w:w="4320" w:type="dxa"/>
-            <w:gridSpan w:val="2"/>
-            <w:shd w:val="clear" w:color="auto" w:fill="auto"/>
-            <w:noWrap/>
-            <w:vAlign w:val="bottom"/>
-          </w:tcPr>
-          <w:p>
-            <w:pPr>
-              <w:pStyle w:val="TableTxtBelowUnderline"/>
-            </w:pPr>
-          </w:p>
-        </w:tc>
-      </w:tr>
-      <w:tr>
-        <w:trPr>
-          <w:trHeight w:val="256"/>
-        </w:trPr>
-        <w:tc>
-          <w:tcPr>
-            <w:tcW w:w="475" w:type="dxa"/>
-            <w:shd w:val="clear" w:color="auto" w:fill="auto"/>
-            <w:noWrap/>
-            <w:vAlign w:val="bottom"/>
-          </w:tcPr>
-          <w:p>
-            <w:pPr>
-              <w:pStyle w:val="TableTxt"/>
-              <w:jc w:val="right"/>
-              <w:rPr>
-                <w:b/>
-              </w:rPr>
-            </w:pPr>
-          </w:p>
-        </w:tc>
-        <w:tc>
-          <w:tcPr>
-            <w:tcW w:w="3047" w:type="dxa"/>
-            <w:shd w:val="clear" w:color="auto" w:fill="auto"/>
-            <w:noWrap/>
-            <w:vAlign w:val="bottom"/>
-          </w:tcPr>
-          <w:p>
-            <w:pPr>
-              <w:pStyle w:val="TableTxt"/>
-            </w:pPr>
-          </w:p>
-        </w:tc>
-        <w:tc>
-          <w:tcPr>
-            <w:tcW w:w="438" w:type="dxa"/>
-            <w:shd w:val="clear" w:color="auto" w:fill="auto"/>
-            <w:noWrap/>
-            <w:vAlign w:val="bottom"/>
-          </w:tcPr>
-          <w:p>
-            <w:pPr>
-              <w:pStyle w:val="TableTxt"/>
-            </w:pPr>
-          </w:p>
-        </w:tc>
-        <w:tc>
-          <w:tcPr>
-            <w:tcW w:w="360" w:type="dxa"/>
-            <w:shd w:val="clear" w:color="auto" w:fill="auto"/>
-            <w:noWrap/>
-            <w:vAlign w:val="bottom"/>
-          </w:tcPr>
-          <w:p>
-            <w:pPr>
-              <w:pStyle w:val="TableTxt"/>
-            </w:pPr>
-          </w:p>
-        </w:tc>
-        <w:tc>
-          <w:tcPr>
-            <w:tcW w:w="720" w:type="dxa"/>
-            <w:shd w:val="clear" w:color="auto" w:fill="auto"/>
-            <w:noWrap/>
-            <w:vAlign w:val="bottom"/>
-          </w:tcPr>
-          <w:p>
-            <w:pPr>
-              <w:pStyle w:val="TableTxtRightPad"/>
-            </w:pPr>
-            <w:r>
-              <w:t>e.</w:t>
-            </w:r>
-          </w:p>
-        </w:tc>
-        <w:tc>
-          <w:tcPr>
-            <w:tcW w:w="4320" w:type="dxa"/>
-            <w:gridSpan w:val="2"/>
-            <w:shd w:val="clear" w:color="auto" w:fill="auto"/>
-            <w:noWrap/>
-            <w:vAlign w:val="bottom"/>
-          </w:tcPr>
-          <w:p>
-            <w:pPr>
-              <w:pStyle w:val="TableTxt"/>
-            </w:pPr>
-            <w:r>
-              <w:t>{{ docket_number }}</w:t>
-            </w:r>
-          </w:p>
-        </w:tc>
-      </w:tr>
-      <w:tr>
-        <w:tc>
-          <w:tcPr>
-            <w:tcW w:w="475" w:type="dxa"/>
-            <w:shd w:val="clear" w:color="auto" w:fill="auto"/>
-            <w:noWrap/>
-            <w:vAlign w:val="bottom"/>
-          </w:tcPr>
-          <w:p>
-            <w:pPr>
-              <w:pStyle w:val="TableTxtRightPad"/>
-            </w:pPr>
-            <w:r>
-              <w:t>b.</w:t>
-            </w:r>
-          </w:p>
-        </w:tc>
-        <w:tc>
-          <w:tcPr>
-            <w:tcW w:w="3047" w:type="dxa"/>
-            <w:shd w:val="clear" w:color="auto" w:fill="auto"/>
-            <w:noWrap/>
-            <w:vAlign w:val="bottom"/>
-          </w:tcPr>
-          <w:p>
-            <w:pPr>
-              <w:pStyle w:val="TableTxt"/>
-            </w:pPr>
-            <w:r>
-              <w:t>{{ other_party }}</w:t>
-            </w:r>
-          </w:p>
-        </w:tc>
-        <w:tc>
-          <w:tcPr>
-            <w:tcW w:w="438" w:type="dxa"/>
-            <w:shd w:val="clear" w:color="auto" w:fill="auto"/>
-            <w:noWrap/>
-            <w:vAlign w:val="bottom"/>
-          </w:tcPr>
-          <w:p>
-            <w:pPr>
-              <w:pStyle w:val="TableTxt"/>
-            </w:pPr>
-          </w:p>
-        </w:tc>
-        <w:tc>
-          <w:tcPr>
-            <w:tcW w:w="360" w:type="dxa"/>
-            <w:shd w:val="clear" w:color="auto" w:fill="auto"/>
-            <w:noWrap/>
-            <w:vAlign w:val="bottom"/>
-          </w:tcPr>
-          <w:p>
-            <w:pPr>
-              <w:pStyle w:val="TableTxt"/>
-            </w:pPr>
-          </w:p>
-        </w:tc>
-        <w:tc>
-          <w:tcPr>
-            <w:tcW w:w="720" w:type="dxa"/>
-            <w:shd w:val="clear" w:color="auto" w:fill="auto"/>
-            <w:noWrap/>
-            <w:vAlign w:val="bottom"/>
-          </w:tcPr>
-          <w:p>
-            <w:pPr>
-              <w:pStyle w:val="TableTxt"/>
-              <w:jc w:val="right"/>
-              <w:rPr>
-                <w:b/>
-              </w:rPr>
-            </w:pPr>
-          </w:p>
-        </w:tc>
-        <w:tc>
-          <w:tcPr>
-            <w:tcW w:w="4320" w:type="dxa"/>
-            <w:gridSpan w:val="2"/>
-            <w:shd w:val="clear" w:color="auto" w:fill="auto"/>
-            <w:noWrap/>
-            <w:vAlign w:val="bottom"/>
-          </w:tcPr>
-          <w:p>
-            <w:pPr>
-              <w:pStyle w:val="TableTxtBelowUnderline"/>
-            </w:pPr>
-          </w:p>
-        </w:tc>
-      </w:tr>
-      <w:tr>
-        <w:tc>
-          <w:tcPr>
-            <w:tcW w:w="475" w:type="dxa"/>
-            <w:shd w:val="clear" w:color="auto" w:fill="auto"/>
-            <w:noWrap/>
-            <w:vAlign w:val="bottom"/>
-          </w:tcPr>
-          <w:p>
-            <w:pPr>
-              <w:pStyle w:val="TableTxt"/>
-              <w:jc w:val="right"/>
-              <w:rPr>
-                <w:b/>
-              </w:rPr>
-            </w:pPr>
-          </w:p>
-        </w:tc>
-        <w:tc>
-          <w:tcPr>
-            <w:tcW w:w="3047" w:type="dxa"/>
-            <w:shd w:val="clear" w:color="auto" w:fill="auto"/>
-            <w:noWrap/>
-            <w:vAlign w:val="bottom"/>
-          </w:tcPr>
-          <w:p>
-            <w:pPr>
-              <w:pStyle w:val="TableTxtBelowUnderline"/>
-            </w:pPr>
-          </w:p>
-        </w:tc>
-        <w:tc>
-          <w:tcPr>
-            <w:tcW w:w="438" w:type="dxa"/>
-            <w:shd w:val="clear" w:color="auto" w:fill="auto"/>
-            <w:noWrap/>
-            <w:vAlign w:val="bottom"/>
-          </w:tcPr>
-          <w:p>
-            <w:pPr>
-              <w:pStyle w:val="TableTxt"/>
-            </w:pPr>
-          </w:p>
-        </w:tc>
-        <w:tc>
-          <w:tcPr>
-            <w:tcW w:w="360" w:type="dxa"/>
-            <w:shd w:val="clear" w:color="auto" w:fill="auto"/>
-            <w:noWrap/>
-            <w:vAlign w:val="bottom"/>
-          </w:tcPr>
-          <w:p>
-            <w:pPr>
-              <w:pStyle w:val="TableTxt"/>
-            </w:pPr>
-          </w:p>
-        </w:tc>
-        <w:tc>
-          <w:tcPr>
-            <w:tcW w:w="720" w:type="dxa"/>
-            <w:vMerge w:val="restart"/>
-            <w:shd w:val="clear" w:color="auto" w:fill="auto"/>
-            <w:noWrap/>
-            <w:vAlign w:val="center"/>
-          </w:tcPr>
-          <w:p>
-            <w:pPr>
-              <w:spacing w:before="120" w:after="120"/>
-              <w:rPr>
-                <w:b/>
-                <w:sz w:val="22"/>
-                <w:szCs w:val="22"/>
-              </w:rPr>
-            </w:pPr>
-          </w:p>
-        </w:tc>
-        <w:tc>
-          <w:tcPr>
-            <w:tcW w:w="4320" w:type="dxa"/>
-            <w:gridSpan w:val="2"/>
-            <w:vMerge w:val="restart"/>
-            <w:shd w:val="clear" w:color="auto" w:fill="auto"/>
-            <w:noWrap/>
-            <w:vAlign w:val="center"/>
-          </w:tcPr>
-          <w:p>
-            <w:pPr>
-              <w:rPr>
-                <w:b/>
-                <w:sz w:val="22"/>
-                <w:szCs w:val="22"/>
-              </w:rPr>
-            </w:pPr>
-            <w:r>
-              <w:rPr>
-                <w:b/>
-                <w:sz w:val="22"/>
-                <w:szCs w:val="22"/>
-              </w:rPr>
-              <w:t xml:space="preserve">MOTION TO REMOVE DEFAULT </w:t>
-            </w:r>
-            <w:r>
-              <w:rPr>
-                <w:b/>
-                <w:sz w:val="22"/>
-                <w:szCs w:val="22"/>
-              </w:rPr>
-              <w:br/>
-              <w:t>AND VACATE JUDGEMENT UNDER</w:t>
-            </w:r>
-            <w:r>
-              <w:rPr>
-                <w:b/>
-                <w:sz w:val="22"/>
-                <w:szCs w:val="22"/>
-              </w:rPr>
-              <w:br/>
-              <w:t>M.R.C.P. 59 AND/OR 60(b)</w:t>
-            </w:r>
-          </w:p>
-        </w:tc>
-      </w:tr>
-      <w:tr>
-        <w:tc>
-          <w:tcPr>
-            <w:tcW w:w="475" w:type="dxa"/>
-            <w:shd w:val="clear" w:color="auto" w:fill="auto"/>
-            <w:noWrap/>
-            <w:vAlign w:val="bottom"/>
-          </w:tcPr>
-          <w:p>
-            <w:pPr>
-              <w:pStyle w:val="TableTxt"/>
-              <w:jc w:val="right"/>
-              <w:rPr>
-                <w:b/>
-              </w:rPr>
-            </w:pPr>
-          </w:p>
-        </w:tc>
-        <w:tc>
-          <w:tcPr>
-            <w:tcW w:w="3047" w:type="dxa"/>
-            <w:shd w:val="clear" w:color="auto" w:fill="auto"/>
-            <w:noWrap/>
-            <w:vAlign w:val="bottom"/>
-          </w:tcPr>
-          <w:p>
-            <w:pPr>
-              <w:pStyle w:val="TableTxtBelowUnderline"/>
-            </w:pPr>
-            <w:r>
-              <w:t>vs.</w:t>
-            </w:r>
-          </w:p>
-        </w:tc>
-        <w:tc>
-          <w:tcPr>
-            <w:tcW w:w="438" w:type="dxa"/>
-            <w:shd w:val="clear" w:color="auto" w:fill="auto"/>
-            <w:noWrap/>
-            <w:vAlign w:val="bottom"/>
-          </w:tcPr>
-          <w:p>
-            <w:pPr>
-              <w:pStyle w:val="TableTxt"/>
-            </w:pPr>
-          </w:p>
-        </w:tc>
-        <w:tc>
-          <w:tcPr>
-            <w:tcW w:w="360" w:type="dxa"/>
-            <w:shd w:val="clear" w:color="auto" w:fill="auto"/>
-            <w:noWrap/>
-            <w:vAlign w:val="bottom"/>
-          </w:tcPr>
-          <w:p>
-            <w:pPr>
-              <w:pStyle w:val="TableTxt"/>
-            </w:pPr>
-          </w:p>
-        </w:tc>
-        <w:tc>
-          <w:tcPr>
-            <w:tcW w:w="720" w:type="dxa"/>
-            <w:vMerge/>
-            <w:shd w:val="clear" w:color="auto" w:fill="auto"/>
-            <w:noWrap/>
-            <w:vAlign w:val="bottom"/>
-          </w:tcPr>
-          <w:p>
-            <w:pPr>
-              <w:pStyle w:val="TableTxt"/>
-            </w:pPr>
-          </w:p>
-        </w:tc>
-        <w:tc>
-          <w:tcPr>
-            <w:tcW w:w="4320" w:type="dxa"/>
-            <w:gridSpan w:val="2"/>
-            <w:vMerge/>
-            <w:shd w:val="clear" w:color="auto" w:fill="auto"/>
-            <w:noWrap/>
-            <w:vAlign w:val="bottom"/>
-          </w:tcPr>
-          <w:p>
-            <w:pPr>
-              <w:pStyle w:val="TableTxt"/>
-            </w:pPr>
-          </w:p>
-        </w:tc>
-      </w:tr>
-      <w:tr>
-        <w:tc>
-          <w:tcPr>
-            <w:tcW w:w="475" w:type="dxa"/>
-            <w:shd w:val="clear" w:color="auto" w:fill="auto"/>
-            <w:noWrap/>
-            <w:vAlign w:val="bottom"/>
-          </w:tcPr>
-          <w:p>
-            <w:pPr>
-              <w:pStyle w:val="TableTxtRightPad"/>
-            </w:pPr>
-            <w:r>
-              <w:t>c.</w:t>
-            </w:r>
-          </w:p>
-        </w:tc>
-        <w:tc>
-          <w:tcPr>
-            <w:tcW w:w="3485" w:type="dxa"/>
-            <w:gridSpan w:val="2"/>
-            <w:shd w:val="clear" w:color="auto" w:fill="auto"/>
-            <w:noWrap/>
-            <w:vAlign w:val="bottom"/>
-          </w:tcPr>
-          <w:p>
-            <w:pPr>
-              <w:pStyle w:val="TableTxt"/>
-            </w:pPr>
-            <w:r>
-              <w:t>{{ users }}</w:t>
-            </w:r>
-          </w:p>
-        </w:tc>
-        <w:tc>
-          <w:tcPr>
-            <w:tcW w:w="360" w:type="dxa"/>
-            <w:shd w:val="clear" w:color="auto" w:fill="auto"/>
-            <w:noWrap/>
-            <w:vAlign w:val="bottom"/>
-          </w:tcPr>
-          <w:p>
-            <w:pPr>
-              <w:pStyle w:val="TableTxt"/>
-            </w:pPr>
-          </w:p>
-        </w:tc>
-        <w:tc>
-          <w:tcPr>
-            <w:tcW w:w="720" w:type="dxa"/>
-            <w:vMerge/>
-            <w:shd w:val="clear" w:color="auto" w:fill="auto"/>
-            <w:noWrap/>
-            <w:vAlign w:val="bottom"/>
-          </w:tcPr>
-          <w:p>
-            <w:pPr>
-              <w:pStyle w:val="TableTxt"/>
-            </w:pPr>
-          </w:p>
-        </w:tc>
-        <w:tc>
-          <w:tcPr>
-            <w:tcW w:w="4320" w:type="dxa"/>
-            <w:gridSpan w:val="2"/>
-            <w:vMerge/>
-            <w:shd w:val="clear" w:color="auto" w:fill="auto"/>
-            <w:noWrap/>
-            <w:vAlign w:val="bottom"/>
-          </w:tcPr>
-          <w:p>
-            <w:pPr>
-              <w:pStyle w:val="TableTxt"/>
-            </w:pPr>
-          </w:p>
-        </w:tc>
-      </w:tr>
-      <w:tr>
-        <w:tc>
-          <w:tcPr>
-            <w:tcW w:w="475" w:type="dxa"/>
-            <w:shd w:val="clear" w:color="auto" w:fill="auto"/>
-            <w:noWrap/>
-            <w:vAlign w:val="bottom"/>
-          </w:tcPr>
-          <w:p>
-            <w:pPr>
-              <w:pStyle w:val="TableTxt"/>
-              <w:jc w:val="right"/>
-              <w:rPr>
-                <w:b/>
-              </w:rPr>
-            </w:pPr>
-          </w:p>
-        </w:tc>
-        <w:tc>
-          <w:tcPr>
-            <w:tcW w:w="3047" w:type="dxa"/>
-            <w:shd w:val="clear" w:color="auto" w:fill="auto"/>
-            <w:noWrap/>
-            <w:vAlign w:val="bottom"/>
-          </w:tcPr>
-          <w:p>
-            <w:pPr>
-              <w:pStyle w:val="TableTxtBelowUnderline"/>
-            </w:pPr>
-          </w:p>
-        </w:tc>
-        <w:tc>
-          <w:tcPr>
-            <w:tcW w:w="438" w:type="dxa"/>
-            <w:shd w:val="clear" w:color="auto" w:fill="auto"/>
-            <w:noWrap/>
-            <w:vAlign w:val="bottom"/>
-          </w:tcPr>
-          <w:p>
-            <w:pPr>
-              <w:pStyle w:val="TableTxt"/>
-            </w:pPr>
-          </w:p>
-        </w:tc>
-        <w:tc>
-          <w:tcPr>
-            <w:tcW w:w="360" w:type="dxa"/>
-            <w:shd w:val="clear" w:color="auto" w:fill="auto"/>
-            <w:noWrap/>
-            <w:vAlign w:val="bottom"/>
-          </w:tcPr>
-          <w:p>
-            <w:pPr>
-              <w:pStyle w:val="TableTxt"/>
-            </w:pPr>
-          </w:p>
-        </w:tc>
-        <w:tc>
-          <w:tcPr>
-            <w:tcW w:w="1735" w:type="dxa"/>
-            <w:gridSpan w:val="2"/>
-            <w:shd w:val="clear" w:color="auto" w:fill="auto"/>
-            <w:noWrap/>
-            <w:vAlign w:val="bottom"/>
-          </w:tcPr>
-          <w:p>
-            <w:pPr>
-              <w:pStyle w:val="TableTxt"/>
-            </w:pPr>
-          </w:p>
-        </w:tc>
-        <w:tc>
-          <w:tcPr>
-            <w:tcW w:w="3305" w:type="dxa"/>
-            <w:shd w:val="clear" w:color="auto" w:fill="auto"/>
-            <w:noWrap/>
-            <w:vAlign w:val="bottom"/>
-          </w:tcPr>
-          <w:p>
-            <w:pPr>
-              <w:pStyle w:val="TableTxt"/>
-            </w:pPr>
-          </w:p>
-        </w:tc>
-      </w:tr>
-    </w:tbl>
     <w:p>
       <w:pPr>
         <w:rPr>

</xml_diff>

<commit_message>
first fixissue15 was faulty
</commit_message>
<xml_diff>
--- a/docassemble/MTVHousing/data/templates/Motion_To_Vacate_Form.docx
+++ b/docassemble/MTVHousing/data/templates/Motion_To_Vacate_Form.docx
@@ -67,85 +67,43 @@
           <w:sz w:val="48"/>
           <w:szCs w:val="48"/>
         </w:rPr>
-        <w:t xml:space="preserve"> 3 Copies</w:t>
-      </w:r>
-    </w:p>
-    <w:p>
-      <w:pPr>
-        <w:pStyle w:val="ListParagraph"/>
-      </w:pPr>
+        <w:t xml:space="preserve"> </w:t>
+      </w:r>
       <w:r>
         <w:rPr>
           <w:b/>
           <w:bCs/>
+          <w:color w:val="BF8F00" w:themeColor="accent4" w:themeShade="BF"/>
+          <w:sz w:val="48"/>
+          <w:szCs w:val="48"/>
         </w:rPr>
-        <w:t>Print 3 copies of this Motion</w:t>
-      </w:r>
-      <w:r>
-        <w:t xml:space="preserve">. The copies </w:t>
-      </w:r>
-      <w:r>
-        <w:t>are for</w:t>
-      </w:r>
-      <w:r>
-        <w:t>:</w:t>
+        <w:t>Additional</w:t>
+      </w:r>
+      <w:r>
+        <w:rPr>
+          <w:b/>
+          <w:bCs/>
+          <w:color w:val="BF8F00" w:themeColor="accent4" w:themeShade="BF"/>
+          <w:sz w:val="48"/>
+          <w:szCs w:val="48"/>
+        </w:rPr>
+        <w:t xml:space="preserve"> Copies</w:t>
       </w:r>
     </w:p>
     <w:p>
       <w:pPr>
-        <w:pStyle w:val="ListParagraph"/>
-        <w:numPr>
-          <w:ilvl w:val="1"/>
-          <w:numId w:val="42"/>
-        </w:numPr>
-      </w:pPr>
-      <w:r>
-        <w:t>The Clerk at the {{ courts[0] }}. The courts address is {{ courts[0].address.county }} .</w:t>
-      </w:r>
-    </w:p>
-    <w:p>
-      <w:pPr>
-        <w:pStyle w:val="ListParagraph"/>
-        <w:numPr>
-          <w:ilvl w:val="1"/>
-          <w:numId w:val="42"/>
-        </w:numPr>
-      </w:pPr>
-      <w:r>
-        <w:t>The Plaintiff</w:t>
-      </w:r>
-    </w:p>
-    <w:p>
-      <w:pPr>
-        <w:pStyle w:val="ListParagraph"/>
-        <w:numPr>
-          <w:ilvl w:val="1"/>
-          <w:numId w:val="42"/>
-        </w:numPr>
-      </w:pPr>
-      <w:r>
-        <w:t>Keep one copy for your own records.</w:t>
-      </w:r>
-    </w:p>
-    <w:p>
-      <w:pPr>
-        <w:ind w:left="1080"/>
-      </w:pPr>
-    </w:p>
-    <w:p>
-      <w:pPr>
         <w:ind w:left="720"/>
       </w:pPr>
       <w:r>
-        <w:t xml:space="preserve">** It is recommended that you hand-deliver all of these documents because mail will be too </w:t>
+        <w:t xml:space="preserve">This motion has been sent to your court via </w:t>
       </w:r>
       <w:proofErr w:type="gramStart"/>
       <w:r>
-        <w:t>slow</w:t>
+        <w:t>email, and</w:t>
       </w:r>
       <w:proofErr w:type="gramEnd"/>
       <w:r>
-        <w:t xml:space="preserve"> and most courts will require that you give at least 7 days notice!**</w:t>
+        <w:t xml:space="preserve"> can be sent to the Plainitff via email. However, it is suggested that you keep hardcopies as well. </w:t>
       </w:r>
     </w:p>
     <w:p>
@@ -221,10 +179,26 @@
         <w:rPr>
           <w:u w:val="single"/>
         </w:rPr>
-        <w:t>all three copies</w:t>
+        <w:t>all additional copies</w:t>
       </w:r>
       <w:r>
         <w:t xml:space="preserve"> of this document.</w:t>
+      </w:r>
+      <w:r>
+        <w:t xml:space="preserve"> </w:t>
+      </w:r>
+    </w:p>
+    <w:p>
+      <w:pPr>
+        <w:ind w:left="720"/>
+      </w:pPr>
+    </w:p>
+    <w:p>
+      <w:pPr>
+        <w:ind w:left="720"/>
+      </w:pPr>
+      <w:r>
+        <w:t>Hard copies and electronic!</w:t>
       </w:r>
     </w:p>
     <w:p>
@@ -258,70 +232,27 @@
         <w:ind w:left="720"/>
       </w:pPr>
       <w:r>
-        <w:t xml:space="preserve">Before you deliver this motion to the Plaintiff  indicate in </w:t>
+        <w:t xml:space="preserve">A copy of this motion (and/or the answer) needs to be delivered to the plantiff (your landlord) in this case. </w:t>
+      </w:r>
+    </w:p>
+    <w:p>
+      <w:pPr>
+        <w:ind w:left="720"/>
+      </w:pPr>
+    </w:p>
+    <w:p>
+      <w:pPr>
+        <w:ind w:left="720"/>
+      </w:pPr>
+      <w:r>
+        <w:t xml:space="preserve">Normally it is suggested that the copies be hand delievered but given the pandemic the best option is to </w:t>
       </w:r>
       <w:r>
         <w:rPr>
           <w:b/>
           <w:bCs/>
         </w:rPr>
-        <w:t>Section 7</w:t>
-      </w:r>
-      <w:r>
-        <w:t xml:space="preserve"> of this motion, on </w:t>
-      </w:r>
-      <w:r>
-        <w:rPr>
-          <w:u w:val="single"/>
-        </w:rPr>
-        <w:t>all 3 documents</w:t>
-      </w:r>
-      <w:r>
-        <w:t>, whether you</w:t>
-      </w:r>
-      <w:r>
-        <w:t>:</w:t>
-      </w:r>
-    </w:p>
-    <w:p>
-      <w:pPr>
-        <w:pStyle w:val="ListParagraph"/>
-        <w:numPr>
-          <w:ilvl w:val="1"/>
-          <w:numId w:val="42"/>
-        </w:numPr>
-      </w:pPr>
-      <w:r>
-        <w:t xml:space="preserve">Hand-delievered or Mailed this motion to you landlord; and </w:t>
-      </w:r>
-    </w:p>
-    <w:p>
-      <w:pPr>
-        <w:pStyle w:val="ListParagraph"/>
-        <w:numPr>
-          <w:ilvl w:val="1"/>
-          <w:numId w:val="42"/>
-        </w:numPr>
-      </w:pPr>
-      <w:r>
-        <w:t>Write the date that this action took place.</w:t>
-      </w:r>
-    </w:p>
-    <w:p/>
-    <w:p>
-      <w:pPr>
-        <w:ind w:left="720"/>
-      </w:pPr>
-      <w:r>
-        <w:t xml:space="preserve">** It is recommended that you hand-deliver all of these documents because mail will be too </w:t>
-      </w:r>
-      <w:proofErr w:type="gramStart"/>
-      <w:r>
-        <w:t>slow</w:t>
-      </w:r>
-      <w:proofErr w:type="gramEnd"/>
-      <w:r>
-        <w:t xml:space="preserve"> and most courts will require that you give at least 7 days notice!**</w:t>
+        <w:t xml:space="preserve">call the clerk at the courthouse and ask what the proper method of service should be. </w:t>
       </w:r>
     </w:p>
     <w:p/>
@@ -370,7 +301,13 @@
     <w:p/>
     <w:p>
       <w:r>
-        <w:t>{% if counterclaim_yesno %}</w:t>
+        <w:t xml:space="preserve">{% if </w:t>
+      </w:r>
+      <w:r>
+        <w:t>answer_help</w:t>
+      </w:r>
+      <w:r>
+        <w:t>%}</w:t>
       </w:r>
     </w:p>
     <w:p/>
@@ -396,22 +333,11 @@
     <w:p>
       <w:pPr>
         <w:pStyle w:val="ListParagraph"/>
-        <w:numPr>
-          <w:ilvl w:val="0"/>
-          <w:numId w:val="42"/>
-        </w:numPr>
         <w:rPr>
           <w:b/>
           <w:bCs/>
         </w:rPr>
       </w:pPr>
-      <w:r>
-        <w:rPr>
-          <w:b/>
-          <w:bCs/>
-        </w:rPr>
-        <w:t>Filing an answer.</w:t>
-      </w:r>
     </w:p>
     <w:p>
       <w:pPr>
@@ -421,72 +347,14 @@
           <w:bCs/>
         </w:rPr>
       </w:pPr>
+      <w:r>
+        <w:t xml:space="preserve">IF you </w:t>
+      </w:r>
+      <w:r>
+        <w:t>filed an answer to the court along with this motion, make sure that you also bring additional copies of your answer with you.</w:t>
+      </w:r>
     </w:p>
-    <w:p>
-      <w:pPr>
-        <w:pStyle w:val="ListParagraph"/>
-        <w:rPr>
-          <w:b/>
-          <w:bCs/>
-        </w:rPr>
-      </w:pPr>
-      <w:r>
-        <w:t>IF you have not yet filed an answer to the court yet please bring</w:t>
-      </w:r>
-      <w:r>
-        <w:rPr>
-          <w:b/>
-          <w:bCs/>
-        </w:rPr>
-        <w:t>:</w:t>
-      </w:r>
-    </w:p>
-    <w:p>
-      <w:pPr>
-        <w:pStyle w:val="ListParagraph"/>
-        <w:numPr>
-          <w:ilvl w:val="0"/>
-          <w:numId w:val="43"/>
-        </w:numPr>
-      </w:pPr>
-      <w:r>
-        <w:rPr>
-          <w:b/>
-          <w:bCs/>
-        </w:rPr>
-        <w:lastRenderedPageBreak/>
-        <w:t>TWO ADDITIONAL COPIES OF THIS MOTION;</w:t>
-      </w:r>
-      <w:r>
-        <w:t xml:space="preserve"> and</w:t>
-      </w:r>
-      <w:r>
-        <w:rPr>
-          <w:b/>
-          <w:bCs/>
-        </w:rPr>
-        <w:t xml:space="preserve"> </w:t>
-      </w:r>
-    </w:p>
-    <w:p>
-      <w:pPr>
-        <w:pStyle w:val="ListParagraph"/>
-        <w:numPr>
-          <w:ilvl w:val="0"/>
-          <w:numId w:val="43"/>
-        </w:numPr>
-      </w:pPr>
-      <w:r>
-        <w:rPr>
-          <w:b/>
-          <w:bCs/>
-        </w:rPr>
-        <w:t xml:space="preserve">TWO COPIES OF YOUR ANSWER </w:t>
-      </w:r>
-      <w:r>
-        <w:t xml:space="preserve">to the court. </w:t>
-      </w:r>
-    </w:p>
+    <w:p/>
     <w:p>
       <w:r>
         <w:t>{% else %}</w:t>
@@ -576,10 +444,19 @@
         <w:contextualSpacing/>
       </w:pPr>
       <w:r>
-        <w:t xml:space="preserve">Bring the </w:t>
-      </w:r>
-      <w:r>
-        <w:t>page that says “</w:t>
+        <w:t>Make sure that the court has received</w:t>
+      </w:r>
+      <w:r>
+        <w:t xml:space="preserve"> the </w:t>
+      </w:r>
+      <w:r>
+        <w:t xml:space="preserve">page </w:t>
+      </w:r>
+      <w:r>
+        <w:t>which</w:t>
+      </w:r>
+      <w:r>
+        <w:t xml:space="preserve"> says “</w:t>
       </w:r>
       <w:r>
         <w:rPr>
@@ -593,22 +470,19 @@
           <w:bCs/>
           <w:szCs w:val="24"/>
         </w:rPr>
-        <w:t xml:space="preserve">mergency Motion for Temporary Stay of Execution </w:t>
-      </w:r>
-      <w:r>
-        <w:rPr>
-          <w:b/>
-          <w:bCs/>
-          <w:szCs w:val="24"/>
-        </w:rPr>
-        <w:br/>
-        <w:t>Pending Further Hearing</w:t>
+        <w:t>mergency Motion for Temporary Stay of Execution Pending Further Hearing</w:t>
       </w:r>
       <w:r>
         <w:rPr>
           <w:szCs w:val="24"/>
         </w:rPr>
-        <w:t>” and introduce it as a separate motion.</w:t>
+        <w:t xml:space="preserve">” </w:t>
+      </w:r>
+      <w:r>
+        <w:rPr>
+          <w:szCs w:val="24"/>
+        </w:rPr>
+        <w:t>on it. Request that the judge issue a “stay of execution” to the sheriff or constable that is threatening to evict you</w:t>
       </w:r>
     </w:p>
     <w:p>
@@ -1955,7 +1829,10 @@
         <w:t xml:space="preserve">not answer_yesno and </w:t>
       </w:r>
       <w:r>
-        <w:t>counterclaim_yesno %}</w:t>
+        <w:t>answer_help</w:t>
+      </w:r>
+      <w:r>
+        <w:t xml:space="preserve"> %}</w:t>
       </w:r>
       <w:r>
         <w:t xml:space="preserve"> </w:t>
@@ -1980,7 +1857,13 @@
         <w:t xml:space="preserve"> </w:t>
       </w:r>
       <w:r>
-        <w:t>{% elif answer_yesno or not counterclaim_yesno %}</w:t>
+        <w:t xml:space="preserve">{% elif answer_yesno or not </w:t>
+      </w:r>
+      <w:r>
+        <w:t>answer_help</w:t>
+      </w:r>
+      <w:r>
+        <w:t xml:space="preserve"> %}</w:t>
       </w:r>
       <w:r>
         <w:t xml:space="preserve">  </w:t>
@@ -2418,6 +2301,824 @@
         <w:t xml:space="preserve">{% if sheriff_notice %} </w:t>
       </w:r>
     </w:p>
+    <w:p>
+      <w:pPr>
+        <w:rPr>
+          <w:sz w:val="25"/>
+          <w:szCs w:val="25"/>
+        </w:rPr>
+      </w:pPr>
+    </w:p>
+    <w:p>
+      <w:pPr>
+        <w:rPr>
+          <w:sz w:val="25"/>
+          <w:szCs w:val="25"/>
+        </w:rPr>
+      </w:pPr>
+    </w:p>
+    <w:p>
+      <w:pPr>
+        <w:pStyle w:val="CenterTitle2"/>
+        <w:rPr>
+          <w:sz w:val="22"/>
+          <w:szCs w:val="22"/>
+        </w:rPr>
+      </w:pPr>
+      <w:r>
+        <w:t>COMMONWEALTH OF MASSACHUSETTS</w:t>
+      </w:r>
+      <w:r>
+        <w:br/>
+        <w:t>TRIAL COURT</w:t>
+      </w:r>
+    </w:p>
+    <w:p>
+      <w:pPr>
+        <w:pStyle w:val="6ptPadding"/>
+      </w:pPr>
+    </w:p>
+    <w:tbl>
+      <w:tblPr>
+        <w:tblW w:w="9360" w:type="dxa"/>
+        <w:tblLayout w:type="fixed"/>
+        <w:tblCellMar>
+          <w:left w:w="0" w:type="dxa"/>
+          <w:right w:w="0" w:type="dxa"/>
+        </w:tblCellMar>
+        <w:tblLook w:val="01E0" w:firstRow="1" w:lastRow="1" w:firstColumn="1" w:lastColumn="1" w:noHBand="0" w:noVBand="0"/>
+      </w:tblPr>
+      <w:tblGrid>
+        <w:gridCol w:w="475"/>
+        <w:gridCol w:w="3047"/>
+        <w:gridCol w:w="438"/>
+        <w:gridCol w:w="360"/>
+        <w:gridCol w:w="720"/>
+        <w:gridCol w:w="1015"/>
+        <w:gridCol w:w="3305"/>
+      </w:tblGrid>
+      <w:tr>
+        <w:trPr>
+          <w:trHeight w:val="245"/>
+        </w:trPr>
+        <w:tc>
+          <w:tcPr>
+            <w:tcW w:w="475" w:type="dxa"/>
+            <w:shd w:val="clear" w:color="auto" w:fill="auto"/>
+            <w:noWrap/>
+            <w:vAlign w:val="bottom"/>
+          </w:tcPr>
+          <w:p>
+            <w:pPr>
+              <w:pStyle w:val="TableTxtRightPad"/>
+            </w:pPr>
+            <w:r>
+              <w:t xml:space="preserve">a. </w:t>
+            </w:r>
+          </w:p>
+        </w:tc>
+        <w:tc>
+          <w:tcPr>
+            <w:tcW w:w="3047" w:type="dxa"/>
+            <w:shd w:val="clear" w:color="auto" w:fill="auto"/>
+            <w:noWrap/>
+            <w:vAlign w:val="bottom"/>
+          </w:tcPr>
+          <w:p>
+            <w:pPr>
+              <w:pStyle w:val="TableTxt"/>
+            </w:pPr>
+            <w:r>
+              <w:t>{{ courts[0].address.county }}</w:t>
+            </w:r>
+          </w:p>
+        </w:tc>
+        <w:tc>
+          <w:tcPr>
+            <w:tcW w:w="438" w:type="dxa"/>
+            <w:shd w:val="clear" w:color="auto" w:fill="auto"/>
+            <w:noWrap/>
+          </w:tcPr>
+          <w:p>
+            <w:pPr>
+              <w:pStyle w:val="TableTxt"/>
+            </w:pPr>
+          </w:p>
+          <w:p>
+            <w:pPr>
+              <w:pStyle w:val="TableTxt"/>
+            </w:pPr>
+            <w:r>
+              <w:t>, ss:</w:t>
+            </w:r>
+          </w:p>
+        </w:tc>
+        <w:tc>
+          <w:tcPr>
+            <w:tcW w:w="360" w:type="dxa"/>
+            <w:shd w:val="clear" w:color="auto" w:fill="auto"/>
+            <w:noWrap/>
+            <w:vAlign w:val="bottom"/>
+          </w:tcPr>
+          <w:p>
+            <w:pPr>
+              <w:pStyle w:val="TableTxt"/>
+            </w:pPr>
+          </w:p>
+        </w:tc>
+        <w:tc>
+          <w:tcPr>
+            <w:tcW w:w="720" w:type="dxa"/>
+            <w:shd w:val="clear" w:color="auto" w:fill="auto"/>
+            <w:noWrap/>
+            <w:vAlign w:val="bottom"/>
+          </w:tcPr>
+          <w:p>
+            <w:pPr>
+              <w:pStyle w:val="TableTxtRightPad"/>
+            </w:pPr>
+            <w:r>
+              <w:t>d.</w:t>
+            </w:r>
+          </w:p>
+        </w:tc>
+        <w:tc>
+          <w:tcPr>
+            <w:tcW w:w="4320" w:type="dxa"/>
+            <w:gridSpan w:val="2"/>
+            <w:shd w:val="clear" w:color="auto" w:fill="auto"/>
+            <w:noWrap/>
+            <w:vAlign w:val="bottom"/>
+          </w:tcPr>
+          <w:p>
+            <w:pPr>
+              <w:pStyle w:val="TableTxt"/>
+              <w:rPr>
+                <w:bCs/>
+              </w:rPr>
+            </w:pPr>
+            <w:r>
+              <w:rPr>
+                <w:bCs/>
+              </w:rPr>
+              <w:t>{{ courts[0] }}</w:t>
+            </w:r>
+          </w:p>
+        </w:tc>
+      </w:tr>
+      <w:tr>
+        <w:trPr>
+          <w:trHeight w:val="363"/>
+        </w:trPr>
+        <w:tc>
+          <w:tcPr>
+            <w:tcW w:w="475" w:type="dxa"/>
+            <w:shd w:val="clear" w:color="auto" w:fill="auto"/>
+            <w:noWrap/>
+            <w:vAlign w:val="bottom"/>
+          </w:tcPr>
+          <w:p>
+            <w:pPr>
+              <w:pStyle w:val="TableTxt"/>
+              <w:jc w:val="right"/>
+              <w:rPr>
+                <w:b/>
+              </w:rPr>
+            </w:pPr>
+          </w:p>
+        </w:tc>
+        <w:tc>
+          <w:tcPr>
+            <w:tcW w:w="3047" w:type="dxa"/>
+            <w:shd w:val="clear" w:color="auto" w:fill="auto"/>
+            <w:noWrap/>
+            <w:vAlign w:val="bottom"/>
+          </w:tcPr>
+          <w:p>
+            <w:pPr>
+              <w:pStyle w:val="TableTxtBelowUnderline"/>
+              <w:ind w:left="0"/>
+            </w:pPr>
+          </w:p>
+        </w:tc>
+        <w:tc>
+          <w:tcPr>
+            <w:tcW w:w="438" w:type="dxa"/>
+            <w:shd w:val="clear" w:color="auto" w:fill="auto"/>
+            <w:noWrap/>
+            <w:vAlign w:val="bottom"/>
+          </w:tcPr>
+          <w:p>
+            <w:pPr>
+              <w:pStyle w:val="TableTxt"/>
+            </w:pPr>
+          </w:p>
+        </w:tc>
+        <w:tc>
+          <w:tcPr>
+            <w:tcW w:w="360" w:type="dxa"/>
+            <w:shd w:val="clear" w:color="auto" w:fill="auto"/>
+            <w:noWrap/>
+            <w:vAlign w:val="bottom"/>
+          </w:tcPr>
+          <w:p>
+            <w:pPr>
+              <w:pStyle w:val="TableTxtBelowUnderline"/>
+            </w:pPr>
+          </w:p>
+        </w:tc>
+        <w:tc>
+          <w:tcPr>
+            <w:tcW w:w="720" w:type="dxa"/>
+            <w:shd w:val="clear" w:color="auto" w:fill="auto"/>
+            <w:noWrap/>
+            <w:vAlign w:val="bottom"/>
+          </w:tcPr>
+          <w:p>
+            <w:pPr>
+              <w:pStyle w:val="TableTxt"/>
+              <w:jc w:val="right"/>
+              <w:rPr>
+                <w:b/>
+              </w:rPr>
+            </w:pPr>
+          </w:p>
+        </w:tc>
+        <w:tc>
+          <w:tcPr>
+            <w:tcW w:w="4320" w:type="dxa"/>
+            <w:gridSpan w:val="2"/>
+            <w:shd w:val="clear" w:color="auto" w:fill="auto"/>
+            <w:noWrap/>
+            <w:vAlign w:val="bottom"/>
+          </w:tcPr>
+          <w:p>
+            <w:pPr>
+              <w:pStyle w:val="TableTxtBelowUnderline"/>
+            </w:pPr>
+          </w:p>
+        </w:tc>
+      </w:tr>
+      <w:tr>
+        <w:trPr>
+          <w:trHeight w:val="256"/>
+        </w:trPr>
+        <w:tc>
+          <w:tcPr>
+            <w:tcW w:w="475" w:type="dxa"/>
+            <w:shd w:val="clear" w:color="auto" w:fill="auto"/>
+            <w:noWrap/>
+            <w:vAlign w:val="bottom"/>
+          </w:tcPr>
+          <w:p>
+            <w:pPr>
+              <w:pStyle w:val="TableTxt"/>
+              <w:jc w:val="right"/>
+              <w:rPr>
+                <w:b/>
+              </w:rPr>
+            </w:pPr>
+          </w:p>
+        </w:tc>
+        <w:tc>
+          <w:tcPr>
+            <w:tcW w:w="3047" w:type="dxa"/>
+            <w:shd w:val="clear" w:color="auto" w:fill="auto"/>
+            <w:noWrap/>
+            <w:vAlign w:val="bottom"/>
+          </w:tcPr>
+          <w:p>
+            <w:pPr>
+              <w:pStyle w:val="TableTxt"/>
+            </w:pPr>
+          </w:p>
+        </w:tc>
+        <w:tc>
+          <w:tcPr>
+            <w:tcW w:w="438" w:type="dxa"/>
+            <w:shd w:val="clear" w:color="auto" w:fill="auto"/>
+            <w:noWrap/>
+            <w:vAlign w:val="bottom"/>
+          </w:tcPr>
+          <w:p>
+            <w:pPr>
+              <w:pStyle w:val="TableTxt"/>
+            </w:pPr>
+          </w:p>
+        </w:tc>
+        <w:tc>
+          <w:tcPr>
+            <w:tcW w:w="360" w:type="dxa"/>
+            <w:shd w:val="clear" w:color="auto" w:fill="auto"/>
+            <w:noWrap/>
+            <w:vAlign w:val="bottom"/>
+          </w:tcPr>
+          <w:p>
+            <w:pPr>
+              <w:pStyle w:val="TableTxt"/>
+            </w:pPr>
+          </w:p>
+        </w:tc>
+        <w:tc>
+          <w:tcPr>
+            <w:tcW w:w="720" w:type="dxa"/>
+            <w:shd w:val="clear" w:color="auto" w:fill="auto"/>
+            <w:noWrap/>
+            <w:vAlign w:val="bottom"/>
+          </w:tcPr>
+          <w:p>
+            <w:pPr>
+              <w:pStyle w:val="TableTxtRightPad"/>
+            </w:pPr>
+            <w:r>
+              <w:t>e.</w:t>
+            </w:r>
+          </w:p>
+        </w:tc>
+        <w:tc>
+          <w:tcPr>
+            <w:tcW w:w="4320" w:type="dxa"/>
+            <w:gridSpan w:val="2"/>
+            <w:shd w:val="clear" w:color="auto" w:fill="auto"/>
+            <w:noWrap/>
+            <w:vAlign w:val="bottom"/>
+          </w:tcPr>
+          <w:p>
+            <w:pPr>
+              <w:pStyle w:val="TableTxt"/>
+            </w:pPr>
+            <w:r>
+              <w:t>{{ docket_number }}</w:t>
+            </w:r>
+          </w:p>
+        </w:tc>
+      </w:tr>
+      <w:tr>
+        <w:tc>
+          <w:tcPr>
+            <w:tcW w:w="475" w:type="dxa"/>
+            <w:shd w:val="clear" w:color="auto" w:fill="auto"/>
+            <w:noWrap/>
+            <w:vAlign w:val="bottom"/>
+          </w:tcPr>
+          <w:p>
+            <w:pPr>
+              <w:pStyle w:val="TableTxtRightPad"/>
+            </w:pPr>
+            <w:r>
+              <w:t>b.</w:t>
+            </w:r>
+          </w:p>
+        </w:tc>
+        <w:tc>
+          <w:tcPr>
+            <w:tcW w:w="3047" w:type="dxa"/>
+            <w:shd w:val="clear" w:color="auto" w:fill="auto"/>
+            <w:noWrap/>
+            <w:vAlign w:val="bottom"/>
+          </w:tcPr>
+          <w:p>
+            <w:pPr>
+              <w:pStyle w:val="TableTxt"/>
+            </w:pPr>
+            <w:r>
+              <w:t>{{ other_party }}</w:t>
+            </w:r>
+          </w:p>
+        </w:tc>
+        <w:tc>
+          <w:tcPr>
+            <w:tcW w:w="438" w:type="dxa"/>
+            <w:shd w:val="clear" w:color="auto" w:fill="auto"/>
+            <w:noWrap/>
+            <w:vAlign w:val="bottom"/>
+          </w:tcPr>
+          <w:p>
+            <w:pPr>
+              <w:pStyle w:val="TableTxt"/>
+            </w:pPr>
+          </w:p>
+        </w:tc>
+        <w:tc>
+          <w:tcPr>
+            <w:tcW w:w="360" w:type="dxa"/>
+            <w:shd w:val="clear" w:color="auto" w:fill="auto"/>
+            <w:noWrap/>
+            <w:vAlign w:val="bottom"/>
+          </w:tcPr>
+          <w:p>
+            <w:pPr>
+              <w:pStyle w:val="TableTxt"/>
+            </w:pPr>
+          </w:p>
+        </w:tc>
+        <w:tc>
+          <w:tcPr>
+            <w:tcW w:w="720" w:type="dxa"/>
+            <w:shd w:val="clear" w:color="auto" w:fill="auto"/>
+            <w:noWrap/>
+            <w:vAlign w:val="bottom"/>
+          </w:tcPr>
+          <w:p>
+            <w:pPr>
+              <w:pStyle w:val="TableTxt"/>
+              <w:jc w:val="right"/>
+              <w:rPr>
+                <w:b/>
+              </w:rPr>
+            </w:pPr>
+          </w:p>
+        </w:tc>
+        <w:tc>
+          <w:tcPr>
+            <w:tcW w:w="4320" w:type="dxa"/>
+            <w:gridSpan w:val="2"/>
+            <w:shd w:val="clear" w:color="auto" w:fill="auto"/>
+            <w:noWrap/>
+            <w:vAlign w:val="bottom"/>
+          </w:tcPr>
+          <w:p>
+            <w:pPr>
+              <w:pStyle w:val="TableTxtBelowUnderline"/>
+            </w:pPr>
+          </w:p>
+        </w:tc>
+      </w:tr>
+      <w:tr>
+        <w:tc>
+          <w:tcPr>
+            <w:tcW w:w="475" w:type="dxa"/>
+            <w:shd w:val="clear" w:color="auto" w:fill="auto"/>
+            <w:noWrap/>
+            <w:vAlign w:val="bottom"/>
+          </w:tcPr>
+          <w:p>
+            <w:pPr>
+              <w:pStyle w:val="TableTxt"/>
+              <w:jc w:val="right"/>
+              <w:rPr>
+                <w:b/>
+              </w:rPr>
+            </w:pPr>
+          </w:p>
+        </w:tc>
+        <w:tc>
+          <w:tcPr>
+            <w:tcW w:w="3047" w:type="dxa"/>
+            <w:shd w:val="clear" w:color="auto" w:fill="auto"/>
+            <w:noWrap/>
+            <w:vAlign w:val="bottom"/>
+          </w:tcPr>
+          <w:p>
+            <w:pPr>
+              <w:pStyle w:val="TableTxtBelowUnderline"/>
+            </w:pPr>
+          </w:p>
+        </w:tc>
+        <w:tc>
+          <w:tcPr>
+            <w:tcW w:w="438" w:type="dxa"/>
+            <w:shd w:val="clear" w:color="auto" w:fill="auto"/>
+            <w:noWrap/>
+            <w:vAlign w:val="bottom"/>
+          </w:tcPr>
+          <w:p>
+            <w:pPr>
+              <w:pStyle w:val="TableTxt"/>
+            </w:pPr>
+          </w:p>
+        </w:tc>
+        <w:tc>
+          <w:tcPr>
+            <w:tcW w:w="360" w:type="dxa"/>
+            <w:shd w:val="clear" w:color="auto" w:fill="auto"/>
+            <w:noWrap/>
+            <w:vAlign w:val="bottom"/>
+          </w:tcPr>
+          <w:p>
+            <w:pPr>
+              <w:pStyle w:val="TableTxt"/>
+            </w:pPr>
+          </w:p>
+        </w:tc>
+        <w:tc>
+          <w:tcPr>
+            <w:tcW w:w="720" w:type="dxa"/>
+            <w:vMerge w:val="restart"/>
+            <w:shd w:val="clear" w:color="auto" w:fill="auto"/>
+            <w:noWrap/>
+            <w:vAlign w:val="center"/>
+          </w:tcPr>
+          <w:p>
+            <w:pPr>
+              <w:spacing w:before="120" w:after="120"/>
+              <w:rPr>
+                <w:b/>
+                <w:sz w:val="22"/>
+                <w:szCs w:val="22"/>
+              </w:rPr>
+            </w:pPr>
+          </w:p>
+        </w:tc>
+        <w:tc>
+          <w:tcPr>
+            <w:tcW w:w="4320" w:type="dxa"/>
+            <w:gridSpan w:val="2"/>
+            <w:vMerge w:val="restart"/>
+            <w:shd w:val="clear" w:color="auto" w:fill="auto"/>
+            <w:noWrap/>
+            <w:vAlign w:val="center"/>
+          </w:tcPr>
+          <w:p>
+            <w:pPr>
+              <w:rPr>
+                <w:b/>
+                <w:sz w:val="22"/>
+                <w:szCs w:val="22"/>
+              </w:rPr>
+            </w:pPr>
+            <w:r>
+              <w:rPr>
+                <w:b/>
+                <w:sz w:val="22"/>
+                <w:szCs w:val="22"/>
+              </w:rPr>
+              <w:t xml:space="preserve">MOTION TO REMOVE DEFAULT </w:t>
+            </w:r>
+            <w:r>
+              <w:rPr>
+                <w:b/>
+                <w:sz w:val="22"/>
+                <w:szCs w:val="22"/>
+              </w:rPr>
+              <w:br/>
+              <w:t>AND VACATE JUDGEMENT UNDER</w:t>
+            </w:r>
+            <w:r>
+              <w:rPr>
+                <w:b/>
+                <w:sz w:val="22"/>
+                <w:szCs w:val="22"/>
+              </w:rPr>
+              <w:br/>
+              <w:t>M.R.C.P. 59 AND/OR 60(b)</w:t>
+            </w:r>
+          </w:p>
+        </w:tc>
+      </w:tr>
+      <w:tr>
+        <w:tc>
+          <w:tcPr>
+            <w:tcW w:w="475" w:type="dxa"/>
+            <w:shd w:val="clear" w:color="auto" w:fill="auto"/>
+            <w:noWrap/>
+            <w:vAlign w:val="bottom"/>
+          </w:tcPr>
+          <w:p>
+            <w:pPr>
+              <w:pStyle w:val="TableTxt"/>
+              <w:jc w:val="right"/>
+              <w:rPr>
+                <w:b/>
+              </w:rPr>
+            </w:pPr>
+          </w:p>
+        </w:tc>
+        <w:tc>
+          <w:tcPr>
+            <w:tcW w:w="3047" w:type="dxa"/>
+            <w:shd w:val="clear" w:color="auto" w:fill="auto"/>
+            <w:noWrap/>
+            <w:vAlign w:val="bottom"/>
+          </w:tcPr>
+          <w:p>
+            <w:pPr>
+              <w:pStyle w:val="TableTxtBelowUnderline"/>
+            </w:pPr>
+            <w:r>
+              <w:t>vs.</w:t>
+            </w:r>
+          </w:p>
+        </w:tc>
+        <w:tc>
+          <w:tcPr>
+            <w:tcW w:w="438" w:type="dxa"/>
+            <w:shd w:val="clear" w:color="auto" w:fill="auto"/>
+            <w:noWrap/>
+            <w:vAlign w:val="bottom"/>
+          </w:tcPr>
+          <w:p>
+            <w:pPr>
+              <w:pStyle w:val="TableTxt"/>
+            </w:pPr>
+          </w:p>
+        </w:tc>
+        <w:tc>
+          <w:tcPr>
+            <w:tcW w:w="360" w:type="dxa"/>
+            <w:shd w:val="clear" w:color="auto" w:fill="auto"/>
+            <w:noWrap/>
+            <w:vAlign w:val="bottom"/>
+          </w:tcPr>
+          <w:p>
+            <w:pPr>
+              <w:pStyle w:val="TableTxt"/>
+            </w:pPr>
+          </w:p>
+        </w:tc>
+        <w:tc>
+          <w:tcPr>
+            <w:tcW w:w="720" w:type="dxa"/>
+            <w:vMerge/>
+            <w:shd w:val="clear" w:color="auto" w:fill="auto"/>
+            <w:noWrap/>
+            <w:vAlign w:val="bottom"/>
+          </w:tcPr>
+          <w:p>
+            <w:pPr>
+              <w:pStyle w:val="TableTxt"/>
+            </w:pPr>
+          </w:p>
+        </w:tc>
+        <w:tc>
+          <w:tcPr>
+            <w:tcW w:w="4320" w:type="dxa"/>
+            <w:gridSpan w:val="2"/>
+            <w:vMerge/>
+            <w:shd w:val="clear" w:color="auto" w:fill="auto"/>
+            <w:noWrap/>
+            <w:vAlign w:val="bottom"/>
+          </w:tcPr>
+          <w:p>
+            <w:pPr>
+              <w:pStyle w:val="TableTxt"/>
+            </w:pPr>
+          </w:p>
+        </w:tc>
+      </w:tr>
+      <w:tr>
+        <w:tc>
+          <w:tcPr>
+            <w:tcW w:w="475" w:type="dxa"/>
+            <w:shd w:val="clear" w:color="auto" w:fill="auto"/>
+            <w:noWrap/>
+            <w:vAlign w:val="bottom"/>
+          </w:tcPr>
+          <w:p>
+            <w:pPr>
+              <w:pStyle w:val="TableTxtRightPad"/>
+            </w:pPr>
+            <w:r>
+              <w:t>c.</w:t>
+            </w:r>
+          </w:p>
+        </w:tc>
+        <w:tc>
+          <w:tcPr>
+            <w:tcW w:w="3485" w:type="dxa"/>
+            <w:gridSpan w:val="2"/>
+            <w:shd w:val="clear" w:color="auto" w:fill="auto"/>
+            <w:noWrap/>
+            <w:vAlign w:val="bottom"/>
+          </w:tcPr>
+          <w:p>
+            <w:pPr>
+              <w:pStyle w:val="TableTxt"/>
+            </w:pPr>
+            <w:r>
+              <w:t>{{ users }}</w:t>
+            </w:r>
+          </w:p>
+        </w:tc>
+        <w:tc>
+          <w:tcPr>
+            <w:tcW w:w="360" w:type="dxa"/>
+            <w:shd w:val="clear" w:color="auto" w:fill="auto"/>
+            <w:noWrap/>
+            <w:vAlign w:val="bottom"/>
+          </w:tcPr>
+          <w:p>
+            <w:pPr>
+              <w:pStyle w:val="TableTxt"/>
+            </w:pPr>
+          </w:p>
+        </w:tc>
+        <w:tc>
+          <w:tcPr>
+            <w:tcW w:w="720" w:type="dxa"/>
+            <w:vMerge/>
+            <w:shd w:val="clear" w:color="auto" w:fill="auto"/>
+            <w:noWrap/>
+            <w:vAlign w:val="bottom"/>
+          </w:tcPr>
+          <w:p>
+            <w:pPr>
+              <w:pStyle w:val="TableTxt"/>
+            </w:pPr>
+          </w:p>
+        </w:tc>
+        <w:tc>
+          <w:tcPr>
+            <w:tcW w:w="4320" w:type="dxa"/>
+            <w:gridSpan w:val="2"/>
+            <w:vMerge/>
+            <w:shd w:val="clear" w:color="auto" w:fill="auto"/>
+            <w:noWrap/>
+            <w:vAlign w:val="bottom"/>
+          </w:tcPr>
+          <w:p>
+            <w:pPr>
+              <w:pStyle w:val="TableTxt"/>
+            </w:pPr>
+          </w:p>
+        </w:tc>
+      </w:tr>
+      <w:tr>
+        <w:tc>
+          <w:tcPr>
+            <w:tcW w:w="475" w:type="dxa"/>
+            <w:shd w:val="clear" w:color="auto" w:fill="auto"/>
+            <w:noWrap/>
+            <w:vAlign w:val="bottom"/>
+          </w:tcPr>
+          <w:p>
+            <w:pPr>
+              <w:pStyle w:val="TableTxt"/>
+              <w:jc w:val="right"/>
+              <w:rPr>
+                <w:b/>
+              </w:rPr>
+            </w:pPr>
+          </w:p>
+        </w:tc>
+        <w:tc>
+          <w:tcPr>
+            <w:tcW w:w="3047" w:type="dxa"/>
+            <w:shd w:val="clear" w:color="auto" w:fill="auto"/>
+            <w:noWrap/>
+            <w:vAlign w:val="bottom"/>
+          </w:tcPr>
+          <w:p>
+            <w:pPr>
+              <w:pStyle w:val="TableTxtBelowUnderline"/>
+            </w:pPr>
+          </w:p>
+        </w:tc>
+        <w:tc>
+          <w:tcPr>
+            <w:tcW w:w="438" w:type="dxa"/>
+            <w:shd w:val="clear" w:color="auto" w:fill="auto"/>
+            <w:noWrap/>
+            <w:vAlign w:val="bottom"/>
+          </w:tcPr>
+          <w:p>
+            <w:pPr>
+              <w:pStyle w:val="TableTxt"/>
+            </w:pPr>
+          </w:p>
+        </w:tc>
+        <w:tc>
+          <w:tcPr>
+            <w:tcW w:w="360" w:type="dxa"/>
+            <w:shd w:val="clear" w:color="auto" w:fill="auto"/>
+            <w:noWrap/>
+            <w:vAlign w:val="bottom"/>
+          </w:tcPr>
+          <w:p>
+            <w:pPr>
+              <w:pStyle w:val="TableTxt"/>
+            </w:pPr>
+          </w:p>
+        </w:tc>
+        <w:tc>
+          <w:tcPr>
+            <w:tcW w:w="1735" w:type="dxa"/>
+            <w:gridSpan w:val="2"/>
+            <w:shd w:val="clear" w:color="auto" w:fill="auto"/>
+            <w:noWrap/>
+            <w:vAlign w:val="bottom"/>
+          </w:tcPr>
+          <w:p>
+            <w:pPr>
+              <w:pStyle w:val="TableTxt"/>
+            </w:pPr>
+          </w:p>
+        </w:tc>
+        <w:tc>
+          <w:tcPr>
+            <w:tcW w:w="3305" w:type="dxa"/>
+            <w:shd w:val="clear" w:color="auto" w:fill="auto"/>
+            <w:noWrap/>
+            <w:vAlign w:val="bottom"/>
+          </w:tcPr>
+          <w:p>
+            <w:pPr>
+              <w:pStyle w:val="TableTxt"/>
+            </w:pPr>
+          </w:p>
+        </w:tc>
+      </w:tr>
+    </w:tbl>
     <w:p>
       <w:pPr>
         <w:rPr>

</xml_diff>

<commit_message>
Change radio buttons to check boxes
</commit_message>
<xml_diff>
--- a/docassemble/MTVHousing/data/templates/Motion_To_Vacate_Form.docx
+++ b/docassemble/MTVHousing/data/templates/Motion_To_Vacate_Form.docx
@@ -67,9 +67,94 @@
           <w:sz w:val="48"/>
           <w:szCs w:val="48"/>
         </w:rPr>
-        <w:t xml:space="preserve"> </w:t>
-      </w:r>
-      <w:r>
+        <w:t xml:space="preserve"> 3 Copies</w:t>
+      </w:r>
+    </w:p>
+    <w:p>
+      <w:pPr>
+        <w:pStyle w:val="ListParagraph"/>
+      </w:pPr>
+      <w:r>
+        <w:rPr>
+          <w:b/>
+          <w:bCs/>
+        </w:rPr>
+        <w:t>Print 3 copies of this Motion</w:t>
+      </w:r>
+      <w:r>
+        <w:t xml:space="preserve">. The copies </w:t>
+      </w:r>
+      <w:r>
+        <w:t>are for</w:t>
+      </w:r>
+      <w:r>
+        <w:t>:</w:t>
+      </w:r>
+    </w:p>
+    <w:p>
+      <w:pPr>
+        <w:pStyle w:val="ListParagraph"/>
+        <w:numPr>
+          <w:ilvl w:val="1"/>
+          <w:numId w:val="42"/>
+        </w:numPr>
+      </w:pPr>
+      <w:r>
+        <w:t>The Clerk at the {{ courts[0] }}. The courts address is {{ courts[0].address.county }} .</w:t>
+      </w:r>
+    </w:p>
+    <w:p>
+      <w:pPr>
+        <w:pStyle w:val="ListParagraph"/>
+        <w:numPr>
+          <w:ilvl w:val="1"/>
+          <w:numId w:val="42"/>
+        </w:numPr>
+      </w:pPr>
+      <w:r>
+        <w:t>The Plaintiff</w:t>
+      </w:r>
+    </w:p>
+    <w:p>
+      <w:pPr>
+        <w:pStyle w:val="ListParagraph"/>
+        <w:numPr>
+          <w:ilvl w:val="1"/>
+          <w:numId w:val="42"/>
+        </w:numPr>
+      </w:pPr>
+      <w:r>
+        <w:t>Keep one copy for your own records.</w:t>
+      </w:r>
+    </w:p>
+    <w:p>
+      <w:pPr>
+        <w:ind w:left="1080"/>
+      </w:pPr>
+    </w:p>
+    <w:p>
+      <w:pPr>
+        <w:ind w:left="720"/>
+      </w:pPr>
+      <w:r>
+        <w:t xml:space="preserve">** It is recommended that you hand-deliver all of these documents because mail will be too </w:t>
+      </w:r>
+      <w:proofErr w:type="gramStart"/>
+      <w:r>
+        <w:t>slow</w:t>
+      </w:r>
+      <w:proofErr w:type="gramEnd"/>
+      <w:r>
+        <w:t xml:space="preserve"> and most courts will require that you give at least 7 days notice!**</w:t>
+      </w:r>
+    </w:p>
+    <w:p>
+      <w:pPr>
+        <w:ind w:left="720"/>
+      </w:pPr>
+    </w:p>
+    <w:p>
+      <w:pPr>
         <w:rPr>
           <w:b/>
           <w:bCs/>
@@ -77,8 +162,7 @@
           <w:sz w:val="48"/>
           <w:szCs w:val="48"/>
         </w:rPr>
-        <w:t>Additional</w:t>
-      </w:r>
+      </w:pPr>
       <w:r>
         <w:rPr>
           <w:b/>
@@ -87,23 +171,60 @@
           <w:sz w:val="48"/>
           <w:szCs w:val="48"/>
         </w:rPr>
-        <w:t xml:space="preserve"> Copies</w:t>
+        <w:t>Schedule Your Motion for a Hearing</w:t>
       </w:r>
     </w:p>
     <w:p>
       <w:pPr>
+        <w:pStyle w:val="ListParagraph"/>
+      </w:pPr>
+      <w:r>
+        <w:rPr>
+          <w:b/>
+          <w:bCs/>
+        </w:rPr>
+        <w:t>Schedule a New Court Date.</w:t>
+      </w:r>
+    </w:p>
+    <w:p/>
+    <w:p>
+      <w:pPr>
         <w:ind w:left="720"/>
       </w:pPr>
       <w:r>
-        <w:t xml:space="preserve">This motion has been sent to your court via </w:t>
-      </w:r>
-      <w:proofErr w:type="gramStart"/>
-      <w:r>
-        <w:t>email, and</w:t>
-      </w:r>
-      <w:proofErr w:type="gramEnd"/>
-      <w:r>
-        <w:t xml:space="preserve"> can be sent to the Plainitff via email. However, it is suggested that you keep hardcopies as well. </w:t>
+        <w:t>It is important that you first contact the court and find out when they will allow you to schedule this motion hearing. (Some courts only allow them on certain days at certain times. Some courts also require that you give at least 7 days notice of when the hearing will take place. It varies from court to court)</w:t>
+      </w:r>
+    </w:p>
+    <w:p>
+      <w:pPr>
+        <w:ind w:left="720"/>
+      </w:pPr>
+    </w:p>
+    <w:p>
+      <w:pPr>
+        <w:ind w:left="720"/>
+      </w:pPr>
+      <w:r>
+        <w:t xml:space="preserve">Once you have determined when you can schedule your motion you need to fill out </w:t>
+      </w:r>
+      <w:r>
+        <w:rPr>
+          <w:b/>
+          <w:bCs/>
+        </w:rPr>
+        <w:t xml:space="preserve">Section 6 </w:t>
+      </w:r>
+      <w:r>
+        <w:t xml:space="preserve">on </w:t>
+      </w:r>
+      <w:r>
+        <w:rPr>
+          <w:u w:val="single"/>
+        </w:rPr>
+        <w:t>all three copies</w:t>
+      </w:r>
+      <w:r>
+        <w:t xml:space="preserve"> of this document.</w:t>
       </w:r>
     </w:p>
     <w:p>
@@ -129,19 +250,61 @@
           <w:sz w:val="48"/>
           <w:szCs w:val="48"/>
         </w:rPr>
-        <w:t>Schedule Your Motion for a Hearing</w:t>
+        <w:t>Deliver A Copy To The Plaintiff</w:t>
       </w:r>
     </w:p>
     <w:p>
       <w:pPr>
-        <w:pStyle w:val="ListParagraph"/>
-      </w:pPr>
+        <w:ind w:left="720"/>
+      </w:pPr>
+      <w:r>
+        <w:t xml:space="preserve">Before you deliver this motion to the Plaintiff  indicate in </w:t>
+      </w:r>
       <w:r>
         <w:rPr>
           <w:b/>
           <w:bCs/>
         </w:rPr>
-        <w:t>Schedule a New Court Date.</w:t>
+        <w:t>Section 7</w:t>
+      </w:r>
+      <w:r>
+        <w:t xml:space="preserve"> of this motion, on </w:t>
+      </w:r>
+      <w:r>
+        <w:rPr>
+          <w:u w:val="single"/>
+        </w:rPr>
+        <w:t>all 3 documents</w:t>
+      </w:r>
+      <w:r>
+        <w:t>, whether you</w:t>
+      </w:r>
+      <w:r>
+        <w:t>:</w:t>
+      </w:r>
+    </w:p>
+    <w:p>
+      <w:pPr>
+        <w:pStyle w:val="ListParagraph"/>
+        <w:numPr>
+          <w:ilvl w:val="1"/>
+          <w:numId w:val="42"/>
+        </w:numPr>
+      </w:pPr>
+      <w:r>
+        <w:t xml:space="preserve">Hand-delievered or Mailed this motion to you landlord; and </w:t>
+      </w:r>
+    </w:p>
+    <w:p>
+      <w:pPr>
+        <w:pStyle w:val="ListParagraph"/>
+        <w:numPr>
+          <w:ilvl w:val="1"/>
+          <w:numId w:val="42"/>
+        </w:numPr>
+      </w:pPr>
+      <w:r>
+        <w:t>Write the date that this action took place.</w:t>
       </w:r>
     </w:p>
     <w:p/>
@@ -150,62 +313,18 @@
         <w:ind w:left="720"/>
       </w:pPr>
       <w:r>
-        <w:t>It is important that you first contact the court and find out when they will allow you to schedule this motion hearing. (Some courts only allow them on certain days at certain times. Some courts also require that you give at least 7 days notice of when the hearing will take place. It varies from court to court)</w:t>
+        <w:t xml:space="preserve">** It is recommended that you hand-deliver all of these documents because mail will be too </w:t>
+      </w:r>
+      <w:proofErr w:type="gramStart"/>
+      <w:r>
+        <w:t>slow</w:t>
+      </w:r>
+      <w:proofErr w:type="gramEnd"/>
+      <w:r>
+        <w:t xml:space="preserve"> and most courts will require that you give at least 7 days notice!**</w:t>
       </w:r>
     </w:p>
-    <w:p>
-      <w:pPr>
-        <w:ind w:left="720"/>
-      </w:pPr>
-    </w:p>
-    <w:p>
-      <w:pPr>
-        <w:ind w:left="720"/>
-      </w:pPr>
-      <w:r>
-        <w:t xml:space="preserve">Once you have determined when you can schedule your motion you need to fill out </w:t>
-      </w:r>
-      <w:r>
-        <w:rPr>
-          <w:b/>
-          <w:bCs/>
-        </w:rPr>
-        <w:t xml:space="preserve">Section 6 </w:t>
-      </w:r>
-      <w:r>
-        <w:t xml:space="preserve">on </w:t>
-      </w:r>
-      <w:r>
-        <w:rPr>
-          <w:u w:val="single"/>
-        </w:rPr>
-        <w:t>all additional copies</w:t>
-      </w:r>
-      <w:r>
-        <w:t xml:space="preserve"> of this document.</w:t>
-      </w:r>
-      <w:r>
-        <w:t xml:space="preserve"> </w:t>
-      </w:r>
-    </w:p>
-    <w:p>
-      <w:pPr>
-        <w:ind w:left="720"/>
-      </w:pPr>
-    </w:p>
-    <w:p>
-      <w:pPr>
-        <w:ind w:left="720"/>
-      </w:pPr>
-      <w:r>
-        <w:t>Hard copies and electronic!</w:t>
-      </w:r>
-    </w:p>
-    <w:p>
-      <w:pPr>
-        <w:ind w:left="720"/>
-      </w:pPr>
-    </w:p>
+    <w:p/>
     <w:p>
       <w:pPr>
         <w:rPr>
@@ -224,7 +343,7 @@
           <w:sz w:val="48"/>
           <w:szCs w:val="48"/>
         </w:rPr>
-        <w:t>Deliver A Copy To The Plaintiff</w:t>
+        <w:t>Deliver A Copy To The Court</w:t>
       </w:r>
     </w:p>
     <w:p>
@@ -232,7 +351,7 @@
         <w:ind w:left="720"/>
       </w:pPr>
       <w:r>
-        <w:t xml:space="preserve">A copy of this motion (and/or the answer) needs to be delivered to the plantiff (your landlord) in this case. </w:t>
+        <w:t xml:space="preserve">After you serve the Plaintiff, bring a copy to the court. </w:t>
       </w:r>
     </w:p>
     <w:p>
@@ -245,19 +364,25 @@
         <w:ind w:left="720"/>
       </w:pPr>
       <w:r>
-        <w:t xml:space="preserve">Normally it is suggested that the copies be hand delievered but given the pandemic the best option is to </w:t>
-      </w:r>
-      <w:r>
-        <w:rPr>
-          <w:b/>
-          <w:bCs/>
-        </w:rPr>
-        <w:t xml:space="preserve">call the clerk at the courthouse and ask what the proper method of service should be. </w:t>
+        <w:t xml:space="preserve">If you are also filing an Answer, attach a copy of the motion you will be delivering </w:t>
       </w:r>
     </w:p>
     <w:p/>
     <w:p>
-      <w:pPr>
+      <w:r>
+        <w:t>{% if counterclaim_yesno %}</w:t>
+      </w:r>
+    </w:p>
+    <w:p/>
+    <w:p>
+      <w:pPr>
+        <w:rPr>
+          <w:color w:val="BF8F00" w:themeColor="accent4" w:themeShade="BF"/>
+          <w:sz w:val="48"/>
+          <w:szCs w:val="48"/>
+        </w:rPr>
+      </w:pPr>
+      <w:r>
         <w:rPr>
           <w:b/>
           <w:bCs/>
@@ -265,8 +390,141 @@
           <w:sz w:val="48"/>
           <w:szCs w:val="48"/>
         </w:rPr>
-      </w:pPr>
-      <w:r>
+        <w:t>File Your Answer</w:t>
+      </w:r>
+    </w:p>
+    <w:p>
+      <w:pPr>
+        <w:pStyle w:val="ListParagraph"/>
+        <w:numPr>
+          <w:ilvl w:val="0"/>
+          <w:numId w:val="42"/>
+        </w:numPr>
+        <w:rPr>
+          <w:b/>
+          <w:bCs/>
+        </w:rPr>
+      </w:pPr>
+      <w:r>
+        <w:rPr>
+          <w:b/>
+          <w:bCs/>
+        </w:rPr>
+        <w:t>Filing an answer.</w:t>
+      </w:r>
+    </w:p>
+    <w:p>
+      <w:pPr>
+        <w:pStyle w:val="ListParagraph"/>
+        <w:rPr>
+          <w:b/>
+          <w:bCs/>
+        </w:rPr>
+      </w:pPr>
+    </w:p>
+    <w:p>
+      <w:pPr>
+        <w:pStyle w:val="ListParagraph"/>
+        <w:rPr>
+          <w:b/>
+          <w:bCs/>
+        </w:rPr>
+      </w:pPr>
+      <w:r>
+        <w:t>IF you have not yet filed an answer to the court yet please bring</w:t>
+      </w:r>
+      <w:r>
+        <w:rPr>
+          <w:b/>
+          <w:bCs/>
+        </w:rPr>
+        <w:t>:</w:t>
+      </w:r>
+    </w:p>
+    <w:p>
+      <w:pPr>
+        <w:pStyle w:val="ListParagraph"/>
+        <w:numPr>
+          <w:ilvl w:val="0"/>
+          <w:numId w:val="43"/>
+        </w:numPr>
+      </w:pPr>
+      <w:r>
+        <w:rPr>
+          <w:b/>
+          <w:bCs/>
+        </w:rPr>
+        <w:lastRenderedPageBreak/>
+        <w:t>TWO ADDITIONAL COPIES OF THIS MOTION;</w:t>
+      </w:r>
+      <w:r>
+        <w:t xml:space="preserve"> and</w:t>
+      </w:r>
+      <w:r>
+        <w:rPr>
+          <w:b/>
+          <w:bCs/>
+        </w:rPr>
+        <w:t xml:space="preserve"> </w:t>
+      </w:r>
+    </w:p>
+    <w:p>
+      <w:pPr>
+        <w:pStyle w:val="ListParagraph"/>
+        <w:numPr>
+          <w:ilvl w:val="0"/>
+          <w:numId w:val="43"/>
+        </w:numPr>
+      </w:pPr>
+      <w:r>
+        <w:rPr>
+          <w:b/>
+          <w:bCs/>
+        </w:rPr>
+        <w:t xml:space="preserve">TWO COPIES OF YOUR ANSWER </w:t>
+      </w:r>
+      <w:r>
+        <w:t xml:space="preserve">to the court. </w:t>
+      </w:r>
+    </w:p>
+    <w:p>
+      <w:r>
+        <w:t>{% else %}</w:t>
+      </w:r>
+    </w:p>
+    <w:p/>
+    <w:p>
+      <w:r>
+        <w:t>{% endif %}</w:t>
+      </w:r>
+    </w:p>
+    <w:p>
+      <w:pPr>
+        <w:pStyle w:val="ListParagraph"/>
+        <w:ind w:left="1080"/>
+        <w:rPr>
+          <w:sz w:val="25"/>
+          <w:szCs w:val="25"/>
+        </w:rPr>
+      </w:pPr>
+    </w:p>
+    <w:p>
+      <w:pPr>
+        <w:rPr>
+          <w:sz w:val="25"/>
+          <w:szCs w:val="25"/>
+        </w:rPr>
+      </w:pPr>
+      <w:r>
+        <w:rPr>
+          <w:sz w:val="25"/>
+          <w:szCs w:val="25"/>
+        </w:rPr>
+        <w:t xml:space="preserve">{% if sheriff_notice %} </w:t>
+      </w:r>
+    </w:p>
+    <w:p>
+      <w:pPr>
         <w:rPr>
           <w:b/>
           <w:bCs/>
@@ -274,50 +532,6 @@
           <w:sz w:val="48"/>
           <w:szCs w:val="48"/>
         </w:rPr>
-        <w:t>Deliver A Copy To The Court</w:t>
-      </w:r>
-    </w:p>
-    <w:p>
-      <w:pPr>
-        <w:ind w:left="720"/>
-      </w:pPr>
-      <w:r>
-        <w:t xml:space="preserve">After you serve the Plaintiff, bring a copy to the court. </w:t>
-      </w:r>
-    </w:p>
-    <w:p>
-      <w:pPr>
-        <w:ind w:left="720"/>
-      </w:pPr>
-    </w:p>
-    <w:p>
-      <w:pPr>
-        <w:ind w:left="720"/>
-      </w:pPr>
-      <w:r>
-        <w:t xml:space="preserve">If you are also filing an Answer, attach a copy of the motion you will be delivering </w:t>
-      </w:r>
-    </w:p>
-    <w:p/>
-    <w:p>
-      <w:r>
-        <w:t xml:space="preserve">{% if </w:t>
-      </w:r>
-      <w:r>
-        <w:t>answer_help</w:t>
-      </w:r>
-      <w:r>
-        <w:t>%}</w:t>
-      </w:r>
-    </w:p>
-    <w:p/>
-    <w:p>
-      <w:pPr>
-        <w:rPr>
-          <w:color w:val="BF8F00" w:themeColor="accent4" w:themeShade="BF"/>
-          <w:sz w:val="48"/>
-          <w:szCs w:val="48"/>
-        </w:rPr>
       </w:pPr>
       <w:r>
         <w:rPr>
@@ -327,72 +541,9 @@
           <w:sz w:val="48"/>
           <w:szCs w:val="48"/>
         </w:rPr>
-        <w:t>File Your Answer</w:t>
-      </w:r>
-    </w:p>
-    <w:p>
-      <w:pPr>
-        <w:pStyle w:val="ListParagraph"/>
-        <w:rPr>
-          <w:b/>
-          <w:bCs/>
-        </w:rPr>
-      </w:pPr>
-    </w:p>
-    <w:p>
-      <w:pPr>
-        <w:pStyle w:val="ListParagraph"/>
-        <w:rPr>
-          <w:b/>
-          <w:bCs/>
-        </w:rPr>
-      </w:pPr>
-      <w:r>
-        <w:t xml:space="preserve">IF you </w:t>
-      </w:r>
-      <w:r>
-        <w:t>filed an answer to the court along with this motion, make sure that you also bring additional copies of your answer with you.</w:t>
-      </w:r>
-    </w:p>
-    <w:p/>
-    <w:p>
-      <w:r>
-        <w:t>{% else %}</w:t>
-      </w:r>
-    </w:p>
-    <w:p/>
-    <w:p>
-      <w:r>
-        <w:t>{% endif %}</w:t>
-      </w:r>
-    </w:p>
-    <w:p>
-      <w:pPr>
-        <w:pStyle w:val="ListParagraph"/>
-        <w:ind w:left="1080"/>
-        <w:rPr>
-          <w:sz w:val="25"/>
-          <w:szCs w:val="25"/>
-        </w:rPr>
-      </w:pPr>
-    </w:p>
-    <w:p>
-      <w:pPr>
-        <w:rPr>
-          <w:sz w:val="25"/>
-          <w:szCs w:val="25"/>
-        </w:rPr>
-      </w:pPr>
-      <w:r>
-        <w:rPr>
-          <w:sz w:val="25"/>
-          <w:szCs w:val="25"/>
-        </w:rPr>
-        <w:t xml:space="preserve">{% if sheriff_notice %} </w:t>
-      </w:r>
-    </w:p>
-    <w:p>
-      <w:pPr>
+        <w:t xml:space="preserve">Inform The Court of Your </w:t>
+      </w:r>
+      <w:r>
         <w:rPr>
           <w:b/>
           <w:bCs/>
@@ -400,25 +551,6 @@
           <w:sz w:val="48"/>
           <w:szCs w:val="48"/>
         </w:rPr>
-      </w:pPr>
-      <w:r>
-        <w:rPr>
-          <w:b/>
-          <w:bCs/>
-          <w:color w:val="BF8F00" w:themeColor="accent4" w:themeShade="BF"/>
-          <w:sz w:val="48"/>
-          <w:szCs w:val="48"/>
-        </w:rPr>
-        <w:t xml:space="preserve">Inform The Court of Your </w:t>
-      </w:r>
-      <w:r>
-        <w:rPr>
-          <w:b/>
-          <w:bCs/>
-          <w:color w:val="BF8F00" w:themeColor="accent4" w:themeShade="BF"/>
-          <w:sz w:val="48"/>
-          <w:szCs w:val="48"/>
-        </w:rPr>
         <w:t>Notice of Removal</w:t>
       </w:r>
     </w:p>
@@ -444,19 +576,10 @@
         <w:contextualSpacing/>
       </w:pPr>
       <w:r>
-        <w:t>Make sure that the court has received</w:t>
-      </w:r>
-      <w:r>
-        <w:t xml:space="preserve"> the </w:t>
-      </w:r>
-      <w:r>
-        <w:t xml:space="preserve">page </w:t>
-      </w:r>
-      <w:r>
-        <w:t>which</w:t>
-      </w:r>
-      <w:r>
-        <w:t xml:space="preserve"> says “</w:t>
+        <w:t xml:space="preserve">Bring the </w:t>
+      </w:r>
+      <w:r>
+        <w:t>page that says “</w:t>
       </w:r>
       <w:r>
         <w:rPr>
@@ -470,19 +593,22 @@
           <w:bCs/>
           <w:szCs w:val="24"/>
         </w:rPr>
-        <w:t>mergency Motion for Temporary Stay of Execution Pending Further Hearing</w:t>
-      </w:r>
-      <w:r>
-        <w:rPr>
+        <w:t xml:space="preserve">mergency Motion for Temporary Stay of Execution </w:t>
+      </w:r>
+      <w:r>
+        <w:rPr>
+          <w:b/>
+          <w:bCs/>
           <w:szCs w:val="24"/>
         </w:rPr>
-        <w:t xml:space="preserve">” </w:t>
+        <w:br/>
+        <w:t>Pending Further Hearing</w:t>
       </w:r>
       <w:r>
         <w:rPr>
           <w:szCs w:val="24"/>
         </w:rPr>
-        <w:t>on it. Request that the judge issue a “stay of execution” to the sheriff or constable that is threatening to evict you</w:t>
+        <w:t>” and introduce it as a separate motion.</w:t>
       </w:r>
     </w:p>
     <w:p>
@@ -1829,10 +1955,7 @@
         <w:t xml:space="preserve">not answer_yesno and </w:t>
       </w:r>
       <w:r>
-        <w:t>answer_help</w:t>
-      </w:r>
-      <w:r>
-        <w:t xml:space="preserve"> %}</w:t>
+        <w:t>counterclaim_yesno %}</w:t>
       </w:r>
       <w:r>
         <w:t xml:space="preserve"> </w:t>
@@ -1857,13 +1980,7 @@
         <w:t xml:space="preserve"> </w:t>
       </w:r>
       <w:r>
-        <w:t xml:space="preserve">{% elif answer_yesno or not </w:t>
-      </w:r>
-      <w:r>
-        <w:t>answer_help</w:t>
-      </w:r>
-      <w:r>
-        <w:t xml:space="preserve"> %}</w:t>
+        <w:t>{% elif answer_yesno or not counterclaim_yesno %}</w:t>
       </w:r>
       <w:r>
         <w:t xml:space="preserve">  </w:t>
@@ -2301,824 +2418,6 @@
         <w:t xml:space="preserve">{% if sheriff_notice %} </w:t>
       </w:r>
     </w:p>
-    <w:p>
-      <w:pPr>
-        <w:rPr>
-          <w:sz w:val="25"/>
-          <w:szCs w:val="25"/>
-        </w:rPr>
-      </w:pPr>
-    </w:p>
-    <w:p>
-      <w:pPr>
-        <w:rPr>
-          <w:sz w:val="25"/>
-          <w:szCs w:val="25"/>
-        </w:rPr>
-      </w:pPr>
-    </w:p>
-    <w:p>
-      <w:pPr>
-        <w:pStyle w:val="CenterTitle2"/>
-        <w:rPr>
-          <w:sz w:val="22"/>
-          <w:szCs w:val="22"/>
-        </w:rPr>
-      </w:pPr>
-      <w:r>
-        <w:t>COMMONWEALTH OF MASSACHUSETTS</w:t>
-      </w:r>
-      <w:r>
-        <w:br/>
-        <w:t>TRIAL COURT</w:t>
-      </w:r>
-    </w:p>
-    <w:p>
-      <w:pPr>
-        <w:pStyle w:val="6ptPadding"/>
-      </w:pPr>
-    </w:p>
-    <w:tbl>
-      <w:tblPr>
-        <w:tblW w:w="9360" w:type="dxa"/>
-        <w:tblLayout w:type="fixed"/>
-        <w:tblCellMar>
-          <w:left w:w="0" w:type="dxa"/>
-          <w:right w:w="0" w:type="dxa"/>
-        </w:tblCellMar>
-        <w:tblLook w:val="01E0" w:firstRow="1" w:lastRow="1" w:firstColumn="1" w:lastColumn="1" w:noHBand="0" w:noVBand="0"/>
-      </w:tblPr>
-      <w:tblGrid>
-        <w:gridCol w:w="475"/>
-        <w:gridCol w:w="3047"/>
-        <w:gridCol w:w="438"/>
-        <w:gridCol w:w="360"/>
-        <w:gridCol w:w="720"/>
-        <w:gridCol w:w="1015"/>
-        <w:gridCol w:w="3305"/>
-      </w:tblGrid>
-      <w:tr>
-        <w:trPr>
-          <w:trHeight w:val="245"/>
-        </w:trPr>
-        <w:tc>
-          <w:tcPr>
-            <w:tcW w:w="475" w:type="dxa"/>
-            <w:shd w:val="clear" w:color="auto" w:fill="auto"/>
-            <w:noWrap/>
-            <w:vAlign w:val="bottom"/>
-          </w:tcPr>
-          <w:p>
-            <w:pPr>
-              <w:pStyle w:val="TableTxtRightPad"/>
-            </w:pPr>
-            <w:r>
-              <w:t xml:space="preserve">a. </w:t>
-            </w:r>
-          </w:p>
-        </w:tc>
-        <w:tc>
-          <w:tcPr>
-            <w:tcW w:w="3047" w:type="dxa"/>
-            <w:shd w:val="clear" w:color="auto" w:fill="auto"/>
-            <w:noWrap/>
-            <w:vAlign w:val="bottom"/>
-          </w:tcPr>
-          <w:p>
-            <w:pPr>
-              <w:pStyle w:val="TableTxt"/>
-            </w:pPr>
-            <w:r>
-              <w:t>{{ courts[0].address.county }}</w:t>
-            </w:r>
-          </w:p>
-        </w:tc>
-        <w:tc>
-          <w:tcPr>
-            <w:tcW w:w="438" w:type="dxa"/>
-            <w:shd w:val="clear" w:color="auto" w:fill="auto"/>
-            <w:noWrap/>
-          </w:tcPr>
-          <w:p>
-            <w:pPr>
-              <w:pStyle w:val="TableTxt"/>
-            </w:pPr>
-          </w:p>
-          <w:p>
-            <w:pPr>
-              <w:pStyle w:val="TableTxt"/>
-            </w:pPr>
-            <w:r>
-              <w:t>, ss:</w:t>
-            </w:r>
-          </w:p>
-        </w:tc>
-        <w:tc>
-          <w:tcPr>
-            <w:tcW w:w="360" w:type="dxa"/>
-            <w:shd w:val="clear" w:color="auto" w:fill="auto"/>
-            <w:noWrap/>
-            <w:vAlign w:val="bottom"/>
-          </w:tcPr>
-          <w:p>
-            <w:pPr>
-              <w:pStyle w:val="TableTxt"/>
-            </w:pPr>
-          </w:p>
-        </w:tc>
-        <w:tc>
-          <w:tcPr>
-            <w:tcW w:w="720" w:type="dxa"/>
-            <w:shd w:val="clear" w:color="auto" w:fill="auto"/>
-            <w:noWrap/>
-            <w:vAlign w:val="bottom"/>
-          </w:tcPr>
-          <w:p>
-            <w:pPr>
-              <w:pStyle w:val="TableTxtRightPad"/>
-            </w:pPr>
-            <w:r>
-              <w:t>d.</w:t>
-            </w:r>
-          </w:p>
-        </w:tc>
-        <w:tc>
-          <w:tcPr>
-            <w:tcW w:w="4320" w:type="dxa"/>
-            <w:gridSpan w:val="2"/>
-            <w:shd w:val="clear" w:color="auto" w:fill="auto"/>
-            <w:noWrap/>
-            <w:vAlign w:val="bottom"/>
-          </w:tcPr>
-          <w:p>
-            <w:pPr>
-              <w:pStyle w:val="TableTxt"/>
-              <w:rPr>
-                <w:bCs/>
-              </w:rPr>
-            </w:pPr>
-            <w:r>
-              <w:rPr>
-                <w:bCs/>
-              </w:rPr>
-              <w:t>{{ courts[0] }}</w:t>
-            </w:r>
-          </w:p>
-        </w:tc>
-      </w:tr>
-      <w:tr>
-        <w:trPr>
-          <w:trHeight w:val="363"/>
-        </w:trPr>
-        <w:tc>
-          <w:tcPr>
-            <w:tcW w:w="475" w:type="dxa"/>
-            <w:shd w:val="clear" w:color="auto" w:fill="auto"/>
-            <w:noWrap/>
-            <w:vAlign w:val="bottom"/>
-          </w:tcPr>
-          <w:p>
-            <w:pPr>
-              <w:pStyle w:val="TableTxt"/>
-              <w:jc w:val="right"/>
-              <w:rPr>
-                <w:b/>
-              </w:rPr>
-            </w:pPr>
-          </w:p>
-        </w:tc>
-        <w:tc>
-          <w:tcPr>
-            <w:tcW w:w="3047" w:type="dxa"/>
-            <w:shd w:val="clear" w:color="auto" w:fill="auto"/>
-            <w:noWrap/>
-            <w:vAlign w:val="bottom"/>
-          </w:tcPr>
-          <w:p>
-            <w:pPr>
-              <w:pStyle w:val="TableTxtBelowUnderline"/>
-              <w:ind w:left="0"/>
-            </w:pPr>
-          </w:p>
-        </w:tc>
-        <w:tc>
-          <w:tcPr>
-            <w:tcW w:w="438" w:type="dxa"/>
-            <w:shd w:val="clear" w:color="auto" w:fill="auto"/>
-            <w:noWrap/>
-            <w:vAlign w:val="bottom"/>
-          </w:tcPr>
-          <w:p>
-            <w:pPr>
-              <w:pStyle w:val="TableTxt"/>
-            </w:pPr>
-          </w:p>
-        </w:tc>
-        <w:tc>
-          <w:tcPr>
-            <w:tcW w:w="360" w:type="dxa"/>
-            <w:shd w:val="clear" w:color="auto" w:fill="auto"/>
-            <w:noWrap/>
-            <w:vAlign w:val="bottom"/>
-          </w:tcPr>
-          <w:p>
-            <w:pPr>
-              <w:pStyle w:val="TableTxtBelowUnderline"/>
-            </w:pPr>
-          </w:p>
-        </w:tc>
-        <w:tc>
-          <w:tcPr>
-            <w:tcW w:w="720" w:type="dxa"/>
-            <w:shd w:val="clear" w:color="auto" w:fill="auto"/>
-            <w:noWrap/>
-            <w:vAlign w:val="bottom"/>
-          </w:tcPr>
-          <w:p>
-            <w:pPr>
-              <w:pStyle w:val="TableTxt"/>
-              <w:jc w:val="right"/>
-              <w:rPr>
-                <w:b/>
-              </w:rPr>
-            </w:pPr>
-          </w:p>
-        </w:tc>
-        <w:tc>
-          <w:tcPr>
-            <w:tcW w:w="4320" w:type="dxa"/>
-            <w:gridSpan w:val="2"/>
-            <w:shd w:val="clear" w:color="auto" w:fill="auto"/>
-            <w:noWrap/>
-            <w:vAlign w:val="bottom"/>
-          </w:tcPr>
-          <w:p>
-            <w:pPr>
-              <w:pStyle w:val="TableTxtBelowUnderline"/>
-            </w:pPr>
-          </w:p>
-        </w:tc>
-      </w:tr>
-      <w:tr>
-        <w:trPr>
-          <w:trHeight w:val="256"/>
-        </w:trPr>
-        <w:tc>
-          <w:tcPr>
-            <w:tcW w:w="475" w:type="dxa"/>
-            <w:shd w:val="clear" w:color="auto" w:fill="auto"/>
-            <w:noWrap/>
-            <w:vAlign w:val="bottom"/>
-          </w:tcPr>
-          <w:p>
-            <w:pPr>
-              <w:pStyle w:val="TableTxt"/>
-              <w:jc w:val="right"/>
-              <w:rPr>
-                <w:b/>
-              </w:rPr>
-            </w:pPr>
-          </w:p>
-        </w:tc>
-        <w:tc>
-          <w:tcPr>
-            <w:tcW w:w="3047" w:type="dxa"/>
-            <w:shd w:val="clear" w:color="auto" w:fill="auto"/>
-            <w:noWrap/>
-            <w:vAlign w:val="bottom"/>
-          </w:tcPr>
-          <w:p>
-            <w:pPr>
-              <w:pStyle w:val="TableTxt"/>
-            </w:pPr>
-          </w:p>
-        </w:tc>
-        <w:tc>
-          <w:tcPr>
-            <w:tcW w:w="438" w:type="dxa"/>
-            <w:shd w:val="clear" w:color="auto" w:fill="auto"/>
-            <w:noWrap/>
-            <w:vAlign w:val="bottom"/>
-          </w:tcPr>
-          <w:p>
-            <w:pPr>
-              <w:pStyle w:val="TableTxt"/>
-            </w:pPr>
-          </w:p>
-        </w:tc>
-        <w:tc>
-          <w:tcPr>
-            <w:tcW w:w="360" w:type="dxa"/>
-            <w:shd w:val="clear" w:color="auto" w:fill="auto"/>
-            <w:noWrap/>
-            <w:vAlign w:val="bottom"/>
-          </w:tcPr>
-          <w:p>
-            <w:pPr>
-              <w:pStyle w:val="TableTxt"/>
-            </w:pPr>
-          </w:p>
-        </w:tc>
-        <w:tc>
-          <w:tcPr>
-            <w:tcW w:w="720" w:type="dxa"/>
-            <w:shd w:val="clear" w:color="auto" w:fill="auto"/>
-            <w:noWrap/>
-            <w:vAlign w:val="bottom"/>
-          </w:tcPr>
-          <w:p>
-            <w:pPr>
-              <w:pStyle w:val="TableTxtRightPad"/>
-            </w:pPr>
-            <w:r>
-              <w:t>e.</w:t>
-            </w:r>
-          </w:p>
-        </w:tc>
-        <w:tc>
-          <w:tcPr>
-            <w:tcW w:w="4320" w:type="dxa"/>
-            <w:gridSpan w:val="2"/>
-            <w:shd w:val="clear" w:color="auto" w:fill="auto"/>
-            <w:noWrap/>
-            <w:vAlign w:val="bottom"/>
-          </w:tcPr>
-          <w:p>
-            <w:pPr>
-              <w:pStyle w:val="TableTxt"/>
-            </w:pPr>
-            <w:r>
-              <w:t>{{ docket_number }}</w:t>
-            </w:r>
-          </w:p>
-        </w:tc>
-      </w:tr>
-      <w:tr>
-        <w:tc>
-          <w:tcPr>
-            <w:tcW w:w="475" w:type="dxa"/>
-            <w:shd w:val="clear" w:color="auto" w:fill="auto"/>
-            <w:noWrap/>
-            <w:vAlign w:val="bottom"/>
-          </w:tcPr>
-          <w:p>
-            <w:pPr>
-              <w:pStyle w:val="TableTxtRightPad"/>
-            </w:pPr>
-            <w:r>
-              <w:t>b.</w:t>
-            </w:r>
-          </w:p>
-        </w:tc>
-        <w:tc>
-          <w:tcPr>
-            <w:tcW w:w="3047" w:type="dxa"/>
-            <w:shd w:val="clear" w:color="auto" w:fill="auto"/>
-            <w:noWrap/>
-            <w:vAlign w:val="bottom"/>
-          </w:tcPr>
-          <w:p>
-            <w:pPr>
-              <w:pStyle w:val="TableTxt"/>
-            </w:pPr>
-            <w:r>
-              <w:t>{{ other_party }}</w:t>
-            </w:r>
-          </w:p>
-        </w:tc>
-        <w:tc>
-          <w:tcPr>
-            <w:tcW w:w="438" w:type="dxa"/>
-            <w:shd w:val="clear" w:color="auto" w:fill="auto"/>
-            <w:noWrap/>
-            <w:vAlign w:val="bottom"/>
-          </w:tcPr>
-          <w:p>
-            <w:pPr>
-              <w:pStyle w:val="TableTxt"/>
-            </w:pPr>
-          </w:p>
-        </w:tc>
-        <w:tc>
-          <w:tcPr>
-            <w:tcW w:w="360" w:type="dxa"/>
-            <w:shd w:val="clear" w:color="auto" w:fill="auto"/>
-            <w:noWrap/>
-            <w:vAlign w:val="bottom"/>
-          </w:tcPr>
-          <w:p>
-            <w:pPr>
-              <w:pStyle w:val="TableTxt"/>
-            </w:pPr>
-          </w:p>
-        </w:tc>
-        <w:tc>
-          <w:tcPr>
-            <w:tcW w:w="720" w:type="dxa"/>
-            <w:shd w:val="clear" w:color="auto" w:fill="auto"/>
-            <w:noWrap/>
-            <w:vAlign w:val="bottom"/>
-          </w:tcPr>
-          <w:p>
-            <w:pPr>
-              <w:pStyle w:val="TableTxt"/>
-              <w:jc w:val="right"/>
-              <w:rPr>
-                <w:b/>
-              </w:rPr>
-            </w:pPr>
-          </w:p>
-        </w:tc>
-        <w:tc>
-          <w:tcPr>
-            <w:tcW w:w="4320" w:type="dxa"/>
-            <w:gridSpan w:val="2"/>
-            <w:shd w:val="clear" w:color="auto" w:fill="auto"/>
-            <w:noWrap/>
-            <w:vAlign w:val="bottom"/>
-          </w:tcPr>
-          <w:p>
-            <w:pPr>
-              <w:pStyle w:val="TableTxtBelowUnderline"/>
-            </w:pPr>
-          </w:p>
-        </w:tc>
-      </w:tr>
-      <w:tr>
-        <w:tc>
-          <w:tcPr>
-            <w:tcW w:w="475" w:type="dxa"/>
-            <w:shd w:val="clear" w:color="auto" w:fill="auto"/>
-            <w:noWrap/>
-            <w:vAlign w:val="bottom"/>
-          </w:tcPr>
-          <w:p>
-            <w:pPr>
-              <w:pStyle w:val="TableTxt"/>
-              <w:jc w:val="right"/>
-              <w:rPr>
-                <w:b/>
-              </w:rPr>
-            </w:pPr>
-          </w:p>
-        </w:tc>
-        <w:tc>
-          <w:tcPr>
-            <w:tcW w:w="3047" w:type="dxa"/>
-            <w:shd w:val="clear" w:color="auto" w:fill="auto"/>
-            <w:noWrap/>
-            <w:vAlign w:val="bottom"/>
-          </w:tcPr>
-          <w:p>
-            <w:pPr>
-              <w:pStyle w:val="TableTxtBelowUnderline"/>
-            </w:pPr>
-          </w:p>
-        </w:tc>
-        <w:tc>
-          <w:tcPr>
-            <w:tcW w:w="438" w:type="dxa"/>
-            <w:shd w:val="clear" w:color="auto" w:fill="auto"/>
-            <w:noWrap/>
-            <w:vAlign w:val="bottom"/>
-          </w:tcPr>
-          <w:p>
-            <w:pPr>
-              <w:pStyle w:val="TableTxt"/>
-            </w:pPr>
-          </w:p>
-        </w:tc>
-        <w:tc>
-          <w:tcPr>
-            <w:tcW w:w="360" w:type="dxa"/>
-            <w:shd w:val="clear" w:color="auto" w:fill="auto"/>
-            <w:noWrap/>
-            <w:vAlign w:val="bottom"/>
-          </w:tcPr>
-          <w:p>
-            <w:pPr>
-              <w:pStyle w:val="TableTxt"/>
-            </w:pPr>
-          </w:p>
-        </w:tc>
-        <w:tc>
-          <w:tcPr>
-            <w:tcW w:w="720" w:type="dxa"/>
-            <w:vMerge w:val="restart"/>
-            <w:shd w:val="clear" w:color="auto" w:fill="auto"/>
-            <w:noWrap/>
-            <w:vAlign w:val="center"/>
-          </w:tcPr>
-          <w:p>
-            <w:pPr>
-              <w:spacing w:before="120" w:after="120"/>
-              <w:rPr>
-                <w:b/>
-                <w:sz w:val="22"/>
-                <w:szCs w:val="22"/>
-              </w:rPr>
-            </w:pPr>
-          </w:p>
-        </w:tc>
-        <w:tc>
-          <w:tcPr>
-            <w:tcW w:w="4320" w:type="dxa"/>
-            <w:gridSpan w:val="2"/>
-            <w:vMerge w:val="restart"/>
-            <w:shd w:val="clear" w:color="auto" w:fill="auto"/>
-            <w:noWrap/>
-            <w:vAlign w:val="center"/>
-          </w:tcPr>
-          <w:p>
-            <w:pPr>
-              <w:rPr>
-                <w:b/>
-                <w:sz w:val="22"/>
-                <w:szCs w:val="22"/>
-              </w:rPr>
-            </w:pPr>
-            <w:r>
-              <w:rPr>
-                <w:b/>
-                <w:sz w:val="22"/>
-                <w:szCs w:val="22"/>
-              </w:rPr>
-              <w:t xml:space="preserve">MOTION TO REMOVE DEFAULT </w:t>
-            </w:r>
-            <w:r>
-              <w:rPr>
-                <w:b/>
-                <w:sz w:val="22"/>
-                <w:szCs w:val="22"/>
-              </w:rPr>
-              <w:br/>
-              <w:t>AND VACATE JUDGEMENT UNDER</w:t>
-            </w:r>
-            <w:r>
-              <w:rPr>
-                <w:b/>
-                <w:sz w:val="22"/>
-                <w:szCs w:val="22"/>
-              </w:rPr>
-              <w:br/>
-              <w:t>M.R.C.P. 59 AND/OR 60(b)</w:t>
-            </w:r>
-          </w:p>
-        </w:tc>
-      </w:tr>
-      <w:tr>
-        <w:tc>
-          <w:tcPr>
-            <w:tcW w:w="475" w:type="dxa"/>
-            <w:shd w:val="clear" w:color="auto" w:fill="auto"/>
-            <w:noWrap/>
-            <w:vAlign w:val="bottom"/>
-          </w:tcPr>
-          <w:p>
-            <w:pPr>
-              <w:pStyle w:val="TableTxt"/>
-              <w:jc w:val="right"/>
-              <w:rPr>
-                <w:b/>
-              </w:rPr>
-            </w:pPr>
-          </w:p>
-        </w:tc>
-        <w:tc>
-          <w:tcPr>
-            <w:tcW w:w="3047" w:type="dxa"/>
-            <w:shd w:val="clear" w:color="auto" w:fill="auto"/>
-            <w:noWrap/>
-            <w:vAlign w:val="bottom"/>
-          </w:tcPr>
-          <w:p>
-            <w:pPr>
-              <w:pStyle w:val="TableTxtBelowUnderline"/>
-            </w:pPr>
-            <w:r>
-              <w:t>vs.</w:t>
-            </w:r>
-          </w:p>
-        </w:tc>
-        <w:tc>
-          <w:tcPr>
-            <w:tcW w:w="438" w:type="dxa"/>
-            <w:shd w:val="clear" w:color="auto" w:fill="auto"/>
-            <w:noWrap/>
-            <w:vAlign w:val="bottom"/>
-          </w:tcPr>
-          <w:p>
-            <w:pPr>
-              <w:pStyle w:val="TableTxt"/>
-            </w:pPr>
-          </w:p>
-        </w:tc>
-        <w:tc>
-          <w:tcPr>
-            <w:tcW w:w="360" w:type="dxa"/>
-            <w:shd w:val="clear" w:color="auto" w:fill="auto"/>
-            <w:noWrap/>
-            <w:vAlign w:val="bottom"/>
-          </w:tcPr>
-          <w:p>
-            <w:pPr>
-              <w:pStyle w:val="TableTxt"/>
-            </w:pPr>
-          </w:p>
-        </w:tc>
-        <w:tc>
-          <w:tcPr>
-            <w:tcW w:w="720" w:type="dxa"/>
-            <w:vMerge/>
-            <w:shd w:val="clear" w:color="auto" w:fill="auto"/>
-            <w:noWrap/>
-            <w:vAlign w:val="bottom"/>
-          </w:tcPr>
-          <w:p>
-            <w:pPr>
-              <w:pStyle w:val="TableTxt"/>
-            </w:pPr>
-          </w:p>
-        </w:tc>
-        <w:tc>
-          <w:tcPr>
-            <w:tcW w:w="4320" w:type="dxa"/>
-            <w:gridSpan w:val="2"/>
-            <w:vMerge/>
-            <w:shd w:val="clear" w:color="auto" w:fill="auto"/>
-            <w:noWrap/>
-            <w:vAlign w:val="bottom"/>
-          </w:tcPr>
-          <w:p>
-            <w:pPr>
-              <w:pStyle w:val="TableTxt"/>
-            </w:pPr>
-          </w:p>
-        </w:tc>
-      </w:tr>
-      <w:tr>
-        <w:tc>
-          <w:tcPr>
-            <w:tcW w:w="475" w:type="dxa"/>
-            <w:shd w:val="clear" w:color="auto" w:fill="auto"/>
-            <w:noWrap/>
-            <w:vAlign w:val="bottom"/>
-          </w:tcPr>
-          <w:p>
-            <w:pPr>
-              <w:pStyle w:val="TableTxtRightPad"/>
-            </w:pPr>
-            <w:r>
-              <w:t>c.</w:t>
-            </w:r>
-          </w:p>
-        </w:tc>
-        <w:tc>
-          <w:tcPr>
-            <w:tcW w:w="3485" w:type="dxa"/>
-            <w:gridSpan w:val="2"/>
-            <w:shd w:val="clear" w:color="auto" w:fill="auto"/>
-            <w:noWrap/>
-            <w:vAlign w:val="bottom"/>
-          </w:tcPr>
-          <w:p>
-            <w:pPr>
-              <w:pStyle w:val="TableTxt"/>
-            </w:pPr>
-            <w:r>
-              <w:t>{{ users }}</w:t>
-            </w:r>
-          </w:p>
-        </w:tc>
-        <w:tc>
-          <w:tcPr>
-            <w:tcW w:w="360" w:type="dxa"/>
-            <w:shd w:val="clear" w:color="auto" w:fill="auto"/>
-            <w:noWrap/>
-            <w:vAlign w:val="bottom"/>
-          </w:tcPr>
-          <w:p>
-            <w:pPr>
-              <w:pStyle w:val="TableTxt"/>
-            </w:pPr>
-          </w:p>
-        </w:tc>
-        <w:tc>
-          <w:tcPr>
-            <w:tcW w:w="720" w:type="dxa"/>
-            <w:vMerge/>
-            <w:shd w:val="clear" w:color="auto" w:fill="auto"/>
-            <w:noWrap/>
-            <w:vAlign w:val="bottom"/>
-          </w:tcPr>
-          <w:p>
-            <w:pPr>
-              <w:pStyle w:val="TableTxt"/>
-            </w:pPr>
-          </w:p>
-        </w:tc>
-        <w:tc>
-          <w:tcPr>
-            <w:tcW w:w="4320" w:type="dxa"/>
-            <w:gridSpan w:val="2"/>
-            <w:vMerge/>
-            <w:shd w:val="clear" w:color="auto" w:fill="auto"/>
-            <w:noWrap/>
-            <w:vAlign w:val="bottom"/>
-          </w:tcPr>
-          <w:p>
-            <w:pPr>
-              <w:pStyle w:val="TableTxt"/>
-            </w:pPr>
-          </w:p>
-        </w:tc>
-      </w:tr>
-      <w:tr>
-        <w:tc>
-          <w:tcPr>
-            <w:tcW w:w="475" w:type="dxa"/>
-            <w:shd w:val="clear" w:color="auto" w:fill="auto"/>
-            <w:noWrap/>
-            <w:vAlign w:val="bottom"/>
-          </w:tcPr>
-          <w:p>
-            <w:pPr>
-              <w:pStyle w:val="TableTxt"/>
-              <w:jc w:val="right"/>
-              <w:rPr>
-                <w:b/>
-              </w:rPr>
-            </w:pPr>
-          </w:p>
-        </w:tc>
-        <w:tc>
-          <w:tcPr>
-            <w:tcW w:w="3047" w:type="dxa"/>
-            <w:shd w:val="clear" w:color="auto" w:fill="auto"/>
-            <w:noWrap/>
-            <w:vAlign w:val="bottom"/>
-          </w:tcPr>
-          <w:p>
-            <w:pPr>
-              <w:pStyle w:val="TableTxtBelowUnderline"/>
-            </w:pPr>
-          </w:p>
-        </w:tc>
-        <w:tc>
-          <w:tcPr>
-            <w:tcW w:w="438" w:type="dxa"/>
-            <w:shd w:val="clear" w:color="auto" w:fill="auto"/>
-            <w:noWrap/>
-            <w:vAlign w:val="bottom"/>
-          </w:tcPr>
-          <w:p>
-            <w:pPr>
-              <w:pStyle w:val="TableTxt"/>
-            </w:pPr>
-          </w:p>
-        </w:tc>
-        <w:tc>
-          <w:tcPr>
-            <w:tcW w:w="360" w:type="dxa"/>
-            <w:shd w:val="clear" w:color="auto" w:fill="auto"/>
-            <w:noWrap/>
-            <w:vAlign w:val="bottom"/>
-          </w:tcPr>
-          <w:p>
-            <w:pPr>
-              <w:pStyle w:val="TableTxt"/>
-            </w:pPr>
-          </w:p>
-        </w:tc>
-        <w:tc>
-          <w:tcPr>
-            <w:tcW w:w="1735" w:type="dxa"/>
-            <w:gridSpan w:val="2"/>
-            <w:shd w:val="clear" w:color="auto" w:fill="auto"/>
-            <w:noWrap/>
-            <w:vAlign w:val="bottom"/>
-          </w:tcPr>
-          <w:p>
-            <w:pPr>
-              <w:pStyle w:val="TableTxt"/>
-            </w:pPr>
-          </w:p>
-        </w:tc>
-        <w:tc>
-          <w:tcPr>
-            <w:tcW w:w="3305" w:type="dxa"/>
-            <w:shd w:val="clear" w:color="auto" w:fill="auto"/>
-            <w:noWrap/>
-            <w:vAlign w:val="bottom"/>
-          </w:tcPr>
-          <w:p>
-            <w:pPr>
-              <w:pStyle w:val="TableTxt"/>
-            </w:pPr>
-          </w:p>
-        </w:tc>
-      </w:tr>
-    </w:tbl>
     <w:p>
       <w:pPr>
         <w:rPr>

</xml_diff>

<commit_message>
fixed upload screen and template
</commit_message>
<xml_diff>
--- a/docassemble/MTVHousing/data/templates/Motion_To_Vacate_Form.docx
+++ b/docassemble/MTVHousing/data/templates/Motion_To_Vacate_Form.docx
@@ -95,15 +95,15 @@
         <w:ind w:left="720"/>
       </w:pPr>
       <w:r>
-        <w:t xml:space="preserve">This motion has been sent to your court via email, and can be sent to the </w:t>
-      </w:r>
-      <w:proofErr w:type="spellStart"/>
-      <w:r>
-        <w:t>Plainitff</w:t>
-      </w:r>
-      <w:proofErr w:type="spellEnd"/>
-      <w:r>
-        <w:t xml:space="preserve"> via email. However, it is suggested that you keep hardcopies as well. </w:t>
+        <w:t xml:space="preserve">This motion has been sent to your court via </w:t>
+      </w:r>
+      <w:proofErr w:type="gramStart"/>
+      <w:r>
+        <w:t>email, and</w:t>
+      </w:r>
+      <w:proofErr w:type="gramEnd"/>
+      <w:r>
+        <w:t xml:space="preserve"> can be sent to the Plainitff via email. However, it is suggested that you keep hardcopies as well. </w:t>
       </w:r>
     </w:p>
     <w:p>
@@ -150,15 +150,7 @@
         <w:ind w:left="720"/>
       </w:pPr>
       <w:r>
-        <w:t xml:space="preserve">It is important that you first contact the court and find out when they will allow you to schedule this motion hearing. (Some courts only allow them on certain days at certain times. Some courts also require that you give at least 7 </w:t>
-      </w:r>
-      <w:proofErr w:type="spellStart"/>
-      <w:r>
-        <w:t>days notice</w:t>
-      </w:r>
-      <w:proofErr w:type="spellEnd"/>
-      <w:r>
-        <w:t xml:space="preserve"> of when the hearing will take place. It varies from court to court)</w:t>
+        <w:t>It is important that you first contact the court and find out when they will allow you to schedule this motion hearing. (Some courts only allow them on certain days at certain times. Some courts also require that you give at least 7 days notice of when the hearing will take place. It varies from court to court)</w:t>
       </w:r>
     </w:p>
     <w:p>
@@ -240,15 +232,7 @@
         <w:ind w:left="720"/>
       </w:pPr>
       <w:r>
-        <w:t xml:space="preserve">A copy of this motion (and/or the answer) needs to be delivered to the </w:t>
-      </w:r>
-      <w:proofErr w:type="spellStart"/>
-      <w:r>
-        <w:t>plantiff</w:t>
-      </w:r>
-      <w:proofErr w:type="spellEnd"/>
-      <w:r>
-        <w:t xml:space="preserve"> (your landlord) in this case. </w:t>
+        <w:t xml:space="preserve">A copy of this motion (and/or the answer) needs to be delivered to the plantiff (your landlord) in this case. </w:t>
       </w:r>
     </w:p>
     <w:p>
@@ -261,15 +245,7 @@
         <w:ind w:left="720"/>
       </w:pPr>
       <w:r>
-        <w:t xml:space="preserve">Normally it is suggested that the copies be hand </w:t>
-      </w:r>
-      <w:proofErr w:type="spellStart"/>
-      <w:r>
-        <w:t>delievered</w:t>
-      </w:r>
-      <w:proofErr w:type="spellEnd"/>
-      <w:r>
-        <w:t xml:space="preserve"> but given the pandemic the best option is to </w:t>
+        <w:t xml:space="preserve">Normally it is suggested that the copies be hand delievered but given the pandemic the best option is to </w:t>
       </w:r>
       <w:r>
         <w:rPr>
@@ -327,11 +303,9 @@
       <w:r>
         <w:t xml:space="preserve">{% if </w:t>
       </w:r>
-      <w:proofErr w:type="spellStart"/>
       <w:r>
         <w:t>answer_help</w:t>
       </w:r>
-      <w:proofErr w:type="spellEnd"/>
       <w:r>
         <w:t>%}</w:t>
       </w:r>
@@ -368,10 +342,6 @@
     <w:p>
       <w:pPr>
         <w:pStyle w:val="ListParagraph"/>
-        <w:rPr>
-          <w:b/>
-          <w:bCs/>
-        </w:rPr>
       </w:pPr>
       <w:r>
         <w:t xml:space="preserve">IF you </w:t>
@@ -380,13 +350,11 @@
         <w:t>filed an answer to the court along with this motion, make sure that you also bring additional copies of your answer with you.</w:t>
       </w:r>
     </w:p>
-    <w:p/>
     <w:p>
-      <w:r>
-        <w:t>{% else %}</w:t>
-      </w:r>
+      <w:pPr>
+        <w:pStyle w:val="ListParagraph"/>
+      </w:pPr>
     </w:p>
-    <w:p/>
     <w:p>
       <w:r>
         <w:t>{% endif %}</w:t>
@@ -414,23 +382,8 @@
           <w:sz w:val="25"/>
           <w:szCs w:val="25"/>
         </w:rPr>
-        <w:t xml:space="preserve">{% if </w:t>
-      </w:r>
-      <w:proofErr w:type="spellStart"/>
-      <w:r>
-        <w:rPr>
-          <w:sz w:val="25"/>
-          <w:szCs w:val="25"/>
-        </w:rPr>
-        <w:t>sheriff_notice</w:t>
-      </w:r>
-      <w:proofErr w:type="spellEnd"/>
-      <w:r>
-        <w:rPr>
-          <w:sz w:val="25"/>
-          <w:szCs w:val="25"/>
-        </w:rPr>
-        <w:t xml:space="preserve"> %} </w:t>
+        <w:lastRenderedPageBreak/>
+        <w:t xml:space="preserve">{% if sheriff_notice %} </w:t>
       </w:r>
     </w:p>
     <w:p>
@@ -473,23 +426,7 @@
           <w:b/>
           <w:bCs/>
         </w:rPr>
-        <w:t xml:space="preserve">IF you have </w:t>
-      </w:r>
-      <w:proofErr w:type="spellStart"/>
-      <w:r>
-        <w:rPr>
-          <w:b/>
-          <w:bCs/>
-        </w:rPr>
-        <w:t>receieved</w:t>
-      </w:r>
-      <w:proofErr w:type="spellEnd"/>
-      <w:r>
-        <w:rPr>
-          <w:b/>
-          <w:bCs/>
-        </w:rPr>
-        <w:t xml:space="preserve"> a notice from a sheriff/constable about being removed from your home:</w:t>
+        <w:t>IF you have receieved a notice from a sheriff/constable about being removed from your home:</w:t>
       </w:r>
     </w:p>
     <w:p/>
@@ -799,13 +736,8 @@
               <w:t>{{ cou</w:t>
             </w:r>
             <w:r>
-              <w:t>rts[0].</w:t>
+              <w:t>rts[0].address.county</w:t>
             </w:r>
-            <w:proofErr w:type="spellStart"/>
-            <w:r>
-              <w:t>address.county</w:t>
-            </w:r>
-            <w:proofErr w:type="spellEnd"/>
             <w:r>
               <w:t xml:space="preserve"> }}</w:t>
             </w:r>
@@ -1072,15 +1004,7 @@
               <w:pStyle w:val="TableTxt"/>
             </w:pPr>
             <w:r>
-              <w:t xml:space="preserve">{{ </w:t>
-            </w:r>
-            <w:proofErr w:type="spellStart"/>
-            <w:r>
-              <w:t>docket_number</w:t>
-            </w:r>
-            <w:proofErr w:type="spellEnd"/>
-            <w:r>
-              <w:t xml:space="preserve"> }}</w:t>
+              <w:t>{{ docket_number }}</w:t>
             </w:r>
           </w:p>
         </w:tc>
@@ -1119,14 +1043,12 @@
             <w:r>
               <w:t xml:space="preserve"> </w:t>
             </w:r>
-            <w:proofErr w:type="spellStart"/>
             <w:r>
               <w:t>other_part</w:t>
             </w:r>
             <w:r>
               <w:t>y</w:t>
             </w:r>
-            <w:proofErr w:type="spellEnd"/>
             <w:r>
               <w:t xml:space="preserve"> </w:t>
             </w:r>
@@ -1612,13 +1534,11 @@
         <w:br/>
       </w:r>
       <w:r>
-        <w:t xml:space="preserve">{% if not </w:t>
-      </w:r>
-      <w:proofErr w:type="spellStart"/>
-      <w:r>
-        <w:t>answer_yesno</w:t>
-      </w:r>
-      <w:proofErr w:type="spellEnd"/>
+        <w:t>{% if not answer_</w:t>
+      </w:r>
+      <w:r>
+        <w:t>help</w:t>
+      </w:r>
       <w:r>
         <w:t xml:space="preserve"> %}</w:t>
       </w:r>
@@ -1626,32 +1546,44 @@
         <w:t xml:space="preserve"> </w:t>
       </w:r>
       <w:r>
-        <w:t>Allow to</w:t>
-      </w:r>
-      <w:r>
-        <w:t xml:space="preserve"> file an Answer late and schedule a new trial</w:t>
-      </w:r>
-      <w:r>
-        <w:t xml:space="preserve"> </w:t>
+        <w:t>Schedule a new trial because I have defensible reason for missing the first trial</w:t>
+      </w:r>
+      <w:r>
+        <w:t>.</w:t>
+      </w:r>
+      <w:r>
+        <w:t>{% endif %}</w:t>
+      </w:r>
+    </w:p>
+    <w:p>
+      <w:pPr>
+        <w:ind w:left="720"/>
+      </w:pPr>
+      <w:r>
+        <w:t xml:space="preserve">{% if answer_help and user_answer %} </w:t>
+      </w:r>
+      <w:r>
+        <w:t xml:space="preserve">Allow to file an Answer late and schedule a new trial </w:t>
       </w:r>
       <w:r>
         <w:rPr>
           <w:b/>
           <w:bCs/>
         </w:rPr>
-        <w:t>(A copy of my Answer is attached</w:t>
+        <w:t>(A copy of my Answer is attached)</w:t>
       </w:r>
       <w:r>
         <w:rPr>
           <w:b/>
           <w:bCs/>
         </w:rPr>
-        <w:t>)</w:t>
-      </w:r>
-      <w:r>
-        <w:t xml:space="preserve"> {% else %} {% endif %}</w:t>
+        <w:t xml:space="preserve"> </w:t>
+      </w:r>
+      <w:r>
+        <w:t>{% endif %}</w:t>
       </w:r>
     </w:p>
+    <w:p/>
     <w:p>
       <w:pPr>
         <w:pStyle w:val="ListNumber"/>
@@ -1663,15 +1595,7 @@
         <w:ind w:left="720"/>
       </w:pPr>
       <w:r>
-        <w:t xml:space="preserve">{% if </w:t>
-      </w:r>
-      <w:proofErr w:type="spellStart"/>
-      <w:r>
-        <w:t>answer_yesno</w:t>
-      </w:r>
-      <w:proofErr w:type="spellEnd"/>
-      <w:r>
-        <w:t xml:space="preserve"> %}</w:t>
+        <w:t>{% if answer_yesno %}</w:t>
       </w:r>
       <w:r>
         <w:t xml:space="preserve"> </w:t>
@@ -1683,10 +1607,10 @@
         <w:t>chedule a new trial because my Answer has already been filed</w:t>
       </w:r>
       <w:r>
-        <w:t xml:space="preserve">. </w:t>
-      </w:r>
-      <w:r>
-        <w:t>{% else %} {%</w:t>
+        <w:t>.</w:t>
+      </w:r>
+      <w:r>
+        <w:t xml:space="preserve"> {%</w:t>
       </w:r>
       <w:r>
         <w:t xml:space="preserve"> </w:t>
@@ -1705,29 +1629,13 @@
         <w:spacing w:after="240"/>
       </w:pPr>
       <w:r>
-        <w:t xml:space="preserve">{% if </w:t>
-      </w:r>
-      <w:proofErr w:type="spellStart"/>
-      <w:r>
-        <w:t>date_to_file</w:t>
-      </w:r>
-      <w:proofErr w:type="spellEnd"/>
-      <w:r>
-        <w:t xml:space="preserve"> &gt; today() %}</w:t>
+        <w:t>{% if date_to_file &gt; today() %}</w:t>
       </w:r>
       <w:r>
         <w:t xml:space="preserve"> </w:t>
       </w:r>
       <w:r>
-        <w:t xml:space="preserve">I am filing this motion within 10 days of the default judgment and, under Rule 59 of the Massachusetts Rules of Civil Procedure and Rule 4(a) of the Massachusetts Rules of Appellate Procedure (for Appeals Court) or Rule 4(a) of the Dist./Mun. </w:t>
-      </w:r>
-      <w:proofErr w:type="spellStart"/>
-      <w:r>
-        <w:t>Cts</w:t>
-      </w:r>
-      <w:proofErr w:type="spellEnd"/>
-      <w:r>
-        <w:t xml:space="preserve">. R.A.D.A. (for appeals to the Appellate Division of the District Court), the execution is automatically stayed. </w:t>
+        <w:t xml:space="preserve">I am filing this motion within 10 days of the default judgment and, under Rule 59 of the Massachusetts Rules of Civil Procedure and Rule 4(a) of the Massachusetts Rules of Appellate Procedure (for Appeals Court) or Rule 4(a) of the Dist./Mun. Cts. R.A.D.A. (for appeals to the Appellate Division of the District Court), the execution is automatically stayed. </w:t>
       </w:r>
       <w:r>
         <w:t>{% else %}  {% endif %}</w:t>
@@ -1736,15 +1644,7 @@
         <w:t xml:space="preserve"> </w:t>
       </w:r>
       <w:r>
-        <w:t xml:space="preserve">{% if </w:t>
-      </w:r>
-      <w:proofErr w:type="spellStart"/>
-      <w:r>
-        <w:t>date_to_file</w:t>
-      </w:r>
-      <w:proofErr w:type="spellEnd"/>
-      <w:r>
-        <w:t xml:space="preserve"> &lt; t</w:t>
+        <w:t>{% if date_to_file &lt; t</w:t>
       </w:r>
       <w:r>
         <w:t>o</w:t>
@@ -1833,21 +1733,7 @@
         <w:rPr>
           <w:szCs w:val="24"/>
         </w:rPr>
-        <w:t xml:space="preserve"> if </w:t>
-      </w:r>
-      <w:proofErr w:type="spellStart"/>
-      <w:r>
-        <w:rPr>
-          <w:szCs w:val="24"/>
-        </w:rPr>
-        <w:t>reason_for_missing</w:t>
-      </w:r>
-      <w:proofErr w:type="spellEnd"/>
-      <w:r>
-        <w:rPr>
-          <w:szCs w:val="24"/>
-        </w:rPr>
-        <w:t xml:space="preserve"> == "other" %}</w:t>
+        <w:t xml:space="preserve"> if reason_for_missing == "other" %}</w:t>
       </w:r>
       <w:r>
         <w:rPr>
@@ -1894,21 +1780,7 @@
         <w:rPr>
           <w:szCs w:val="24"/>
         </w:rPr>
-        <w:t xml:space="preserve">{{ </w:t>
-      </w:r>
-      <w:proofErr w:type="spellStart"/>
-      <w:r>
-        <w:rPr>
-          <w:szCs w:val="24"/>
-        </w:rPr>
-        <w:t>reason_for_missing</w:t>
-      </w:r>
-      <w:proofErr w:type="spellEnd"/>
-      <w:r>
-        <w:rPr>
-          <w:szCs w:val="24"/>
-        </w:rPr>
-        <w:t xml:space="preserve"> }}</w:t>
+        <w:t>{{ reason_for_missing }}</w:t>
       </w:r>
     </w:p>
     <w:p>
@@ -1943,14 +1815,35 @@
         </w:rPr>
       </w:pPr>
       <w:r>
-        <w:lastRenderedPageBreak/>
+        <w:t>{% if answer_yesno %}</w:t>
+      </w:r>
+      <w:r>
+        <w:t xml:space="preserve"> </w:t>
+      </w:r>
+      <w:r>
+        <w:t>I already filed an Answer which explains my defense.</w:t>
+      </w:r>
+      <w:r>
+        <w:t xml:space="preserve"> {% else %}</w:t>
+      </w:r>
+      <w:r>
+        <w:t xml:space="preserve">  </w:t>
+      </w:r>
+      <w:r>
+        <w:t>{% endif %}</w:t>
+      </w:r>
+      <w:r>
+        <w:t xml:space="preserve"> </w:t>
+      </w:r>
+      <w:r>
         <w:t xml:space="preserve">{% if </w:t>
       </w:r>
-      <w:proofErr w:type="spellStart"/>
-      <w:r>
-        <w:t>answer_yesno</w:t>
-      </w:r>
-      <w:proofErr w:type="spellEnd"/>
+      <w:r>
+        <w:t xml:space="preserve">not answer_yesno and </w:t>
+      </w:r>
+      <w:r>
+        <w:t>answer_help</w:t>
+      </w:r>
       <w:r>
         <w:t xml:space="preserve"> %}</w:t>
       </w:r>
@@ -1958,87 +1851,29 @@
         <w:t xml:space="preserve"> </w:t>
       </w:r>
       <w:r>
-        <w:t>I already filed an Answer which explains my defense.</w:t>
-      </w:r>
-      <w:r>
-        <w:t xml:space="preserve"> {% else %}</w:t>
-      </w:r>
-      <w:r>
-        <w:t xml:space="preserve">  </w:t>
-      </w:r>
-      <w:r>
-        <w:t>{% endif %}</w:t>
+        <w:t xml:space="preserve">I am filing a proposed Answer </w:t>
+      </w:r>
+      <w:r>
+        <w:t>(attached), which explains my defenses/counterclaims</w:t>
+      </w:r>
+      <w:r>
+        <w:t>,</w:t>
       </w:r>
       <w:r>
         <w:t xml:space="preserve"> </w:t>
       </w:r>
       <w:r>
-        <w:t xml:space="preserve">{% if </w:t>
-      </w:r>
-      <w:r>
-        <w:t xml:space="preserve">not </w:t>
-      </w:r>
-      <w:proofErr w:type="spellStart"/>
-      <w:r>
-        <w:t>answer_yesno</w:t>
-      </w:r>
-      <w:proofErr w:type="spellEnd"/>
-      <w:r>
-        <w:t xml:space="preserve"> and </w:t>
-      </w:r>
-      <w:proofErr w:type="spellStart"/>
+        <w:t>and ask that it be approved as a late filed answer if this motion is allowed.</w:t>
+      </w:r>
+      <w:r>
+        <w:t xml:space="preserve"> </w:t>
+      </w:r>
+      <w:r>
+        <w:t xml:space="preserve">{% elif answer_yesno or not </w:t>
+      </w:r>
       <w:r>
         <w:t>answer_help</w:t>
       </w:r>
-      <w:proofErr w:type="spellEnd"/>
-      <w:r>
-        <w:t xml:space="preserve"> %}</w:t>
-      </w:r>
-      <w:r>
-        <w:t xml:space="preserve"> </w:t>
-      </w:r>
-      <w:r>
-        <w:t xml:space="preserve">I am filing a proposed Answer </w:t>
-      </w:r>
-      <w:r>
-        <w:t>(attached), which explains my defenses/counterclaims</w:t>
-      </w:r>
-      <w:r>
-        <w:t>,</w:t>
-      </w:r>
-      <w:r>
-        <w:t xml:space="preserve"> </w:t>
-      </w:r>
-      <w:r>
-        <w:t>and ask that it be approved as a late filed answer if this motion is allowed.</w:t>
-      </w:r>
-      <w:r>
-        <w:t xml:space="preserve"> </w:t>
-      </w:r>
-      <w:r>
-        <w:t xml:space="preserve">{% </w:t>
-      </w:r>
-      <w:proofErr w:type="spellStart"/>
-      <w:r>
-        <w:t>elif</w:t>
-      </w:r>
-      <w:proofErr w:type="spellEnd"/>
-      <w:r>
-        <w:t xml:space="preserve"> </w:t>
-      </w:r>
-      <w:proofErr w:type="spellStart"/>
-      <w:r>
-        <w:t>answer_yesno</w:t>
-      </w:r>
-      <w:proofErr w:type="spellEnd"/>
-      <w:r>
-        <w:t xml:space="preserve"> or not </w:t>
-      </w:r>
-      <w:proofErr w:type="spellStart"/>
-      <w:r>
-        <w:t>answer_help</w:t>
-      </w:r>
-      <w:proofErr w:type="spellEnd"/>
       <w:r>
         <w:t xml:space="preserve"> %}</w:t>
       </w:r>
@@ -2081,15 +1916,7 @@
         <w:ind w:left="1152" w:firstLine="288"/>
       </w:pPr>
       <w:r>
-        <w:t xml:space="preserve">{{ </w:t>
-      </w:r>
-      <w:proofErr w:type="spellStart"/>
-      <w:r>
-        <w:t>stated_legaldefense</w:t>
-      </w:r>
-      <w:proofErr w:type="spellEnd"/>
-      <w:r>
-        <w:t xml:space="preserve"> }}</w:t>
+        <w:t>{{ stated_legaldefense }}</w:t>
       </w:r>
     </w:p>
     <w:p>
@@ -2286,21 +2113,7 @@
         <w:rPr>
           <w:szCs w:val="24"/>
         </w:rPr>
-        <w:t xml:space="preserve">{{ </w:t>
-      </w:r>
-      <w:proofErr w:type="spellStart"/>
-      <w:r>
-        <w:rPr>
-          <w:szCs w:val="24"/>
-        </w:rPr>
-        <w:t>user.signature</w:t>
-      </w:r>
-      <w:proofErr w:type="spellEnd"/>
-      <w:r>
-        <w:rPr>
-          <w:szCs w:val="24"/>
-        </w:rPr>
-        <w:t xml:space="preserve"> }}</w:t>
+        <w:t>{{ user.signature }}</w:t>
       </w:r>
     </w:p>
     <w:p>
@@ -2326,21 +2139,7 @@
         <w:rPr>
           <w:szCs w:val="24"/>
         </w:rPr>
-        <w:t xml:space="preserve"> </w:t>
-      </w:r>
-      <w:proofErr w:type="spellStart"/>
-      <w:r>
-        <w:rPr>
-          <w:szCs w:val="24"/>
-        </w:rPr>
-        <w:t>endfor</w:t>
-      </w:r>
-      <w:proofErr w:type="spellEnd"/>
-      <w:r>
-        <w:rPr>
-          <w:szCs w:val="24"/>
-        </w:rPr>
-        <w:t xml:space="preserve"> %}</w:t>
+        <w:t xml:space="preserve"> endfor %}</w:t>
       </w:r>
     </w:p>
     <w:p>
@@ -2394,21 +2193,7 @@
         <w:rPr>
           <w:szCs w:val="24"/>
         </w:rPr>
-        <w:t>{{ users[0].</w:t>
-      </w:r>
-      <w:proofErr w:type="spellStart"/>
-      <w:r>
-        <w:rPr>
-          <w:szCs w:val="24"/>
-        </w:rPr>
-        <w:t>address.block</w:t>
-      </w:r>
-      <w:proofErr w:type="spellEnd"/>
-      <w:r>
-        <w:rPr>
-          <w:szCs w:val="24"/>
-        </w:rPr>
-        <w:t>() }}</w:t>
+        <w:t>{{ users[0].address.block() }}</w:t>
       </w:r>
     </w:p>
     <w:p>
@@ -2422,21 +2207,7 @@
         <w:rPr>
           <w:szCs w:val="24"/>
         </w:rPr>
-        <w:t>{{ users[0].</w:t>
-      </w:r>
-      <w:proofErr w:type="spellStart"/>
-      <w:r>
-        <w:rPr>
-          <w:szCs w:val="24"/>
-        </w:rPr>
-        <w:t>phone_numbers</w:t>
-      </w:r>
-      <w:proofErr w:type="spellEnd"/>
-      <w:r>
-        <w:rPr>
-          <w:szCs w:val="24"/>
-        </w:rPr>
-        <w:t>() }}</w:t>
+        <w:t>{{ users[0].phone_numbers() }}</w:t>
       </w:r>
     </w:p>
     <w:p>
@@ -2450,21 +2221,7 @@
         <w:rPr>
           <w:szCs w:val="24"/>
         </w:rPr>
-        <w:t xml:space="preserve">{{ </w:t>
-      </w:r>
-      <w:proofErr w:type="spellStart"/>
-      <w:r>
-        <w:rPr>
-          <w:szCs w:val="24"/>
-        </w:rPr>
-        <w:t>showifdef</w:t>
-      </w:r>
-      <w:proofErr w:type="spellEnd"/>
-      <w:r>
-        <w:rPr>
-          <w:szCs w:val="24"/>
-        </w:rPr>
-        <w:t>('users[0].email') }}</w:t>
+        <w:t>{{ showifdef('users[0].email') }}</w:t>
       </w:r>
     </w:p>
     <w:p>
@@ -2478,35 +2235,7 @@
         <w:rPr>
           <w:szCs w:val="24"/>
         </w:rPr>
-        <w:t xml:space="preserve">{{ </w:t>
-      </w:r>
-      <w:proofErr w:type="spellStart"/>
-      <w:r>
-        <w:rPr>
-          <w:szCs w:val="24"/>
-        </w:rPr>
-        <w:t>showifdef</w:t>
-      </w:r>
-      <w:proofErr w:type="spellEnd"/>
-      <w:r>
-        <w:rPr>
-          <w:szCs w:val="24"/>
-        </w:rPr>
-        <w:t>('users[0].</w:t>
-      </w:r>
-      <w:proofErr w:type="spellStart"/>
-      <w:r>
-        <w:rPr>
-          <w:szCs w:val="24"/>
-        </w:rPr>
-        <w:t>other_contact_method</w:t>
-      </w:r>
-      <w:proofErr w:type="spellEnd"/>
-      <w:r>
-        <w:rPr>
-          <w:szCs w:val="24"/>
-        </w:rPr>
-        <w:t>') }}</w:t>
+        <w:t>{{ showifdef('users[0].other_contact_method') }}</w:t>
       </w:r>
     </w:p>
     <w:p>
@@ -2528,21 +2257,7 @@
         <w:rPr>
           <w:rFonts w:ascii="Garamond" w:hAnsi="Garamond"/>
         </w:rPr>
-        <w:t xml:space="preserve">Dated: {{ </w:t>
-      </w:r>
-      <w:proofErr w:type="spellStart"/>
-      <w:r>
-        <w:rPr>
-          <w:rFonts w:ascii="Garamond" w:hAnsi="Garamond"/>
-        </w:rPr>
-        <w:t>format_date</w:t>
-      </w:r>
-      <w:proofErr w:type="spellEnd"/>
-      <w:r>
-        <w:rPr>
-          <w:rFonts w:ascii="Garamond" w:hAnsi="Garamond"/>
-        </w:rPr>
-        <w:t>(today()) }}</w:t>
+        <w:t>Dated: {{ format_date(today()) }}</w:t>
       </w:r>
     </w:p>
     <w:p>
@@ -2595,23 +2310,7 @@
           <w:sz w:val="25"/>
           <w:szCs w:val="25"/>
         </w:rPr>
-        <w:t xml:space="preserve">{% if </w:t>
-      </w:r>
-      <w:proofErr w:type="spellStart"/>
-      <w:r>
-        <w:rPr>
-          <w:sz w:val="25"/>
-          <w:szCs w:val="25"/>
-        </w:rPr>
-        <w:t>sheriff_notice</w:t>
-      </w:r>
-      <w:proofErr w:type="spellEnd"/>
-      <w:r>
-        <w:rPr>
-          <w:sz w:val="25"/>
-          <w:szCs w:val="25"/>
-        </w:rPr>
-        <w:t xml:space="preserve"> %} </w:t>
+        <w:t xml:space="preserve">{% if sheriff_notice %} </w:t>
       </w:r>
     </w:p>
     <w:p>
@@ -2702,15 +2401,7 @@
               <w:pStyle w:val="TableTxt"/>
             </w:pPr>
             <w:r>
-              <w:t>{{ courts[0].</w:t>
-            </w:r>
-            <w:proofErr w:type="spellStart"/>
-            <w:r>
-              <w:t>address.county</w:t>
-            </w:r>
-            <w:proofErr w:type="spellEnd"/>
-            <w:r>
-              <w:t xml:space="preserve"> }}</w:t>
+              <w:t>{{ courts[0].address.county }}</w:t>
             </w:r>
           </w:p>
         </w:tc>
@@ -2969,15 +2660,7 @@
               <w:pStyle w:val="TableTxt"/>
             </w:pPr>
             <w:r>
-              <w:t xml:space="preserve">{{ </w:t>
-            </w:r>
-            <w:proofErr w:type="spellStart"/>
-            <w:r>
-              <w:t>docket_number</w:t>
-            </w:r>
-            <w:proofErr w:type="spellEnd"/>
-            <w:r>
-              <w:t xml:space="preserve"> }}</w:t>
+              <w:t>{{ docket_number }}</w:t>
             </w:r>
           </w:p>
         </w:tc>
@@ -3011,15 +2694,7 @@
               <w:pStyle w:val="TableTxt"/>
             </w:pPr>
             <w:r>
-              <w:t xml:space="preserve">{{ </w:t>
-            </w:r>
-            <w:proofErr w:type="spellStart"/>
-            <w:r>
-              <w:t>other_party</w:t>
-            </w:r>
-            <w:proofErr w:type="spellEnd"/>
-            <w:r>
-              <w:t xml:space="preserve"> }}</w:t>
+              <w:t>{{ other_party }}</w:t>
             </w:r>
           </w:p>
         </w:tc>
@@ -3608,15 +3283,7 @@
               <w:t xml:space="preserve">I received a notice that a constable or sheriff will move me from my home on </w:t>
             </w:r>
             <w:r>
-              <w:t xml:space="preserve">{{ </w:t>
-            </w:r>
-            <w:proofErr w:type="spellStart"/>
-            <w:r>
-              <w:t>removal_date</w:t>
-            </w:r>
-            <w:proofErr w:type="spellEnd"/>
-            <w:r>
-              <w:t xml:space="preserve"> }}</w:t>
+              <w:t>{{ removal_date }}</w:t>
             </w:r>
             <w:r>
               <w:rPr>
@@ -3628,15 +3295,7 @@
               <w:t xml:space="preserve">at </w:t>
             </w:r>
             <w:r>
-              <w:t xml:space="preserve">{{ </w:t>
-            </w:r>
-            <w:proofErr w:type="spellStart"/>
-            <w:r>
-              <w:t>removal_time</w:t>
-            </w:r>
-            <w:proofErr w:type="spellEnd"/>
-            <w:r>
-              <w:t xml:space="preserve"> }}</w:t>
+              <w:t>{{ removal_time }}</w:t>
             </w:r>
             <w:r>
               <w:t xml:space="preserve"> and I request that the Court immediately stay issuance or use of execution pending a hearing and decision on the above motion to remove the def</w:t>
@@ -3708,21 +3367,7 @@
               <w:rPr>
                 <w:szCs w:val="24"/>
               </w:rPr>
-              <w:t xml:space="preserve">{{ </w:t>
-            </w:r>
-            <w:proofErr w:type="spellStart"/>
-            <w:r>
-              <w:rPr>
-                <w:szCs w:val="24"/>
-              </w:rPr>
-              <w:t>user.signature</w:t>
-            </w:r>
-            <w:proofErr w:type="spellEnd"/>
-            <w:r>
-              <w:rPr>
-                <w:szCs w:val="24"/>
-              </w:rPr>
-              <w:t xml:space="preserve"> }}</w:t>
+              <w:t>{{ user.signature }}</w:t>
             </w:r>
           </w:p>
           <w:p>
@@ -3744,19 +3389,11 @@
               </w:rPr>
               <w:t xml:space="preserve">p </w:t>
             </w:r>
-            <w:proofErr w:type="spellStart"/>
             <w:r>
               <w:rPr>
                 <w:szCs w:val="24"/>
               </w:rPr>
-              <w:t>endfor</w:t>
-            </w:r>
-            <w:proofErr w:type="spellEnd"/>
-            <w:r>
-              <w:rPr>
-                <w:szCs w:val="24"/>
-              </w:rPr>
-              <w:t xml:space="preserve"> %}</w:t>
+              <w:t>endfor %}</w:t>
             </w:r>
           </w:p>
           <w:p>
@@ -3810,21 +3447,7 @@
               <w:rPr>
                 <w:szCs w:val="24"/>
               </w:rPr>
-              <w:t>{{ users[0].</w:t>
-            </w:r>
-            <w:proofErr w:type="spellStart"/>
-            <w:r>
-              <w:rPr>
-                <w:szCs w:val="24"/>
-              </w:rPr>
-              <w:t>address.block</w:t>
-            </w:r>
-            <w:proofErr w:type="spellEnd"/>
-            <w:r>
-              <w:rPr>
-                <w:szCs w:val="24"/>
-              </w:rPr>
-              <w:t>() }}</w:t>
+              <w:t>{{ users[0].address.block() }}</w:t>
             </w:r>
           </w:p>
           <w:p>
@@ -3838,21 +3461,7 @@
               <w:rPr>
                 <w:szCs w:val="24"/>
               </w:rPr>
-              <w:t>{{ users[0].</w:t>
-            </w:r>
-            <w:proofErr w:type="spellStart"/>
-            <w:r>
-              <w:rPr>
-                <w:szCs w:val="24"/>
-              </w:rPr>
-              <w:t>phone_numbers</w:t>
-            </w:r>
-            <w:proofErr w:type="spellEnd"/>
-            <w:r>
-              <w:rPr>
-                <w:szCs w:val="24"/>
-              </w:rPr>
-              <w:t>() }}</w:t>
+              <w:t>{{ users[0].phone_numbers() }}</w:t>
             </w:r>
           </w:p>
           <w:p>
@@ -3866,21 +3475,7 @@
               <w:rPr>
                 <w:szCs w:val="24"/>
               </w:rPr>
-              <w:t xml:space="preserve">{{ </w:t>
-            </w:r>
-            <w:proofErr w:type="spellStart"/>
-            <w:r>
-              <w:rPr>
-                <w:szCs w:val="24"/>
-              </w:rPr>
-              <w:t>showifdef</w:t>
-            </w:r>
-            <w:proofErr w:type="spellEnd"/>
-            <w:r>
-              <w:rPr>
-                <w:szCs w:val="24"/>
-              </w:rPr>
-              <w:t>('users[0].email') }}</w:t>
+              <w:t>{{ showifdef('users[0].email') }}</w:t>
             </w:r>
           </w:p>
           <w:p>
@@ -3894,35 +3489,7 @@
               <w:rPr>
                 <w:szCs w:val="24"/>
               </w:rPr>
-              <w:t xml:space="preserve">{{ </w:t>
-            </w:r>
-            <w:proofErr w:type="spellStart"/>
-            <w:r>
-              <w:rPr>
-                <w:szCs w:val="24"/>
-              </w:rPr>
-              <w:t>showifdef</w:t>
-            </w:r>
-            <w:proofErr w:type="spellEnd"/>
-            <w:r>
-              <w:rPr>
-                <w:szCs w:val="24"/>
-              </w:rPr>
-              <w:t>('users[0].</w:t>
-            </w:r>
-            <w:proofErr w:type="spellStart"/>
-            <w:r>
-              <w:rPr>
-                <w:szCs w:val="24"/>
-              </w:rPr>
-              <w:t>other_contact_method</w:t>
-            </w:r>
-            <w:proofErr w:type="spellEnd"/>
-            <w:r>
-              <w:rPr>
-                <w:szCs w:val="24"/>
-              </w:rPr>
-              <w:t>') }}</w:t>
+              <w:t>{{ showifdef('users[0].other_contact_method') }}</w:t>
             </w:r>
           </w:p>
           <w:p>
@@ -4030,27 +3597,7 @@
           <w:rFonts w:ascii="Garamond" w:hAnsi="Garamond"/>
         </w:rPr>
         <w:tab/>
-        <w:t xml:space="preserve">Dated: {{ </w:t>
-      </w:r>
-      <w:proofErr w:type="spellStart"/>
-      <w:r>
-        <w:rPr>
-          <w:rFonts w:ascii="Garamond" w:hAnsi="Garamond"/>
-        </w:rPr>
-        <w:t>format_date</w:t>
-      </w:r>
-      <w:proofErr w:type="spellEnd"/>
-      <w:r>
-        <w:rPr>
-          <w:rFonts w:ascii="Garamond" w:hAnsi="Garamond"/>
-        </w:rPr>
-        <w:t>(today()) }}</w:t>
-      </w:r>
-    </w:p>
-    <w:p/>
-    <w:p>
-      <w:r>
-        <w:t xml:space="preserve">{% else %} </w:t>
+        <w:t>Dated: {{ format_date(today()) }}</w:t>
       </w:r>
     </w:p>
     <w:p/>

</xml_diff>

<commit_message>
correct spelling errors in docx and update for testing
</commit_message>
<xml_diff>
--- a/docassemble/MTVHousing/data/templates/Motion_To_Vacate_Form.docx
+++ b/docassemble/MTVHousing/data/templates/Motion_To_Vacate_Form.docx
@@ -103,7 +103,13 @@
       </w:r>
       <w:proofErr w:type="gramEnd"/>
       <w:r>
-        <w:t xml:space="preserve"> can be sent to the Plainitff via email. However, it is suggested that you keep hardcopies as well. </w:t>
+        <w:t xml:space="preserve"> can be sent to the </w:t>
+      </w:r>
+      <w:r>
+        <w:t>Plaintiff</w:t>
+      </w:r>
+      <w:r>
+        <w:t xml:space="preserve"> via email. However, it is suggested that you keep hardcopies as well. </w:t>
       </w:r>
     </w:p>
     <w:p>
@@ -150,7 +156,15 @@
         <w:ind w:left="720"/>
       </w:pPr>
       <w:r>
-        <w:t>It is important that you first contact the court and find out when they will allow you to schedule this motion hearing. (Some courts only allow them on certain days at certain times. Some courts also require that you give at least 7 days notice of when the hearing will take place. It varies from court to court)</w:t>
+        <w:t xml:space="preserve">It is important that you first contact the court and find out when they will allow you to schedule this motion hearing. (Some courts only allow them on certain days at certain times. Some courts also require that you give at least 7 </w:t>
+      </w:r>
+      <w:proofErr w:type="spellStart"/>
+      <w:r>
+        <w:t>days notice</w:t>
+      </w:r>
+      <w:proofErr w:type="spellEnd"/>
+      <w:r>
+        <w:t xml:space="preserve"> of when the hearing will take place. It varies from court to court)</w:t>
       </w:r>
     </w:p>
     <w:p>
@@ -232,7 +246,13 @@
         <w:ind w:left="720"/>
       </w:pPr>
       <w:r>
-        <w:t xml:space="preserve">A copy of this motion (and/or the answer) needs to be delivered to the plantiff (your landlord) in this case. </w:t>
+        <w:t xml:space="preserve">A copy of this motion (and/or the answer) needs to be delivered to the </w:t>
+      </w:r>
+      <w:r>
+        <w:t>plaintiff</w:t>
+      </w:r>
+      <w:r>
+        <w:t xml:space="preserve"> (your landlord) in this case. </w:t>
       </w:r>
     </w:p>
     <w:p>
@@ -245,7 +265,13 @@
         <w:ind w:left="720"/>
       </w:pPr>
       <w:r>
-        <w:t xml:space="preserve">Normally it is suggested that the copies be hand delievered but given the pandemic the best option is to </w:t>
+        <w:t xml:space="preserve">Normally it is suggested that the copies be hand </w:t>
+      </w:r>
+      <w:r>
+        <w:t>delivered</w:t>
+      </w:r>
+      <w:r>
+        <w:t xml:space="preserve"> but given the pandemic the best option is to </w:t>
       </w:r>
       <w:r>
         <w:rPr>
@@ -303,9 +329,11 @@
       <w:r>
         <w:t xml:space="preserve">{% if </w:t>
       </w:r>
+      <w:proofErr w:type="spellStart"/>
       <w:r>
         <w:t>answer_help</w:t>
       </w:r>
+      <w:proofErr w:type="spellEnd"/>
       <w:r>
         <w:t>%}</w:t>
       </w:r>
@@ -383,7 +411,23 @@
           <w:szCs w:val="25"/>
         </w:rPr>
         <w:lastRenderedPageBreak/>
-        <w:t xml:space="preserve">{% if sheriff_notice %} </w:t>
+        <w:t xml:space="preserve">{% if </w:t>
+      </w:r>
+      <w:proofErr w:type="spellStart"/>
+      <w:r>
+        <w:rPr>
+          <w:sz w:val="25"/>
+          <w:szCs w:val="25"/>
+        </w:rPr>
+        <w:t>sheriff_notice</w:t>
+      </w:r>
+      <w:proofErr w:type="spellEnd"/>
+      <w:r>
+        <w:rPr>
+          <w:sz w:val="25"/>
+          <w:szCs w:val="25"/>
+        </w:rPr>
+        <w:t xml:space="preserve"> %} </w:t>
       </w:r>
     </w:p>
     <w:p>
@@ -426,7 +470,21 @@
           <w:b/>
           <w:bCs/>
         </w:rPr>
-        <w:t>IF you have receieved a notice from a sheriff/constable about being removed from your home:</w:t>
+        <w:t xml:space="preserve">IF you have </w:t>
+      </w:r>
+      <w:r>
+        <w:rPr>
+          <w:b/>
+          <w:bCs/>
+        </w:rPr>
+        <w:t>received</w:t>
+      </w:r>
+      <w:r>
+        <w:rPr>
+          <w:b/>
+          <w:bCs/>
+        </w:rPr>
+        <w:t xml:space="preserve"> a notice from a sheriff/constable about being removed from your home:</w:t>
       </w:r>
     </w:p>
     <w:p/>
@@ -736,8 +794,13 @@
               <w:t>{{ cou</w:t>
             </w:r>
             <w:r>
-              <w:t>rts[0].address.county</w:t>
+              <w:t>rts[0].</w:t>
             </w:r>
+            <w:proofErr w:type="spellStart"/>
+            <w:r>
+              <w:t>address.county</w:t>
+            </w:r>
+            <w:proofErr w:type="spellEnd"/>
             <w:r>
               <w:t xml:space="preserve"> }}</w:t>
             </w:r>
@@ -1004,7 +1067,15 @@
               <w:pStyle w:val="TableTxt"/>
             </w:pPr>
             <w:r>
-              <w:t>{{ docket_number }}</w:t>
+              <w:t xml:space="preserve">{{ </w:t>
+            </w:r>
+            <w:proofErr w:type="spellStart"/>
+            <w:r>
+              <w:t>docket_number</w:t>
+            </w:r>
+            <w:proofErr w:type="spellEnd"/>
+            <w:r>
+              <w:t xml:space="preserve"> }}</w:t>
             </w:r>
           </w:p>
         </w:tc>
@@ -1043,12 +1114,14 @@
             <w:r>
               <w:t xml:space="preserve"> </w:t>
             </w:r>
+            <w:proofErr w:type="spellStart"/>
             <w:r>
               <w:t>other_part</w:t>
             </w:r>
             <w:r>
               <w:t>y</w:t>
             </w:r>
+            <w:proofErr w:type="spellEnd"/>
             <w:r>
               <w:t xml:space="preserve"> </w:t>
             </w:r>
@@ -1235,7 +1308,24 @@
                 <w:szCs w:val="22"/>
               </w:rPr>
               <w:br/>
-              <w:t>M.R.C.P. 59 AND/OR 60(b)</w:t>
+            </w:r>
+            <w:proofErr w:type="spellStart"/>
+            <w:r>
+              <w:rPr>
+                <w:b/>
+                <w:sz w:val="22"/>
+                <w:szCs w:val="22"/>
+              </w:rPr>
+              <w:t>M.R.C.P</w:t>
+            </w:r>
+            <w:proofErr w:type="spellEnd"/>
+            <w:r>
+              <w:rPr>
+                <w:b/>
+                <w:sz w:val="22"/>
+                <w:szCs w:val="22"/>
+              </w:rPr>
+              <w:t>. 59 AND/OR 60(b)</w:t>
             </w:r>
           </w:p>
         </w:tc>
@@ -1534,11 +1624,16 @@
         <w:br/>
       </w:r>
       <w:r>
-        <w:t>{% if not answer_</w:t>
+        <w:t xml:space="preserve">{% if not </w:t>
+      </w:r>
+      <w:proofErr w:type="spellStart"/>
+      <w:r>
+        <w:t>answer_</w:t>
       </w:r>
       <w:r>
         <w:t>help</w:t>
       </w:r>
+      <w:proofErr w:type="spellEnd"/>
       <w:r>
         <w:t xml:space="preserve"> %}</w:t>
       </w:r>
@@ -1560,7 +1655,23 @@
         <w:ind w:left="720"/>
       </w:pPr>
       <w:r>
-        <w:t xml:space="preserve">{% if answer_help and user_answer %} </w:t>
+        <w:t xml:space="preserve">{% if </w:t>
+      </w:r>
+      <w:proofErr w:type="spellStart"/>
+      <w:r>
+        <w:t>answer_help</w:t>
+      </w:r>
+      <w:proofErr w:type="spellEnd"/>
+      <w:r>
+        <w:t xml:space="preserve"> and </w:t>
+      </w:r>
+      <w:proofErr w:type="spellStart"/>
+      <w:r>
+        <w:t>user_answer</w:t>
+      </w:r>
+      <w:proofErr w:type="spellEnd"/>
+      <w:r>
+        <w:t xml:space="preserve"> %} </w:t>
       </w:r>
       <w:r>
         <w:t xml:space="preserve">Allow to file an Answer late and schedule a new trial </w:t>
@@ -1595,7 +1706,15 @@
         <w:ind w:left="720"/>
       </w:pPr>
       <w:r>
-        <w:t>{% if answer_yesno %}</w:t>
+        <w:t xml:space="preserve">{% if </w:t>
+      </w:r>
+      <w:proofErr w:type="spellStart"/>
+      <w:r>
+        <w:t>answer_yesno</w:t>
+      </w:r>
+      <w:proofErr w:type="spellEnd"/>
+      <w:r>
+        <w:t xml:space="preserve"> %}</w:t>
       </w:r>
       <w:r>
         <w:t xml:space="preserve"> </w:t>
@@ -1629,13 +1748,29 @@
         <w:spacing w:after="240"/>
       </w:pPr>
       <w:r>
-        <w:t>{% if date_to_file &gt; today() %}</w:t>
+        <w:t xml:space="preserve">{% if </w:t>
+      </w:r>
+      <w:proofErr w:type="spellStart"/>
+      <w:r>
+        <w:t>date_to_file</w:t>
+      </w:r>
+      <w:proofErr w:type="spellEnd"/>
+      <w:r>
+        <w:t xml:space="preserve"> &gt; today() %}</w:t>
       </w:r>
       <w:r>
         <w:t xml:space="preserve"> </w:t>
       </w:r>
       <w:r>
-        <w:t xml:space="preserve">I am filing this motion within 10 days of the default judgment and, under Rule 59 of the Massachusetts Rules of Civil Procedure and Rule 4(a) of the Massachusetts Rules of Appellate Procedure (for Appeals Court) or Rule 4(a) of the Dist./Mun. Cts. R.A.D.A. (for appeals to the Appellate Division of the District Court), the execution is automatically stayed. </w:t>
+        <w:t xml:space="preserve">I am filing this motion within 10 days of the default judgment and, under Rule 59 of the Massachusetts Rules of Civil Procedure and Rule 4(a) of the Massachusetts Rules of Appellate Procedure (for Appeals Court) or Rule 4(a) of the Dist./Mun. </w:t>
+      </w:r>
+      <w:proofErr w:type="spellStart"/>
+      <w:r>
+        <w:t>Cts</w:t>
+      </w:r>
+      <w:proofErr w:type="spellEnd"/>
+      <w:r>
+        <w:t xml:space="preserve">. R.A.D.A. (for appeals to the Appellate Division of the District Court), the execution is automatically stayed. </w:t>
       </w:r>
       <w:r>
         <w:t>{% else %}  {% endif %}</w:t>
@@ -1644,7 +1779,15 @@
         <w:t xml:space="preserve"> </w:t>
       </w:r>
       <w:r>
-        <w:t>{% if date_to_file &lt; t</w:t>
+        <w:t xml:space="preserve">{% if </w:t>
+      </w:r>
+      <w:proofErr w:type="spellStart"/>
+      <w:r>
+        <w:t>date_to_file</w:t>
+      </w:r>
+      <w:proofErr w:type="spellEnd"/>
+      <w:r>
+        <w:t xml:space="preserve"> &lt; t</w:t>
       </w:r>
       <w:r>
         <w:t>o</w:t>
@@ -1700,7 +1843,21 @@
         <w:rPr>
           <w:szCs w:val="24"/>
         </w:rPr>
-        <w:t>{{ reason_for_missing.true_values() }}</w:t>
+        <w:t xml:space="preserve">{{ </w:t>
+      </w:r>
+      <w:proofErr w:type="spellStart"/>
+      <w:r>
+        <w:rPr>
+          <w:szCs w:val="24"/>
+        </w:rPr>
+        <w:t>reason_for_missing.true_values</w:t>
+      </w:r>
+      <w:proofErr w:type="spellEnd"/>
+      <w:r>
+        <w:rPr>
+          <w:szCs w:val="24"/>
+        </w:rPr>
+        <w:t>() }}</w:t>
       </w:r>
     </w:p>
     <w:p>
@@ -1733,12 +1890,14 @@
         </w:rPr>
         <w:t xml:space="preserve">if </w:t>
       </w:r>
+      <w:proofErr w:type="spellStart"/>
       <w:r>
         <w:rPr>
           <w:szCs w:val="24"/>
         </w:rPr>
         <w:t>has_other_reason</w:t>
       </w:r>
+      <w:proofErr w:type="spellEnd"/>
       <w:r>
         <w:rPr>
           <w:szCs w:val="24"/>
@@ -1777,12 +1936,14 @@
         </w:rPr>
         <w:t xml:space="preserve">{{ </w:t>
       </w:r>
+      <w:proofErr w:type="spellStart"/>
       <w:r>
         <w:rPr>
           <w:szCs w:val="24"/>
         </w:rPr>
         <w:t>other_reason_for_missing</w:t>
       </w:r>
+      <w:proofErr w:type="spellEnd"/>
       <w:r>
         <w:rPr>
           <w:sz w:val="22"/>
@@ -1836,7 +1997,15 @@
       </w:pPr>
       <w:r>
         <w:lastRenderedPageBreak/>
-        <w:t>{% if answer_yesno %}</w:t>
+        <w:t xml:space="preserve">{% if </w:t>
+      </w:r>
+      <w:proofErr w:type="spellStart"/>
+      <w:r>
+        <w:t>answer_yesno</w:t>
+      </w:r>
+      <w:proofErr w:type="spellEnd"/>
+      <w:r>
+        <w:t xml:space="preserve"> %}</w:t>
       </w:r>
       <w:r>
         <w:t xml:space="preserve"> </w:t>
@@ -1860,11 +2029,21 @@
         <w:t xml:space="preserve">{% if </w:t>
       </w:r>
       <w:r>
-        <w:t xml:space="preserve">not answer_yesno and </w:t>
-      </w:r>
+        <w:t xml:space="preserve">not </w:t>
+      </w:r>
+      <w:proofErr w:type="spellStart"/>
+      <w:r>
+        <w:t>answer_yesno</w:t>
+      </w:r>
+      <w:proofErr w:type="spellEnd"/>
+      <w:r>
+        <w:t xml:space="preserve"> and </w:t>
+      </w:r>
+      <w:proofErr w:type="spellStart"/>
       <w:r>
         <w:t>answer_help</w:t>
       </w:r>
+      <w:proofErr w:type="spellEnd"/>
       <w:r>
         <w:t xml:space="preserve"> %}</w:t>
       </w:r>
@@ -1890,11 +2069,29 @@
         <w:t xml:space="preserve"> </w:t>
       </w:r>
       <w:r>
-        <w:t xml:space="preserve">{% elif answer_yesno or not </w:t>
-      </w:r>
+        <w:t xml:space="preserve">{% </w:t>
+      </w:r>
+      <w:proofErr w:type="spellStart"/>
+      <w:r>
+        <w:t>elif</w:t>
+      </w:r>
+      <w:proofErr w:type="spellEnd"/>
+      <w:r>
+        <w:t xml:space="preserve"> </w:t>
+      </w:r>
+      <w:proofErr w:type="spellStart"/>
+      <w:r>
+        <w:t>answer_yesno</w:t>
+      </w:r>
+      <w:proofErr w:type="spellEnd"/>
+      <w:r>
+        <w:t xml:space="preserve"> or not </w:t>
+      </w:r>
+      <w:proofErr w:type="spellStart"/>
       <w:r>
         <w:t>answer_help</w:t>
       </w:r>
+      <w:proofErr w:type="spellEnd"/>
       <w:r>
         <w:t xml:space="preserve"> %}</w:t>
       </w:r>
@@ -1937,7 +2134,15 @@
         <w:ind w:left="1152" w:firstLine="288"/>
       </w:pPr>
       <w:r>
-        <w:t>{{ stated_legaldefense }}</w:t>
+        <w:t xml:space="preserve">{{ </w:t>
+      </w:r>
+      <w:proofErr w:type="spellStart"/>
+      <w:r>
+        <w:t>stated_legaldefense</w:t>
+      </w:r>
+      <w:proofErr w:type="spellEnd"/>
+      <w:r>
+        <w:t xml:space="preserve"> }}</w:t>
       </w:r>
     </w:p>
     <w:p>
@@ -1983,9 +2188,16 @@
       <w:r>
         <w:t>clock.</w:t>
       </w:r>
-      <w:r>
-        <w:br/>
-      </w:r>
+    </w:p>
+    <w:p>
+      <w:pPr>
+        <w:pStyle w:val="ListNumber"/>
+        <w:numPr>
+          <w:ilvl w:val="0"/>
+          <w:numId w:val="0"/>
+        </w:numPr>
+        <w:ind w:left="720"/>
+      </w:pPr>
       <w:r>
         <w:rPr>
           <w:b/>
@@ -2134,7 +2346,21 @@
         <w:rPr>
           <w:szCs w:val="24"/>
         </w:rPr>
-        <w:t>{{ user.signature }}</w:t>
+        <w:t xml:space="preserve">{{ </w:t>
+      </w:r>
+      <w:proofErr w:type="spellStart"/>
+      <w:r>
+        <w:rPr>
+          <w:szCs w:val="24"/>
+        </w:rPr>
+        <w:t>user.signature</w:t>
+      </w:r>
+      <w:proofErr w:type="spellEnd"/>
+      <w:r>
+        <w:rPr>
+          <w:szCs w:val="24"/>
+        </w:rPr>
+        <w:t xml:space="preserve"> }}</w:t>
       </w:r>
     </w:p>
     <w:p>
@@ -2160,7 +2386,21 @@
         <w:rPr>
           <w:szCs w:val="24"/>
         </w:rPr>
-        <w:t xml:space="preserve"> endfor %}</w:t>
+        <w:t xml:space="preserve"> </w:t>
+      </w:r>
+      <w:proofErr w:type="spellStart"/>
+      <w:r>
+        <w:rPr>
+          <w:szCs w:val="24"/>
+        </w:rPr>
+        <w:t>endfor</w:t>
+      </w:r>
+      <w:proofErr w:type="spellEnd"/>
+      <w:r>
+        <w:rPr>
+          <w:szCs w:val="24"/>
+        </w:rPr>
+        <w:t xml:space="preserve"> %}</w:t>
       </w:r>
     </w:p>
     <w:p>
@@ -2214,7 +2454,21 @@
         <w:rPr>
           <w:szCs w:val="24"/>
         </w:rPr>
-        <w:t>{{ users[0].address.block() }}</w:t>
+        <w:t>{{ users[0].</w:t>
+      </w:r>
+      <w:proofErr w:type="spellStart"/>
+      <w:r>
+        <w:rPr>
+          <w:szCs w:val="24"/>
+        </w:rPr>
+        <w:t>address.block</w:t>
+      </w:r>
+      <w:proofErr w:type="spellEnd"/>
+      <w:r>
+        <w:rPr>
+          <w:szCs w:val="24"/>
+        </w:rPr>
+        <w:t>() }}</w:t>
       </w:r>
     </w:p>
     <w:p>
@@ -2228,7 +2482,21 @@
         <w:rPr>
           <w:szCs w:val="24"/>
         </w:rPr>
-        <w:t>{{ users[0].phone_numbers() }}</w:t>
+        <w:t>{{ users[0].</w:t>
+      </w:r>
+      <w:proofErr w:type="spellStart"/>
+      <w:r>
+        <w:rPr>
+          <w:szCs w:val="24"/>
+        </w:rPr>
+        <w:t>phone_numbers</w:t>
+      </w:r>
+      <w:proofErr w:type="spellEnd"/>
+      <w:r>
+        <w:rPr>
+          <w:szCs w:val="24"/>
+        </w:rPr>
+        <w:t>() }}</w:t>
       </w:r>
     </w:p>
     <w:p>
@@ -2242,7 +2510,21 @@
         <w:rPr>
           <w:szCs w:val="24"/>
         </w:rPr>
-        <w:t>{{ showifdef('users[0].email') }}</w:t>
+        <w:t xml:space="preserve">{{ </w:t>
+      </w:r>
+      <w:proofErr w:type="spellStart"/>
+      <w:r>
+        <w:rPr>
+          <w:szCs w:val="24"/>
+        </w:rPr>
+        <w:t>showifdef</w:t>
+      </w:r>
+      <w:proofErr w:type="spellEnd"/>
+      <w:r>
+        <w:rPr>
+          <w:szCs w:val="24"/>
+        </w:rPr>
+        <w:t>('users[0].email') }}</w:t>
       </w:r>
     </w:p>
     <w:p>
@@ -2256,7 +2538,35 @@
         <w:rPr>
           <w:szCs w:val="24"/>
         </w:rPr>
-        <w:t>{{ showifdef('users[0].other_contact_method') }}</w:t>
+        <w:t xml:space="preserve">{{ </w:t>
+      </w:r>
+      <w:proofErr w:type="spellStart"/>
+      <w:r>
+        <w:rPr>
+          <w:szCs w:val="24"/>
+        </w:rPr>
+        <w:t>showifdef</w:t>
+      </w:r>
+      <w:proofErr w:type="spellEnd"/>
+      <w:r>
+        <w:rPr>
+          <w:szCs w:val="24"/>
+        </w:rPr>
+        <w:t>('users[0].</w:t>
+      </w:r>
+      <w:proofErr w:type="spellStart"/>
+      <w:r>
+        <w:rPr>
+          <w:szCs w:val="24"/>
+        </w:rPr>
+        <w:t>other_contact_method</w:t>
+      </w:r>
+      <w:proofErr w:type="spellEnd"/>
+      <w:r>
+        <w:rPr>
+          <w:szCs w:val="24"/>
+        </w:rPr>
+        <w:t>') }}</w:t>
       </w:r>
     </w:p>
     <w:p>
@@ -2278,7 +2588,21 @@
         <w:rPr>
           <w:rFonts w:ascii="Garamond" w:hAnsi="Garamond"/>
         </w:rPr>
-        <w:t>Dated: {{ format_date(today()) }}</w:t>
+        <w:t xml:space="preserve">Dated: {{ </w:t>
+      </w:r>
+      <w:proofErr w:type="spellStart"/>
+      <w:r>
+        <w:rPr>
+          <w:rFonts w:ascii="Garamond" w:hAnsi="Garamond"/>
+        </w:rPr>
+        <w:t>format_date</w:t>
+      </w:r>
+      <w:proofErr w:type="spellEnd"/>
+      <w:r>
+        <w:rPr>
+          <w:rFonts w:ascii="Garamond" w:hAnsi="Garamond"/>
+        </w:rPr>
+        <w:t>(today()) }}</w:t>
       </w:r>
     </w:p>
     <w:p>
@@ -2331,7 +2655,23 @@
           <w:sz w:val="25"/>
           <w:szCs w:val="25"/>
         </w:rPr>
-        <w:t xml:space="preserve">{% if sheriff_notice %} </w:t>
+        <w:t xml:space="preserve">{% if </w:t>
+      </w:r>
+      <w:proofErr w:type="spellStart"/>
+      <w:r>
+        <w:rPr>
+          <w:sz w:val="25"/>
+          <w:szCs w:val="25"/>
+        </w:rPr>
+        <w:t>sheriff_notice</w:t>
+      </w:r>
+      <w:proofErr w:type="spellEnd"/>
+      <w:r>
+        <w:rPr>
+          <w:sz w:val="25"/>
+          <w:szCs w:val="25"/>
+        </w:rPr>
+        <w:t xml:space="preserve"> %} </w:t>
       </w:r>
     </w:p>
     <w:p>
@@ -2422,7 +2762,15 @@
               <w:pStyle w:val="TableTxt"/>
             </w:pPr>
             <w:r>
-              <w:t>{{ courts[0].address.county }}</w:t>
+              <w:t>{{ courts[0].</w:t>
+            </w:r>
+            <w:proofErr w:type="spellStart"/>
+            <w:r>
+              <w:t>address.county</w:t>
+            </w:r>
+            <w:proofErr w:type="spellEnd"/>
+            <w:r>
+              <w:t xml:space="preserve"> }}</w:t>
             </w:r>
           </w:p>
         </w:tc>
@@ -2681,7 +3029,15 @@
               <w:pStyle w:val="TableTxt"/>
             </w:pPr>
             <w:r>
-              <w:t>{{ docket_number }}</w:t>
+              <w:t xml:space="preserve">{{ </w:t>
+            </w:r>
+            <w:proofErr w:type="spellStart"/>
+            <w:r>
+              <w:t>docket_number</w:t>
+            </w:r>
+            <w:proofErr w:type="spellEnd"/>
+            <w:r>
+              <w:t xml:space="preserve"> }}</w:t>
             </w:r>
           </w:p>
         </w:tc>
@@ -2715,7 +3071,15 @@
               <w:pStyle w:val="TableTxt"/>
             </w:pPr>
             <w:r>
-              <w:t>{{ other_party }}</w:t>
+              <w:t xml:space="preserve">{{ </w:t>
+            </w:r>
+            <w:proofErr w:type="spellStart"/>
+            <w:r>
+              <w:t>other_party</w:t>
+            </w:r>
+            <w:proofErr w:type="spellEnd"/>
+            <w:r>
+              <w:t xml:space="preserve"> }}</w:t>
             </w:r>
           </w:p>
         </w:tc>
@@ -2894,7 +3258,24 @@
                 <w:szCs w:val="22"/>
               </w:rPr>
               <w:br/>
-              <w:t>M.R.C.P. 59 AND/OR 60(b)</w:t>
+            </w:r>
+            <w:proofErr w:type="spellStart"/>
+            <w:r>
+              <w:rPr>
+                <w:b/>
+                <w:sz w:val="22"/>
+                <w:szCs w:val="22"/>
+              </w:rPr>
+              <w:t>M.R.C.P</w:t>
+            </w:r>
+            <w:proofErr w:type="spellEnd"/>
+            <w:r>
+              <w:rPr>
+                <w:b/>
+                <w:sz w:val="22"/>
+                <w:szCs w:val="22"/>
+              </w:rPr>
+              <w:t>. 59 AND/OR 60(b)</w:t>
             </w:r>
           </w:p>
         </w:tc>
@@ -3304,7 +3685,15 @@
               <w:t xml:space="preserve">I received a notice that a constable or sheriff will move me from my home on </w:t>
             </w:r>
             <w:r>
-              <w:t>{{ removal_date }}</w:t>
+              <w:t xml:space="preserve">{{ </w:t>
+            </w:r>
+            <w:proofErr w:type="spellStart"/>
+            <w:r>
+              <w:t>removal_date</w:t>
+            </w:r>
+            <w:proofErr w:type="spellEnd"/>
+            <w:r>
+              <w:t xml:space="preserve"> }}</w:t>
             </w:r>
             <w:r>
               <w:rPr>
@@ -3316,7 +3705,15 @@
               <w:t xml:space="preserve">at </w:t>
             </w:r>
             <w:r>
-              <w:t>{{ removal_time }}</w:t>
+              <w:t xml:space="preserve">{{ </w:t>
+            </w:r>
+            <w:proofErr w:type="spellStart"/>
+            <w:r>
+              <w:t>removal_time</w:t>
+            </w:r>
+            <w:proofErr w:type="spellEnd"/>
+            <w:r>
+              <w:t xml:space="preserve"> }}</w:t>
             </w:r>
             <w:r>
               <w:t xml:space="preserve"> and I request that the Court immediately stay issuance or use of execution pending a hearing and decision on the above motion to remove the def</w:t>
@@ -3388,7 +3785,21 @@
               <w:rPr>
                 <w:szCs w:val="24"/>
               </w:rPr>
-              <w:t>{{ user.signature }}</w:t>
+              <w:t xml:space="preserve">{{ </w:t>
+            </w:r>
+            <w:proofErr w:type="spellStart"/>
+            <w:r>
+              <w:rPr>
+                <w:szCs w:val="24"/>
+              </w:rPr>
+              <w:t>user.signature</w:t>
+            </w:r>
+            <w:proofErr w:type="spellEnd"/>
+            <w:r>
+              <w:rPr>
+                <w:szCs w:val="24"/>
+              </w:rPr>
+              <w:t xml:space="preserve"> }}</w:t>
             </w:r>
           </w:p>
           <w:p>
@@ -3410,11 +3821,19 @@
               </w:rPr>
               <w:t xml:space="preserve">p </w:t>
             </w:r>
+            <w:proofErr w:type="spellStart"/>
             <w:r>
               <w:rPr>
                 <w:szCs w:val="24"/>
               </w:rPr>
-              <w:t>endfor %}</w:t>
+              <w:t>endfor</w:t>
+            </w:r>
+            <w:proofErr w:type="spellEnd"/>
+            <w:r>
+              <w:rPr>
+                <w:szCs w:val="24"/>
+              </w:rPr>
+              <w:t xml:space="preserve"> %}</w:t>
             </w:r>
           </w:p>
           <w:p>
@@ -3468,7 +3887,21 @@
               <w:rPr>
                 <w:szCs w:val="24"/>
               </w:rPr>
-              <w:t>{{ users[0].address.block() }}</w:t>
+              <w:t>{{ users[0].</w:t>
+            </w:r>
+            <w:proofErr w:type="spellStart"/>
+            <w:r>
+              <w:rPr>
+                <w:szCs w:val="24"/>
+              </w:rPr>
+              <w:t>address.block</w:t>
+            </w:r>
+            <w:proofErr w:type="spellEnd"/>
+            <w:r>
+              <w:rPr>
+                <w:szCs w:val="24"/>
+              </w:rPr>
+              <w:t>() }}</w:t>
             </w:r>
           </w:p>
           <w:p>
@@ -3482,7 +3915,21 @@
               <w:rPr>
                 <w:szCs w:val="24"/>
               </w:rPr>
-              <w:t>{{ users[0].phone_numbers() }}</w:t>
+              <w:t>{{ users[0].</w:t>
+            </w:r>
+            <w:proofErr w:type="spellStart"/>
+            <w:r>
+              <w:rPr>
+                <w:szCs w:val="24"/>
+              </w:rPr>
+              <w:t>phone_numbers</w:t>
+            </w:r>
+            <w:proofErr w:type="spellEnd"/>
+            <w:r>
+              <w:rPr>
+                <w:szCs w:val="24"/>
+              </w:rPr>
+              <w:t>() }}</w:t>
             </w:r>
           </w:p>
           <w:p>
@@ -3496,7 +3943,21 @@
               <w:rPr>
                 <w:szCs w:val="24"/>
               </w:rPr>
-              <w:t>{{ showifdef('users[0].email') }}</w:t>
+              <w:t xml:space="preserve">{{ </w:t>
+            </w:r>
+            <w:proofErr w:type="spellStart"/>
+            <w:r>
+              <w:rPr>
+                <w:szCs w:val="24"/>
+              </w:rPr>
+              <w:t>showifdef</w:t>
+            </w:r>
+            <w:proofErr w:type="spellEnd"/>
+            <w:r>
+              <w:rPr>
+                <w:szCs w:val="24"/>
+              </w:rPr>
+              <w:t>('users[0].email') }}</w:t>
             </w:r>
           </w:p>
           <w:p>
@@ -3510,7 +3971,35 @@
               <w:rPr>
                 <w:szCs w:val="24"/>
               </w:rPr>
-              <w:t>{{ showifdef('users[0].other_contact_method') }}</w:t>
+              <w:t xml:space="preserve">{{ </w:t>
+            </w:r>
+            <w:proofErr w:type="spellStart"/>
+            <w:r>
+              <w:rPr>
+                <w:szCs w:val="24"/>
+              </w:rPr>
+              <w:t>showifdef</w:t>
+            </w:r>
+            <w:proofErr w:type="spellEnd"/>
+            <w:r>
+              <w:rPr>
+                <w:szCs w:val="24"/>
+              </w:rPr>
+              <w:t>('users[0].</w:t>
+            </w:r>
+            <w:proofErr w:type="spellStart"/>
+            <w:r>
+              <w:rPr>
+                <w:szCs w:val="24"/>
+              </w:rPr>
+              <w:t>other_contact_method</w:t>
+            </w:r>
+            <w:proofErr w:type="spellEnd"/>
+            <w:r>
+              <w:rPr>
+                <w:szCs w:val="24"/>
+              </w:rPr>
+              <w:t>') }}</w:t>
             </w:r>
           </w:p>
           <w:p>
@@ -3618,7 +4107,21 @@
           <w:rFonts w:ascii="Garamond" w:hAnsi="Garamond"/>
         </w:rPr>
         <w:tab/>
-        <w:t>Dated: {{ format_date(today()) }}</w:t>
+        <w:t xml:space="preserve">Dated: {{ </w:t>
+      </w:r>
+      <w:proofErr w:type="spellStart"/>
+      <w:r>
+        <w:rPr>
+          <w:rFonts w:ascii="Garamond" w:hAnsi="Garamond"/>
+        </w:rPr>
+        <w:t>format_date</w:t>
+      </w:r>
+      <w:proofErr w:type="spellEnd"/>
+      <w:r>
+        <w:rPr>
+          <w:rFonts w:ascii="Garamond" w:hAnsi="Garamond"/>
+        </w:rPr>
+        <w:t>(today()) }}</w:t>
       </w:r>
     </w:p>
     <w:p/>

</xml_diff>

<commit_message>
fixed validation on reason for missing
</commit_message>
<xml_diff>
--- a/docassemble/MTVHousing/data/templates/Motion_To_Vacate_Form.docx
+++ b/docassemble/MTVHousing/data/templates/Motion_To_Vacate_Form.docx
@@ -743,6 +743,14 @@
     <w:tbl>
       <w:tblPr>
         <w:tblW w:w="9360" w:type="dxa"/>
+        <w:tblBorders>
+          <w:top w:val="single" w:sz="4" w:space="0" w:color="000000"/>
+          <w:left w:val="single" w:sz="4" w:space="0" w:color="000000"/>
+          <w:bottom w:val="single" w:sz="4" w:space="0" w:color="000000"/>
+          <w:right w:val="single" w:sz="4" w:space="0" w:color="000000"/>
+          <w:insideH w:val="single" w:sz="4" w:space="0" w:color="000000"/>
+          <w:insideV w:val="single" w:sz="4" w:space="0" w:color="000000"/>
+        </w:tblBorders>
         <w:tblLayout w:type="fixed"/>
         <w:tblCellMar>
           <w:left w:w="0" w:type="dxa"/>
@@ -756,8 +764,7 @@
         <w:gridCol w:w="438"/>
         <w:gridCol w:w="360"/>
         <w:gridCol w:w="720"/>
-        <w:gridCol w:w="1015"/>
-        <w:gridCol w:w="3305"/>
+        <w:gridCol w:w="4320"/>
       </w:tblGrid>
       <w:tr>
         <w:trPr>
@@ -768,14 +775,16 @@
             <w:tcW w:w="475" w:type="dxa"/>
             <w:shd w:val="clear" w:color="auto" w:fill="auto"/>
             <w:noWrap/>
-            <w:vAlign w:val="bottom"/>
           </w:tcPr>
           <w:p>
             <w:pPr>
               <w:pStyle w:val="TableTxtRightPad"/>
+              <w:spacing w:line="240" w:lineRule="auto"/>
+              <w:contextualSpacing/>
+              <w:jc w:val="left"/>
             </w:pPr>
             <w:r>
-              <w:t xml:space="preserve">a. </w:t>
+              <w:t>a.</w:t>
             </w:r>
           </w:p>
         </w:tc>
@@ -784,25 +793,26 @@
             <w:tcW w:w="3047" w:type="dxa"/>
             <w:shd w:val="clear" w:color="auto" w:fill="auto"/>
             <w:noWrap/>
-            <w:vAlign w:val="bottom"/>
           </w:tcPr>
           <w:p>
             <w:pPr>
               <w:pStyle w:val="TableTxt"/>
+              <w:spacing w:line="240" w:lineRule="auto"/>
+              <w:contextualSpacing/>
             </w:pPr>
+            <w:proofErr w:type="gramStart"/>
             <w:r>
-              <w:t>{{ cou</w:t>
+              <w:t xml:space="preserve">{{ </w:t>
             </w:r>
             <w:r>
-              <w:t>rts[0].</w:t>
+              <w:t>trial</w:t>
             </w:r>
-            <w:proofErr w:type="spellStart"/>
+            <w:proofErr w:type="gramEnd"/>
             <w:r>
-              <w:t>address.county</w:t>
+              <w:t>_court.address.county</w:t>
             </w:r>
-            <w:proofErr w:type="spellEnd"/>
             <w:r>
-              <w:t xml:space="preserve"> }}</w:t>
+              <w:t>}}</w:t>
             </w:r>
           </w:p>
         </w:tc>
@@ -815,11 +825,15 @@
           <w:p>
             <w:pPr>
               <w:pStyle w:val="TableTxt"/>
+              <w:spacing w:line="240" w:lineRule="auto"/>
+              <w:contextualSpacing/>
             </w:pPr>
           </w:p>
           <w:p>
             <w:pPr>
               <w:pStyle w:val="TableTxt"/>
+              <w:spacing w:line="240" w:lineRule="auto"/>
+              <w:contextualSpacing/>
             </w:pPr>
             <w:r>
               <w:t>,</w:t>
@@ -837,11 +851,12 @@
             <w:tcW w:w="360" w:type="dxa"/>
             <w:shd w:val="clear" w:color="auto" w:fill="auto"/>
             <w:noWrap/>
-            <w:vAlign w:val="bottom"/>
           </w:tcPr>
           <w:p>
             <w:pPr>
               <w:pStyle w:val="TableTxt"/>
+              <w:spacing w:line="240" w:lineRule="auto"/>
+              <w:contextualSpacing/>
             </w:pPr>
           </w:p>
         </w:tc>
@@ -850,11 +865,13 @@
             <w:tcW w:w="720" w:type="dxa"/>
             <w:shd w:val="clear" w:color="auto" w:fill="auto"/>
             <w:noWrap/>
-            <w:vAlign w:val="bottom"/>
           </w:tcPr>
           <w:p>
             <w:pPr>
               <w:pStyle w:val="TableTxtRightPad"/>
+              <w:spacing w:line="240" w:lineRule="auto"/>
+              <w:contextualSpacing/>
+              <w:jc w:val="left"/>
             </w:pPr>
             <w:r>
               <w:t>d.</w:t>
@@ -864,23 +881,33 @@
         <w:tc>
           <w:tcPr>
             <w:tcW w:w="4320" w:type="dxa"/>
-            <w:gridSpan w:val="2"/>
             <w:shd w:val="clear" w:color="auto" w:fill="auto"/>
             <w:noWrap/>
-            <w:vAlign w:val="bottom"/>
           </w:tcPr>
           <w:p>
             <w:pPr>
               <w:pStyle w:val="TableTxt"/>
+              <w:spacing w:line="240" w:lineRule="auto"/>
+              <w:contextualSpacing/>
               <w:rPr>
                 <w:bCs/>
               </w:rPr>
             </w:pPr>
+            <w:proofErr w:type="gramStart"/>
             <w:r>
-              <w:rPr>
-                <w:bCs/>
-              </w:rPr>
-              <w:t>{{ courts[0] }}</w:t>
+              <w:t xml:space="preserve">{{ </w:t>
+            </w:r>
+            <w:proofErr w:type="spellStart"/>
+            <w:r>
+              <w:t>trial</w:t>
+            </w:r>
+            <w:proofErr w:type="gramEnd"/>
+            <w:r>
+              <w:t>_court</w:t>
+            </w:r>
+            <w:proofErr w:type="spellEnd"/>
+            <w:r>
+              <w:t>}}</w:t>
             </w:r>
           </w:p>
         </w:tc>
@@ -894,12 +921,12 @@
             <w:tcW w:w="475" w:type="dxa"/>
             <w:shd w:val="clear" w:color="auto" w:fill="auto"/>
             <w:noWrap/>
-            <w:vAlign w:val="bottom"/>
           </w:tcPr>
           <w:p>
             <w:pPr>
               <w:pStyle w:val="TableTxt"/>
-              <w:jc w:val="right"/>
+              <w:spacing w:line="240" w:lineRule="auto"/>
+              <w:contextualSpacing/>
               <w:rPr>
                 <w:b/>
               </w:rPr>
@@ -911,12 +938,13 @@
             <w:tcW w:w="3047" w:type="dxa"/>
             <w:shd w:val="clear" w:color="auto" w:fill="auto"/>
             <w:noWrap/>
-            <w:vAlign w:val="bottom"/>
           </w:tcPr>
           <w:p>
             <w:pPr>
               <w:pStyle w:val="TableTxtBelowUnderline"/>
+              <w:spacing w:line="240" w:lineRule="auto"/>
               <w:ind w:left="0"/>
+              <w:contextualSpacing/>
             </w:pPr>
           </w:p>
         </w:tc>
@@ -925,11 +953,12 @@
             <w:tcW w:w="438" w:type="dxa"/>
             <w:shd w:val="clear" w:color="auto" w:fill="auto"/>
             <w:noWrap/>
-            <w:vAlign w:val="bottom"/>
           </w:tcPr>
           <w:p>
             <w:pPr>
               <w:pStyle w:val="TableTxt"/>
+              <w:spacing w:line="240" w:lineRule="auto"/>
+              <w:contextualSpacing/>
             </w:pPr>
           </w:p>
         </w:tc>
@@ -938,11 +967,12 @@
             <w:tcW w:w="360" w:type="dxa"/>
             <w:shd w:val="clear" w:color="auto" w:fill="auto"/>
             <w:noWrap/>
-            <w:vAlign w:val="bottom"/>
           </w:tcPr>
           <w:p>
             <w:pPr>
               <w:pStyle w:val="TableTxtBelowUnderline"/>
+              <w:spacing w:line="240" w:lineRule="auto"/>
+              <w:contextualSpacing/>
             </w:pPr>
           </w:p>
         </w:tc>
@@ -951,12 +981,12 @@
             <w:tcW w:w="720" w:type="dxa"/>
             <w:shd w:val="clear" w:color="auto" w:fill="auto"/>
             <w:noWrap/>
-            <w:vAlign w:val="bottom"/>
           </w:tcPr>
           <w:p>
             <w:pPr>
               <w:pStyle w:val="TableTxt"/>
-              <w:jc w:val="right"/>
+              <w:spacing w:line="240" w:lineRule="auto"/>
+              <w:contextualSpacing/>
               <w:rPr>
                 <w:b/>
               </w:rPr>
@@ -966,14 +996,14 @@
         <w:tc>
           <w:tcPr>
             <w:tcW w:w="4320" w:type="dxa"/>
-            <w:gridSpan w:val="2"/>
             <w:shd w:val="clear" w:color="auto" w:fill="auto"/>
             <w:noWrap/>
-            <w:vAlign w:val="bottom"/>
           </w:tcPr>
           <w:p>
             <w:pPr>
               <w:pStyle w:val="TableTxtBelowUnderline"/>
+              <w:spacing w:line="240" w:lineRule="auto"/>
+              <w:contextualSpacing/>
             </w:pPr>
           </w:p>
         </w:tc>
@@ -987,16 +1017,27 @@
             <w:tcW w:w="475" w:type="dxa"/>
             <w:shd w:val="clear" w:color="auto" w:fill="auto"/>
             <w:noWrap/>
-            <w:vAlign w:val="bottom"/>
           </w:tcPr>
           <w:p>
             <w:pPr>
               <w:pStyle w:val="TableTxt"/>
-              <w:jc w:val="right"/>
+              <w:spacing w:line="240" w:lineRule="auto"/>
+              <w:contextualSpacing/>
               <w:rPr>
                 <w:b/>
+                <w:bCs/>
               </w:rPr>
             </w:pPr>
+            <w:r>
+              <w:rPr>
+                <w:b/>
+                <w:bCs/>
+              </w:rPr>
+              <w:t>b</w:t>
+            </w:r>
+            <w:r>
+              <w:t>.</w:t>
+            </w:r>
           </w:p>
         </w:tc>
         <w:tc>
@@ -1004,12 +1045,29 @@
             <w:tcW w:w="3047" w:type="dxa"/>
             <w:shd w:val="clear" w:color="auto" w:fill="auto"/>
             <w:noWrap/>
-            <w:vAlign w:val="bottom"/>
           </w:tcPr>
           <w:p>
             <w:pPr>
               <w:pStyle w:val="TableTxt"/>
+              <w:spacing w:line="240" w:lineRule="auto"/>
+              <w:contextualSpacing/>
             </w:pPr>
+            <w:proofErr w:type="gramStart"/>
+            <w:r>
+              <w:t xml:space="preserve">{{ </w:t>
+            </w:r>
+            <w:proofErr w:type="spellStart"/>
+            <w:r>
+              <w:t>other</w:t>
+            </w:r>
+            <w:proofErr w:type="gramEnd"/>
+            <w:r>
+              <w:t>_party</w:t>
+            </w:r>
+            <w:proofErr w:type="spellEnd"/>
+            <w:r>
+              <w:t xml:space="preserve"> }}</w:t>
+            </w:r>
           </w:p>
         </w:tc>
         <w:tc>
@@ -1017,11 +1075,12 @@
             <w:tcW w:w="438" w:type="dxa"/>
             <w:shd w:val="clear" w:color="auto" w:fill="auto"/>
             <w:noWrap/>
-            <w:vAlign w:val="bottom"/>
           </w:tcPr>
           <w:p>
             <w:pPr>
               <w:pStyle w:val="TableTxt"/>
+              <w:spacing w:line="240" w:lineRule="auto"/>
+              <w:contextualSpacing/>
             </w:pPr>
           </w:p>
         </w:tc>
@@ -1030,11 +1089,12 @@
             <w:tcW w:w="360" w:type="dxa"/>
             <w:shd w:val="clear" w:color="auto" w:fill="auto"/>
             <w:noWrap/>
-            <w:vAlign w:val="bottom"/>
           </w:tcPr>
           <w:p>
             <w:pPr>
               <w:pStyle w:val="TableTxt"/>
+              <w:spacing w:line="240" w:lineRule="auto"/>
+              <w:contextualSpacing/>
             </w:pPr>
           </w:p>
         </w:tc>
@@ -1043,11 +1103,13 @@
             <w:tcW w:w="720" w:type="dxa"/>
             <w:shd w:val="clear" w:color="auto" w:fill="auto"/>
             <w:noWrap/>
-            <w:vAlign w:val="bottom"/>
           </w:tcPr>
           <w:p>
             <w:pPr>
               <w:pStyle w:val="TableTxtRightPad"/>
+              <w:spacing w:line="240" w:lineRule="auto"/>
+              <w:contextualSpacing/>
+              <w:jc w:val="left"/>
             </w:pPr>
             <w:r>
               <w:t>e.</w:t>
@@ -1057,14 +1119,14 @@
         <w:tc>
           <w:tcPr>
             <w:tcW w:w="4320" w:type="dxa"/>
-            <w:gridSpan w:val="2"/>
             <w:shd w:val="clear" w:color="auto" w:fill="auto"/>
             <w:noWrap/>
-            <w:vAlign w:val="bottom"/>
           </w:tcPr>
           <w:p>
             <w:pPr>
               <w:pStyle w:val="TableTxt"/>
+              <w:spacing w:line="240" w:lineRule="auto"/>
+              <w:contextualSpacing/>
             </w:pPr>
             <w:r>
               <w:t xml:space="preserve">{{ </w:t>
@@ -1086,15 +1148,14 @@
             <w:tcW w:w="475" w:type="dxa"/>
             <w:shd w:val="clear" w:color="auto" w:fill="auto"/>
             <w:noWrap/>
-            <w:vAlign w:val="bottom"/>
           </w:tcPr>
           <w:p>
             <w:pPr>
               <w:pStyle w:val="TableTxtRightPad"/>
+              <w:spacing w:line="240" w:lineRule="auto"/>
+              <w:contextualSpacing/>
+              <w:jc w:val="left"/>
             </w:pPr>
-            <w:r>
-              <w:t>b.</w:t>
-            </w:r>
           </w:p>
         </w:tc>
         <w:tc>
@@ -1102,34 +1163,15 @@
             <w:tcW w:w="3047" w:type="dxa"/>
             <w:shd w:val="clear" w:color="auto" w:fill="auto"/>
             <w:noWrap/>
-            <w:vAlign w:val="bottom"/>
           </w:tcPr>
           <w:p>
             <w:pPr>
               <w:pStyle w:val="TableTxt"/>
+              <w:spacing w:line="240" w:lineRule="auto"/>
+              <w:contextualSpacing/>
             </w:pPr>
             <w:r>
-              <w:t>{{</w:t>
-            </w:r>
-            <w:r>
-              <w:t xml:space="preserve"> </w:t>
-            </w:r>
-            <w:proofErr w:type="spellStart"/>
-            <w:r>
-              <w:t>other_part</w:t>
-            </w:r>
-            <w:r>
-              <w:t>y</w:t>
-            </w:r>
-            <w:proofErr w:type="spellEnd"/>
-            <w:r>
-              <w:t xml:space="preserve"> </w:t>
-            </w:r>
-            <w:r>
-              <w:t>}</w:t>
-            </w:r>
-            <w:r>
-              <w:t>}</w:t>
+              <w:t>vs.</w:t>
             </w:r>
           </w:p>
         </w:tc>
@@ -1138,11 +1180,12 @@
             <w:tcW w:w="438" w:type="dxa"/>
             <w:shd w:val="clear" w:color="auto" w:fill="auto"/>
             <w:noWrap/>
-            <w:vAlign w:val="bottom"/>
           </w:tcPr>
           <w:p>
             <w:pPr>
               <w:pStyle w:val="TableTxt"/>
+              <w:spacing w:line="240" w:lineRule="auto"/>
+              <w:contextualSpacing/>
             </w:pPr>
           </w:p>
         </w:tc>
@@ -1151,11 +1194,12 @@
             <w:tcW w:w="360" w:type="dxa"/>
             <w:shd w:val="clear" w:color="auto" w:fill="auto"/>
             <w:noWrap/>
-            <w:vAlign w:val="bottom"/>
           </w:tcPr>
           <w:p>
             <w:pPr>
               <w:pStyle w:val="TableTxt"/>
+              <w:spacing w:line="240" w:lineRule="auto"/>
+              <w:contextualSpacing/>
             </w:pPr>
           </w:p>
         </w:tc>
@@ -1164,12 +1208,12 @@
             <w:tcW w:w="720" w:type="dxa"/>
             <w:shd w:val="clear" w:color="auto" w:fill="auto"/>
             <w:noWrap/>
-            <w:vAlign w:val="bottom"/>
           </w:tcPr>
           <w:p>
             <w:pPr>
               <w:pStyle w:val="TableTxt"/>
-              <w:jc w:val="right"/>
+              <w:spacing w:line="240" w:lineRule="auto"/>
+              <w:contextualSpacing/>
               <w:rPr>
                 <w:b/>
               </w:rPr>
@@ -1179,34 +1223,45 @@
         <w:tc>
           <w:tcPr>
             <w:tcW w:w="4320" w:type="dxa"/>
-            <w:gridSpan w:val="2"/>
             <w:shd w:val="clear" w:color="auto" w:fill="auto"/>
             <w:noWrap/>
-            <w:vAlign w:val="bottom"/>
           </w:tcPr>
           <w:p>
             <w:pPr>
               <w:pStyle w:val="TableTxtBelowUnderline"/>
+              <w:spacing w:line="240" w:lineRule="auto"/>
+              <w:contextualSpacing/>
             </w:pPr>
           </w:p>
         </w:tc>
       </w:tr>
       <w:tr>
+        <w:trPr>
+          <w:trHeight w:val="49"/>
+        </w:trPr>
         <w:tc>
           <w:tcPr>
             <w:tcW w:w="475" w:type="dxa"/>
             <w:shd w:val="clear" w:color="auto" w:fill="auto"/>
             <w:noWrap/>
-            <w:vAlign w:val="bottom"/>
           </w:tcPr>
           <w:p>
             <w:pPr>
               <w:pStyle w:val="TableTxt"/>
-              <w:jc w:val="right"/>
+              <w:spacing w:line="240" w:lineRule="auto"/>
+              <w:contextualSpacing/>
               <w:rPr>
                 <w:b/>
+                <w:bCs/>
               </w:rPr>
             </w:pPr>
+            <w:r>
+              <w:rPr>
+                <w:b/>
+                <w:bCs/>
+              </w:rPr>
+              <w:t>c.</w:t>
+            </w:r>
           </w:p>
         </w:tc>
         <w:tc>
@@ -1214,12 +1269,21 @@
             <w:tcW w:w="3047" w:type="dxa"/>
             <w:shd w:val="clear" w:color="auto" w:fill="auto"/>
             <w:noWrap/>
-            <w:vAlign w:val="bottom"/>
           </w:tcPr>
           <w:p>
             <w:pPr>
               <w:pStyle w:val="TableTxtBelowUnderline"/>
+              <w:spacing w:line="240" w:lineRule="auto"/>
+              <w:contextualSpacing/>
             </w:pPr>
+            <w:proofErr w:type="gramStart"/>
+            <w:r>
+              <w:t>{{ users</w:t>
+            </w:r>
+            <w:proofErr w:type="gramEnd"/>
+            <w:r>
+              <w:t xml:space="preserve"> }}</w:t>
+            </w:r>
           </w:p>
         </w:tc>
         <w:tc>
@@ -1227,11 +1291,12 @@
             <w:tcW w:w="438" w:type="dxa"/>
             <w:shd w:val="clear" w:color="auto" w:fill="auto"/>
             <w:noWrap/>
-            <w:vAlign w:val="bottom"/>
           </w:tcPr>
           <w:p>
             <w:pPr>
               <w:pStyle w:val="TableTxt"/>
+              <w:spacing w:line="240" w:lineRule="auto"/>
+              <w:contextualSpacing/>
             </w:pPr>
           </w:p>
         </w:tc>
@@ -1240,25 +1305,25 @@
             <w:tcW w:w="360" w:type="dxa"/>
             <w:shd w:val="clear" w:color="auto" w:fill="auto"/>
             <w:noWrap/>
-            <w:vAlign w:val="bottom"/>
           </w:tcPr>
           <w:p>
             <w:pPr>
               <w:pStyle w:val="TableTxt"/>
+              <w:spacing w:line="240" w:lineRule="auto"/>
+              <w:contextualSpacing/>
             </w:pPr>
           </w:p>
         </w:tc>
         <w:tc>
           <w:tcPr>
             <w:tcW w:w="720" w:type="dxa"/>
-            <w:vMerge w:val="restart"/>
             <w:shd w:val="clear" w:color="auto" w:fill="auto"/>
             <w:noWrap/>
-            <w:vAlign w:val="center"/>
           </w:tcPr>
           <w:p>
             <w:pPr>
               <w:spacing w:before="120" w:after="120"/>
+              <w:contextualSpacing/>
               <w:rPr>
                 <w:b/>
                 <w:sz w:val="22"/>
@@ -1270,14 +1335,12 @@
         <w:tc>
           <w:tcPr>
             <w:tcW w:w="4320" w:type="dxa"/>
-            <w:gridSpan w:val="2"/>
-            <w:vMerge w:val="restart"/>
             <w:shd w:val="clear" w:color="auto" w:fill="auto"/>
             <w:noWrap/>
-            <w:vAlign w:val="center"/>
           </w:tcPr>
           <w:p>
             <w:pPr>
+              <w:contextualSpacing/>
               <w:rPr>
                 <w:b/>
                 <w:sz w:val="22"/>
@@ -1330,264 +1393,6 @@
           </w:p>
         </w:tc>
       </w:tr>
-      <w:tr>
-        <w:tc>
-          <w:tcPr>
-            <w:tcW w:w="475" w:type="dxa"/>
-            <w:shd w:val="clear" w:color="auto" w:fill="auto"/>
-            <w:noWrap/>
-            <w:vAlign w:val="bottom"/>
-          </w:tcPr>
-          <w:p>
-            <w:pPr>
-              <w:pStyle w:val="TableTxt"/>
-              <w:jc w:val="right"/>
-              <w:rPr>
-                <w:b/>
-              </w:rPr>
-            </w:pPr>
-          </w:p>
-        </w:tc>
-        <w:tc>
-          <w:tcPr>
-            <w:tcW w:w="3047" w:type="dxa"/>
-            <w:shd w:val="clear" w:color="auto" w:fill="auto"/>
-            <w:noWrap/>
-            <w:vAlign w:val="bottom"/>
-          </w:tcPr>
-          <w:p>
-            <w:pPr>
-              <w:pStyle w:val="TableTxtBelowUnderline"/>
-            </w:pPr>
-            <w:r>
-              <w:t>vs.</w:t>
-            </w:r>
-          </w:p>
-        </w:tc>
-        <w:tc>
-          <w:tcPr>
-            <w:tcW w:w="438" w:type="dxa"/>
-            <w:shd w:val="clear" w:color="auto" w:fill="auto"/>
-            <w:noWrap/>
-            <w:vAlign w:val="bottom"/>
-          </w:tcPr>
-          <w:p>
-            <w:pPr>
-              <w:pStyle w:val="TableTxt"/>
-            </w:pPr>
-          </w:p>
-        </w:tc>
-        <w:tc>
-          <w:tcPr>
-            <w:tcW w:w="360" w:type="dxa"/>
-            <w:shd w:val="clear" w:color="auto" w:fill="auto"/>
-            <w:noWrap/>
-            <w:vAlign w:val="bottom"/>
-          </w:tcPr>
-          <w:p>
-            <w:pPr>
-              <w:pStyle w:val="TableTxt"/>
-            </w:pPr>
-          </w:p>
-        </w:tc>
-        <w:tc>
-          <w:tcPr>
-            <w:tcW w:w="720" w:type="dxa"/>
-            <w:vMerge/>
-            <w:shd w:val="clear" w:color="auto" w:fill="auto"/>
-            <w:noWrap/>
-            <w:vAlign w:val="bottom"/>
-          </w:tcPr>
-          <w:p>
-            <w:pPr>
-              <w:pStyle w:val="TableTxt"/>
-            </w:pPr>
-          </w:p>
-        </w:tc>
-        <w:tc>
-          <w:tcPr>
-            <w:tcW w:w="4320" w:type="dxa"/>
-            <w:gridSpan w:val="2"/>
-            <w:vMerge/>
-            <w:shd w:val="clear" w:color="auto" w:fill="auto"/>
-            <w:noWrap/>
-            <w:vAlign w:val="bottom"/>
-          </w:tcPr>
-          <w:p>
-            <w:pPr>
-              <w:pStyle w:val="TableTxt"/>
-            </w:pPr>
-          </w:p>
-        </w:tc>
-      </w:tr>
-      <w:tr>
-        <w:tc>
-          <w:tcPr>
-            <w:tcW w:w="475" w:type="dxa"/>
-            <w:shd w:val="clear" w:color="auto" w:fill="auto"/>
-            <w:noWrap/>
-            <w:vAlign w:val="bottom"/>
-          </w:tcPr>
-          <w:p>
-            <w:pPr>
-              <w:pStyle w:val="TableTxtRightPad"/>
-            </w:pPr>
-            <w:r>
-              <w:t>c.</w:t>
-            </w:r>
-          </w:p>
-        </w:tc>
-        <w:tc>
-          <w:tcPr>
-            <w:tcW w:w="3485" w:type="dxa"/>
-            <w:gridSpan w:val="2"/>
-            <w:shd w:val="clear" w:color="auto" w:fill="auto"/>
-            <w:noWrap/>
-            <w:vAlign w:val="bottom"/>
-          </w:tcPr>
-          <w:p>
-            <w:pPr>
-              <w:pStyle w:val="TableTxt"/>
-            </w:pPr>
-            <w:r>
-              <w:t xml:space="preserve">{{ </w:t>
-            </w:r>
-            <w:r>
-              <w:t xml:space="preserve">users </w:t>
-            </w:r>
-            <w:r>
-              <w:t>}}</w:t>
-            </w:r>
-          </w:p>
-        </w:tc>
-        <w:tc>
-          <w:tcPr>
-            <w:tcW w:w="360" w:type="dxa"/>
-            <w:shd w:val="clear" w:color="auto" w:fill="auto"/>
-            <w:noWrap/>
-            <w:vAlign w:val="bottom"/>
-          </w:tcPr>
-          <w:p>
-            <w:pPr>
-              <w:pStyle w:val="TableTxt"/>
-            </w:pPr>
-          </w:p>
-        </w:tc>
-        <w:tc>
-          <w:tcPr>
-            <w:tcW w:w="720" w:type="dxa"/>
-            <w:vMerge/>
-            <w:shd w:val="clear" w:color="auto" w:fill="auto"/>
-            <w:noWrap/>
-            <w:vAlign w:val="bottom"/>
-          </w:tcPr>
-          <w:p>
-            <w:pPr>
-              <w:pStyle w:val="TableTxt"/>
-            </w:pPr>
-          </w:p>
-        </w:tc>
-        <w:tc>
-          <w:tcPr>
-            <w:tcW w:w="4320" w:type="dxa"/>
-            <w:gridSpan w:val="2"/>
-            <w:vMerge/>
-            <w:shd w:val="clear" w:color="auto" w:fill="auto"/>
-            <w:noWrap/>
-            <w:vAlign w:val="bottom"/>
-          </w:tcPr>
-          <w:p>
-            <w:pPr>
-              <w:pStyle w:val="TableTxt"/>
-            </w:pPr>
-          </w:p>
-        </w:tc>
-      </w:tr>
-      <w:tr>
-        <w:tc>
-          <w:tcPr>
-            <w:tcW w:w="475" w:type="dxa"/>
-            <w:shd w:val="clear" w:color="auto" w:fill="auto"/>
-            <w:noWrap/>
-            <w:vAlign w:val="bottom"/>
-          </w:tcPr>
-          <w:p>
-            <w:pPr>
-              <w:pStyle w:val="TableTxt"/>
-              <w:jc w:val="right"/>
-              <w:rPr>
-                <w:b/>
-              </w:rPr>
-            </w:pPr>
-          </w:p>
-        </w:tc>
-        <w:tc>
-          <w:tcPr>
-            <w:tcW w:w="3047" w:type="dxa"/>
-            <w:shd w:val="clear" w:color="auto" w:fill="auto"/>
-            <w:noWrap/>
-            <w:vAlign w:val="bottom"/>
-          </w:tcPr>
-          <w:p>
-            <w:pPr>
-              <w:pStyle w:val="TableTxtBelowUnderline"/>
-            </w:pPr>
-          </w:p>
-        </w:tc>
-        <w:tc>
-          <w:tcPr>
-            <w:tcW w:w="438" w:type="dxa"/>
-            <w:shd w:val="clear" w:color="auto" w:fill="auto"/>
-            <w:noWrap/>
-            <w:vAlign w:val="bottom"/>
-          </w:tcPr>
-          <w:p>
-            <w:pPr>
-              <w:pStyle w:val="TableTxt"/>
-            </w:pPr>
-          </w:p>
-        </w:tc>
-        <w:tc>
-          <w:tcPr>
-            <w:tcW w:w="360" w:type="dxa"/>
-            <w:shd w:val="clear" w:color="auto" w:fill="auto"/>
-            <w:noWrap/>
-            <w:vAlign w:val="bottom"/>
-          </w:tcPr>
-          <w:p>
-            <w:pPr>
-              <w:pStyle w:val="TableTxt"/>
-            </w:pPr>
-          </w:p>
-        </w:tc>
-        <w:tc>
-          <w:tcPr>
-            <w:tcW w:w="1735" w:type="dxa"/>
-            <w:gridSpan w:val="2"/>
-            <w:shd w:val="clear" w:color="auto" w:fill="auto"/>
-            <w:noWrap/>
-            <w:vAlign w:val="bottom"/>
-          </w:tcPr>
-          <w:p>
-            <w:pPr>
-              <w:pStyle w:val="TableTxt"/>
-            </w:pPr>
-          </w:p>
-        </w:tc>
-        <w:tc>
-          <w:tcPr>
-            <w:tcW w:w="3305" w:type="dxa"/>
-            <w:shd w:val="clear" w:color="auto" w:fill="auto"/>
-            <w:noWrap/>
-            <w:vAlign w:val="bottom"/>
-          </w:tcPr>
-          <w:p>
-            <w:pPr>
-              <w:pStyle w:val="TableTxt"/>
-            </w:pPr>
-          </w:p>
-        </w:tc>
-      </w:tr>
     </w:tbl>
     <w:p>
       <w:pPr>
@@ -1641,13 +1446,21 @@
         <w:t xml:space="preserve"> </w:t>
       </w:r>
       <w:r>
-        <w:t>Schedule a new trial because I have defensible reason for missing the first trial</w:t>
+        <w:t xml:space="preserve">Schedule a new trial because I have defensible reason for missing the first </w:t>
+      </w:r>
+      <w:proofErr w:type="gramStart"/>
+      <w:r>
+        <w:t>trial</w:t>
       </w:r>
       <w:r>
         <w:t>.</w:t>
       </w:r>
       <w:r>
-        <w:t>{% endif %}</w:t>
+        <w:t>{</w:t>
+      </w:r>
+      <w:proofErr w:type="gramEnd"/>
+      <w:r>
+        <w:t>% endif %}</w:t>
       </w:r>
     </w:p>
     <w:p>
@@ -1832,32 +1645,107 @@
       <w:r>
         <w:br/>
       </w:r>
+      <w:r>
+        <w:rPr>
+          <w:szCs w:val="24"/>
+        </w:rPr>
+        <w:t>{</w:t>
+      </w:r>
+      <w:r>
+        <w:rPr>
+          <w:szCs w:val="24"/>
+        </w:rPr>
+        <w:t xml:space="preserve">%p </w:t>
+      </w:r>
+      <w:r>
+        <w:rPr>
+          <w:szCs w:val="24"/>
+        </w:rPr>
+        <w:t>for</w:t>
+      </w:r>
+      <w:r>
+        <w:rPr>
+          <w:szCs w:val="24"/>
+        </w:rPr>
+        <w:t xml:space="preserve"> reason</w:t>
+      </w:r>
+      <w:r>
+        <w:rPr>
+          <w:szCs w:val="24"/>
+        </w:rPr>
+        <w:t xml:space="preserve"> </w:t>
+      </w:r>
+      <w:r>
+        <w:rPr>
+          <w:szCs w:val="24"/>
+        </w:rPr>
+        <w:t xml:space="preserve">in </w:t>
+      </w:r>
+      <w:proofErr w:type="spellStart"/>
+      <w:r>
+        <w:rPr>
+          <w:szCs w:val="24"/>
+        </w:rPr>
+        <w:t>reason_for_</w:t>
+      </w:r>
+      <w:proofErr w:type="gramStart"/>
+      <w:r>
+        <w:rPr>
+          <w:szCs w:val="24"/>
+        </w:rPr>
+        <w:t>missing</w:t>
+      </w:r>
+      <w:r>
+        <w:rPr>
+          <w:szCs w:val="24"/>
+        </w:rPr>
+        <w:t>.true</w:t>
+      </w:r>
+      <w:proofErr w:type="gramEnd"/>
+      <w:r>
+        <w:rPr>
+          <w:szCs w:val="24"/>
+        </w:rPr>
+        <w:t>_values</w:t>
+      </w:r>
+      <w:proofErr w:type="spellEnd"/>
+      <w:r>
+        <w:rPr>
+          <w:szCs w:val="24"/>
+        </w:rPr>
+        <w:t>()</w:t>
+      </w:r>
+      <w:r>
+        <w:rPr>
+          <w:szCs w:val="24"/>
+        </w:rPr>
+        <w:t xml:space="preserve"> %}</w:t>
+      </w:r>
     </w:p>
     <w:p>
       <w:pPr>
+        <w:pStyle w:val="ListParagraph"/>
+        <w:numPr>
+          <w:ilvl w:val="0"/>
+          <w:numId w:val="44"/>
+        </w:numPr>
         <w:rPr>
           <w:szCs w:val="24"/>
         </w:rPr>
       </w:pPr>
+      <w:proofErr w:type="gramStart"/>
       <w:r>
         <w:rPr>
           <w:szCs w:val="24"/>
         </w:rPr>
-        <w:t xml:space="preserve">{{ </w:t>
-      </w:r>
-      <w:proofErr w:type="spellStart"/>
+        <w:t>{{ reason</w:t>
+      </w:r>
+      <w:proofErr w:type="gramEnd"/>
       <w:r>
         <w:rPr>
           <w:szCs w:val="24"/>
         </w:rPr>
-        <w:t>reason_for_missing.true_values</w:t>
-      </w:r>
-      <w:proofErr w:type="spellEnd"/>
-      <w:r>
-        <w:rPr>
-          <w:szCs w:val="24"/>
-        </w:rPr>
-        <w:t>() }}</w:t>
+        <w:t xml:space="preserve"> }}</w:t>
       </w:r>
     </w:p>
     <w:p>
@@ -1870,66 +1758,86 @@
         <w:rPr>
           <w:szCs w:val="24"/>
         </w:rPr>
-        <w:t>{%</w:t>
-      </w:r>
+        <w:t xml:space="preserve">{%p </w:t>
+      </w:r>
+      <w:proofErr w:type="spellStart"/>
       <w:r>
         <w:rPr>
           <w:szCs w:val="24"/>
         </w:rPr>
-        <w:t>p</w:t>
-      </w:r>
+        <w:t>endfor</w:t>
+      </w:r>
+      <w:proofErr w:type="spellEnd"/>
       <w:r>
         <w:rPr>
           <w:szCs w:val="24"/>
         </w:rPr>
-        <w:t xml:space="preserve"> </w:t>
-      </w:r>
-      <w:r>
-        <w:rPr>
-          <w:szCs w:val="24"/>
-        </w:rPr>
-        <w:t xml:space="preserve">if </w:t>
-      </w:r>
-      <w:proofErr w:type="spellStart"/>
-      <w:r>
-        <w:rPr>
-          <w:szCs w:val="24"/>
-        </w:rPr>
-        <w:t>has_other_reason</w:t>
-      </w:r>
-      <w:proofErr w:type="spellEnd"/>
-      <w:r>
-        <w:rPr>
-          <w:szCs w:val="24"/>
-        </w:rPr>
-        <w:t xml:space="preserve"> </w:t>
-      </w:r>
-      <w:r>
-        <w:rPr>
-          <w:szCs w:val="24"/>
-        </w:rPr>
-        <w:t>%}</w:t>
+        <w:t xml:space="preserve"> %}</w:t>
       </w:r>
     </w:p>
     <w:p>
       <w:pPr>
         <w:rPr>
+          <w:szCs w:val="24"/>
+        </w:rPr>
+      </w:pPr>
+      <w:r>
+        <w:rPr>
+          <w:szCs w:val="24"/>
+        </w:rPr>
+        <w:t>{%</w:t>
+      </w:r>
+      <w:r>
+        <w:rPr>
+          <w:szCs w:val="24"/>
+        </w:rPr>
+        <w:t>p</w:t>
+      </w:r>
+      <w:r>
+        <w:rPr>
+          <w:szCs w:val="24"/>
+        </w:rPr>
+        <w:t xml:space="preserve"> </w:t>
+      </w:r>
+      <w:r>
+        <w:rPr>
+          <w:szCs w:val="24"/>
+        </w:rPr>
+        <w:t xml:space="preserve">if </w:t>
+      </w:r>
+      <w:proofErr w:type="spellStart"/>
+      <w:r>
+        <w:rPr>
+          <w:szCs w:val="24"/>
+        </w:rPr>
+        <w:t>has_other_reason</w:t>
+      </w:r>
+      <w:proofErr w:type="spellEnd"/>
+      <w:r>
+        <w:rPr>
+          <w:szCs w:val="24"/>
+        </w:rPr>
+        <w:t xml:space="preserve"> </w:t>
+      </w:r>
+      <w:r>
+        <w:rPr>
+          <w:szCs w:val="24"/>
+        </w:rPr>
+        <w:t>%}</w:t>
+      </w:r>
+    </w:p>
+    <w:p>
+      <w:pPr>
+        <w:pStyle w:val="ListParagraph"/>
+        <w:numPr>
+          <w:ilvl w:val="0"/>
+          <w:numId w:val="44"/>
+        </w:numPr>
+        <w:rPr>
           <w:rFonts w:ascii="Times New Roman" w:hAnsi="Times New Roman"/>
           <w:szCs w:val="24"/>
         </w:rPr>
       </w:pPr>
-      <w:r>
-        <w:rPr>
-          <w:szCs w:val="24"/>
-        </w:rPr>
-        <w:tab/>
-      </w:r>
-      <w:r>
-        <w:rPr>
-          <w:szCs w:val="24"/>
-        </w:rPr>
-        <w:t xml:space="preserve">Other: </w:t>
-      </w:r>
       <w:r>
         <w:rPr>
           <w:szCs w:val="24"/>
@@ -1996,64 +1904,64 @@
         </w:rPr>
       </w:pPr>
       <w:r>
+        <w:t xml:space="preserve">{% if </w:t>
+      </w:r>
+      <w:proofErr w:type="spellStart"/>
+      <w:r>
+        <w:t>answer_yesno</w:t>
+      </w:r>
+      <w:proofErr w:type="spellEnd"/>
+      <w:r>
+        <w:t xml:space="preserve"> %}</w:t>
+      </w:r>
+      <w:r>
+        <w:t xml:space="preserve"> </w:t>
+      </w:r>
+      <w:r>
+        <w:t>I already filed an Answer which explains my defense.</w:t>
+      </w:r>
+      <w:r>
+        <w:t xml:space="preserve"> {% else %}</w:t>
+      </w:r>
+      <w:r>
+        <w:t xml:space="preserve">  </w:t>
+      </w:r>
+      <w:r>
+        <w:t>{% endif %}</w:t>
+      </w:r>
+      <w:r>
+        <w:t xml:space="preserve"> </w:t>
+      </w:r>
+      <w:r>
+        <w:t xml:space="preserve">{% if </w:t>
+      </w:r>
+      <w:r>
+        <w:t xml:space="preserve">not </w:t>
+      </w:r>
+      <w:proofErr w:type="spellStart"/>
+      <w:r>
+        <w:t>answer_yesno</w:t>
+      </w:r>
+      <w:proofErr w:type="spellEnd"/>
+      <w:r>
+        <w:t xml:space="preserve"> and </w:t>
+      </w:r>
+      <w:proofErr w:type="spellStart"/>
+      <w:r>
+        <w:t>answer_help</w:t>
+      </w:r>
+      <w:proofErr w:type="spellEnd"/>
+      <w:r>
+        <w:t xml:space="preserve"> %}</w:t>
+      </w:r>
+      <w:r>
+        <w:t xml:space="preserve"> </w:t>
+      </w:r>
+      <w:r>
+        <w:t xml:space="preserve">I am filing a proposed Answer </w:t>
+      </w:r>
+      <w:r>
         <w:lastRenderedPageBreak/>
-        <w:t xml:space="preserve">{% if </w:t>
-      </w:r>
-      <w:proofErr w:type="spellStart"/>
-      <w:r>
-        <w:t>answer_yesno</w:t>
-      </w:r>
-      <w:proofErr w:type="spellEnd"/>
-      <w:r>
-        <w:t xml:space="preserve"> %}</w:t>
-      </w:r>
-      <w:r>
-        <w:t xml:space="preserve"> </w:t>
-      </w:r>
-      <w:r>
-        <w:t>I already filed an Answer which explains my defense.</w:t>
-      </w:r>
-      <w:r>
-        <w:t xml:space="preserve"> {% else %}</w:t>
-      </w:r>
-      <w:r>
-        <w:t xml:space="preserve">  </w:t>
-      </w:r>
-      <w:r>
-        <w:t>{% endif %}</w:t>
-      </w:r>
-      <w:r>
-        <w:t xml:space="preserve"> </w:t>
-      </w:r>
-      <w:r>
-        <w:t xml:space="preserve">{% if </w:t>
-      </w:r>
-      <w:r>
-        <w:t xml:space="preserve">not </w:t>
-      </w:r>
-      <w:proofErr w:type="spellStart"/>
-      <w:r>
-        <w:t>answer_yesno</w:t>
-      </w:r>
-      <w:proofErr w:type="spellEnd"/>
-      <w:r>
-        <w:t xml:space="preserve"> and </w:t>
-      </w:r>
-      <w:proofErr w:type="spellStart"/>
-      <w:r>
-        <w:t>answer_help</w:t>
-      </w:r>
-      <w:proofErr w:type="spellEnd"/>
-      <w:r>
-        <w:t xml:space="preserve"> %}</w:t>
-      </w:r>
-      <w:r>
-        <w:t xml:space="preserve"> </w:t>
-      </w:r>
-      <w:r>
-        <w:t xml:space="preserve">I am filing a proposed Answer </w:t>
-      </w:r>
-      <w:r>
         <w:t>(attached), which explains my defenses/counterclaims</w:t>
       </w:r>
       <w:r>
@@ -2761,16 +2669,19 @@
             <w:pPr>
               <w:pStyle w:val="TableTxt"/>
             </w:pPr>
+            <w:proofErr w:type="gramStart"/>
             <w:r>
-              <w:t>{{ courts[0].</w:t>
+              <w:t xml:space="preserve">{{ </w:t>
             </w:r>
-            <w:proofErr w:type="spellStart"/>
             <w:r>
-              <w:t>address.county</w:t>
+              <w:t>trial</w:t>
             </w:r>
-            <w:proofErr w:type="spellEnd"/>
+            <w:proofErr w:type="gramEnd"/>
             <w:r>
-              <w:t xml:space="preserve"> }}</w:t>
+              <w:t>_court.address.county</w:t>
+            </w:r>
+            <w:r>
+              <w:t>}}</w:t>
             </w:r>
           </w:p>
         </w:tc>
@@ -2838,11 +2749,33 @@
                 <w:bCs/>
               </w:rPr>
             </w:pPr>
+            <w:proofErr w:type="gramStart"/>
             <w:r>
               <w:rPr>
                 <w:bCs/>
               </w:rPr>
-              <w:t>{{ courts[0] }}</w:t>
+              <w:t xml:space="preserve">{{ </w:t>
+            </w:r>
+            <w:proofErr w:type="spellStart"/>
+            <w:r>
+              <w:rPr>
+                <w:bCs/>
+              </w:rPr>
+              <w:t>trial</w:t>
+            </w:r>
+            <w:proofErr w:type="gramEnd"/>
+            <w:r>
+              <w:rPr>
+                <w:bCs/>
+              </w:rPr>
+              <w:t>_court</w:t>
+            </w:r>
+            <w:proofErr w:type="spellEnd"/>
+            <w:r>
+              <w:rPr>
+                <w:bCs/>
+              </w:rPr>
+              <w:t xml:space="preserve"> }}</w:t>
             </w:r>
           </w:p>
         </w:tc>
@@ -9968,7 +9901,7 @@
     <w:lsdException w:name="caption" w:semiHidden="1" w:unhideWhenUsed="1" w:qFormat="1"/>
     <w:lsdException w:name="Title" w:qFormat="1"/>
     <w:lsdException w:name="Subtitle" w:qFormat="1"/>
-    <w:lsdException w:name="Strong" w:qFormat="1"/>
+    <w:lsdException w:name="Strong" w:uiPriority="22" w:qFormat="1"/>
     <w:lsdException w:name="Emphasis" w:qFormat="1"/>
     <w:lsdException w:name="HTML Keyboard" w:semiHidden="1" w:unhideWhenUsed="1"/>
     <w:lsdException w:name="Normal Table" w:semiHidden="1" w:unhideWhenUsed="1"/>
@@ -12070,6 +12003,17 @@
       <w:rFonts w:ascii="Consolas" w:hAnsi="Consolas" w:cs="Consolas"/>
     </w:rPr>
   </w:style>
+  <w:style w:type="character" w:styleId="Strong">
+    <w:name w:val="Strong"/>
+    <w:basedOn w:val="DefaultParagraphFont"/>
+    <w:uiPriority w:val="22"/>
+    <w:qFormat/>
+    <w:rsid w:val="00BC6464"/>
+    <w:rPr>
+      <w:b/>
+      <w:bCs/>
+    </w:rPr>
+  </w:style>
 </w:styles>
 </file>
 

</xml_diff>

<commit_message>
removed send to court and improved instructions, replace yn for file an answer now
</commit_message>
<xml_diff>
--- a/docassemble/MTVHousing/data/templates/Motion_To_Vacate_Form.docx
+++ b/docassemble/MTVHousing/data/templates/Motion_To_Vacate_Form.docx
@@ -599,25 +599,12 @@
         </w:tc>
         <w:tc>
           <w:tcPr>
-            <w:tcW w:w="208" w:type="pct"/>
+            <w:tcW w:w="2291" w:type="pct"/>
+            <w:gridSpan w:val="2"/>
+            <w:vMerge w:val="restart"/>
             <w:shd w:val="clear" w:color="auto" w:fill="auto"/>
             <w:noWrap/>
             <w:vAlign w:val="center"/>
-          </w:tcPr>
-          <w:p>
-            <w:pPr>
-              <w:rPr>
-                <w:rFonts w:ascii="Times New Roman" w:hAnsi="Times New Roman" w:cs="Times New Roman"/>
-              </w:rPr>
-            </w:pPr>
-          </w:p>
-        </w:tc>
-        <w:tc>
-          <w:tcPr>
-            <w:tcW w:w="2083" w:type="pct"/>
-            <w:vMerge w:val="restart"/>
-            <w:shd w:val="clear" w:color="auto" w:fill="auto"/>
-            <w:noWrap/>
           </w:tcPr>
           <w:p>
             <w:pPr>
@@ -746,21 +733,8 @@
         </w:tc>
         <w:tc>
           <w:tcPr>
-            <w:tcW w:w="208" w:type="pct"/>
-            <w:shd w:val="clear" w:color="auto" w:fill="auto"/>
-            <w:noWrap/>
-          </w:tcPr>
-          <w:p>
-            <w:pPr>
-              <w:rPr>
-                <w:rFonts w:ascii="Times New Roman" w:hAnsi="Times New Roman" w:cs="Times New Roman"/>
-              </w:rPr>
-            </w:pPr>
-          </w:p>
-        </w:tc>
-        <w:tc>
-          <w:tcPr>
-            <w:tcW w:w="2083" w:type="pct"/>
+            <w:tcW w:w="2291" w:type="pct"/>
+            <w:gridSpan w:val="2"/>
             <w:vMerge/>
             <w:shd w:val="clear" w:color="auto" w:fill="auto"/>
             <w:noWrap/>
@@ -1005,15 +979,7 @@
           <w:sz w:val="22"/>
           <w:szCs w:val="22"/>
         </w:rPr>
-        <w:t xml:space="preserve">I </w:t>
-      </w:r>
-      <w:r>
-        <w:rPr>
-          <w:rFonts w:ascii="Times New Roman" w:hAnsi="Times New Roman"/>
-          <w:sz w:val="22"/>
-          <w:szCs w:val="22"/>
-        </w:rPr>
-        <w:t>did not appear at the original hearing for the following reason:</w:t>
+        <w:t>I did not appear at the original hearing for the following reason:</w:t>
       </w:r>
     </w:p>
     <w:p>
@@ -1184,6 +1150,14 @@
         </w:rPr>
         <w:t>{%p endif %}</w:t>
       </w:r>
+    </w:p>
+    <w:p>
+      <w:pPr>
+        <w:ind w:firstLine="720"/>
+        <w:rPr>
+          <w:rFonts w:ascii="Times New Roman" w:hAnsi="Times New Roman" w:cs="Times New Roman"/>
+        </w:rPr>
+      </w:pPr>
     </w:p>
     <w:p>
       <w:pPr>
@@ -1471,7 +1445,23 @@
           <w:sz w:val="22"/>
           <w:szCs w:val="22"/>
         </w:rPr>
-        <w:t xml:space="preserve">I{% if </w:t>
+        <w:t>I</w:t>
+      </w:r>
+      <w:r>
+        <w:rPr>
+          <w:rFonts w:ascii="Times New Roman" w:hAnsi="Times New Roman"/>
+          <w:sz w:val="22"/>
+          <w:szCs w:val="22"/>
+        </w:rPr>
+        <w:t xml:space="preserve"> </w:t>
+      </w:r>
+      <w:r>
+        <w:rPr>
+          <w:rFonts w:ascii="Times New Roman" w:hAnsi="Times New Roman"/>
+          <w:sz w:val="22"/>
+          <w:szCs w:val="22"/>
+        </w:rPr>
+        <w:t xml:space="preserve">{% if </w:t>
       </w:r>
       <w:proofErr w:type="spellStart"/>
       <w:r>
@@ -2388,17 +2378,7 @@
                 <w:caps/>
                 <w:szCs w:val="22"/>
               </w:rPr>
-              <w:t>b</w:t>
-            </w:r>
-            <w:r>
-              <w:rPr>
-                <w:rFonts w:ascii="Times New Roman" w:hAnsi="Times New Roman"/>
-                <w:b/>
-                <w:bCs/>
-                <w:caps/>
-                <w:szCs w:val="22"/>
-              </w:rPr>
-              <w:t>.</w:t>
+              <w:t>b.</w:t>
             </w:r>
           </w:p>
         </w:tc>
@@ -2597,25 +2577,12 @@
         </w:tc>
         <w:tc>
           <w:tcPr>
-            <w:tcW w:w="208" w:type="pct"/>
+            <w:tcW w:w="2291" w:type="pct"/>
+            <w:gridSpan w:val="2"/>
+            <w:vMerge w:val="restart"/>
             <w:shd w:val="clear" w:color="auto" w:fill="auto"/>
             <w:noWrap/>
             <w:vAlign w:val="center"/>
-          </w:tcPr>
-          <w:p>
-            <w:pPr>
-              <w:rPr>
-                <w:rFonts w:ascii="Times New Roman" w:hAnsi="Times New Roman" w:cs="Times New Roman"/>
-              </w:rPr>
-            </w:pPr>
-          </w:p>
-        </w:tc>
-        <w:tc>
-          <w:tcPr>
-            <w:tcW w:w="2083" w:type="pct"/>
-            <w:vMerge w:val="restart"/>
-            <w:shd w:val="clear" w:color="auto" w:fill="auto"/>
-            <w:noWrap/>
           </w:tcPr>
           <w:p>
             <w:pPr>
@@ -2744,21 +2711,8 @@
         </w:tc>
         <w:tc>
           <w:tcPr>
-            <w:tcW w:w="208" w:type="pct"/>
-            <w:shd w:val="clear" w:color="auto" w:fill="auto"/>
-            <w:noWrap/>
-          </w:tcPr>
-          <w:p>
-            <w:pPr>
-              <w:rPr>
-                <w:rFonts w:ascii="Times New Roman" w:hAnsi="Times New Roman" w:cs="Times New Roman"/>
-              </w:rPr>
-            </w:pPr>
-          </w:p>
-        </w:tc>
-        <w:tc>
-          <w:tcPr>
-            <w:tcW w:w="2083" w:type="pct"/>
+            <w:tcW w:w="2291" w:type="pct"/>
+            <w:gridSpan w:val="2"/>
             <w:vMerge/>
             <w:shd w:val="clear" w:color="auto" w:fill="auto"/>
             <w:noWrap/>
@@ -2845,6 +2799,13 @@
             <w:tcW w:w="8640" w:type="dxa"/>
             <w:shd w:val="clear" w:color="auto" w:fill="auto"/>
           </w:tcPr>
+          <w:p>
+            <w:pPr>
+              <w:rPr>
+                <w:rFonts w:ascii="Times New Roman" w:hAnsi="Times New Roman" w:cs="Times New Roman"/>
+              </w:rPr>
+            </w:pPr>
+          </w:p>
           <w:p>
             <w:pPr>
               <w:rPr>
@@ -3726,6 +3687,7 @@
     <w:lvl w:ilvl="0">
       <w:start w:val="1"/>
       <w:numFmt w:val="none"/>
+      <w:pStyle w:val="ListBullet"/>
       <w:lvlText w:val=""/>
       <w:lvlJc w:val="left"/>
       <w:pPr>

</xml_diff>

<commit_message>
edits from Quinten and final push
</commit_message>
<xml_diff>
--- a/docassemble/MTVHousing/data/templates/Motion_To_Vacate_Form.docx
+++ b/docassemble/MTVHousing/data/templates/Motion_To_Vacate_Form.docx
@@ -939,7 +939,7 @@
           <w:sz w:val="22"/>
           <w:szCs w:val="22"/>
         </w:rPr>
-        <w:t xml:space="preserve">. R.A.D.A. (for appeals to the Appellate Division of the District Court), the execution is automatically stayed. {% endif %} {% if </w:t>
+        <w:t xml:space="preserve">. R.A.D.A. (for appeals to the Appellate Division of the District Court), the execution is automatically stayed. {% endif %}{% if </w:t>
       </w:r>
       <w:proofErr w:type="spellStart"/>
       <w:r>
@@ -957,7 +957,7 @@
           <w:sz w:val="22"/>
           <w:szCs w:val="22"/>
         </w:rPr>
-        <w:t xml:space="preserve"> &lt; today() %} I have not filed this motion within 10 days of the default judgment and therefore I am asking the Court to stay the execution until I can be heard by the judge on this motion.{% endif %}</w:t>
+        <w:t xml:space="preserve"> &lt; today() %}I have not filed this motion within 10 days of the default judgment and therefore I am asking the Court to stay the execution until I can be heard by the judge on this motion.{% endif %}</w:t>
       </w:r>
     </w:p>
     <w:p>
@@ -1266,7 +1266,77 @@
           <w:szCs w:val="22"/>
           <w:bdr w:val="none" w:sz="0" w:space="0" w:color="auto" w:frame="1"/>
         </w:rPr>
-        <w:t xml:space="preserve"> %}I am filing a proposed Answer (attached), which explains my defenses/counterclaims, and ask that it be approved as a late filed answer if this motion is allowed.{% endif %}I have a good defense to the landlord's case, as specified below:{{ </w:t>
+        <w:t xml:space="preserve"> %}I am filing a proposed Answer (attached), which explains my defenses/counterclaims, and ask that it be approved as a late filed answer if this motion is allowed.{% endif %}I have a good defense to the landlord's case, as specified below:</w:t>
+      </w:r>
+    </w:p>
+    <w:p>
+      <w:pPr>
+        <w:pStyle w:val="ListParagraph"/>
+        <w:tabs>
+          <w:tab w:val="left" w:pos="916"/>
+          <w:tab w:val="left" w:pos="1832"/>
+          <w:tab w:val="left" w:pos="2748"/>
+          <w:tab w:val="left" w:pos="3664"/>
+          <w:tab w:val="left" w:pos="4580"/>
+          <w:tab w:val="left" w:pos="5496"/>
+          <w:tab w:val="left" w:pos="6412"/>
+          <w:tab w:val="left" w:pos="7328"/>
+          <w:tab w:val="left" w:pos="8244"/>
+          <w:tab w:val="left" w:pos="9160"/>
+          <w:tab w:val="left" w:pos="10076"/>
+          <w:tab w:val="left" w:pos="10992"/>
+          <w:tab w:val="left" w:pos="11908"/>
+          <w:tab w:val="left" w:pos="12824"/>
+          <w:tab w:val="left" w:pos="13740"/>
+          <w:tab w:val="left" w:pos="14656"/>
+        </w:tabs>
+        <w:rPr>
+          <w:rFonts w:ascii="Times New Roman" w:hAnsi="Times New Roman"/>
+          <w:color w:val="24292F"/>
+          <w:sz w:val="22"/>
+          <w:szCs w:val="22"/>
+          <w:bdr w:val="none" w:sz="0" w:space="0" w:color="auto" w:frame="1"/>
+        </w:rPr>
+      </w:pPr>
+    </w:p>
+    <w:p>
+      <w:pPr>
+        <w:pStyle w:val="ListParagraph"/>
+        <w:tabs>
+          <w:tab w:val="left" w:pos="916"/>
+          <w:tab w:val="left" w:pos="1832"/>
+          <w:tab w:val="left" w:pos="2748"/>
+          <w:tab w:val="left" w:pos="3664"/>
+          <w:tab w:val="left" w:pos="4580"/>
+          <w:tab w:val="left" w:pos="5496"/>
+          <w:tab w:val="left" w:pos="6412"/>
+          <w:tab w:val="left" w:pos="7328"/>
+          <w:tab w:val="left" w:pos="8244"/>
+          <w:tab w:val="left" w:pos="9160"/>
+          <w:tab w:val="left" w:pos="10076"/>
+          <w:tab w:val="left" w:pos="10992"/>
+          <w:tab w:val="left" w:pos="11908"/>
+          <w:tab w:val="left" w:pos="12824"/>
+          <w:tab w:val="left" w:pos="13740"/>
+          <w:tab w:val="left" w:pos="14656"/>
+        </w:tabs>
+        <w:rPr>
+          <w:rFonts w:ascii="Times New Roman" w:hAnsi="Times New Roman"/>
+          <w:color w:val="24292F"/>
+          <w:sz w:val="22"/>
+          <w:szCs w:val="22"/>
+          <w:bdr w:val="none" w:sz="0" w:space="0" w:color="auto" w:frame="1"/>
+        </w:rPr>
+      </w:pPr>
+      <w:r>
+        <w:rPr>
+          <w:rFonts w:ascii="Times New Roman" w:hAnsi="Times New Roman"/>
+          <w:color w:val="24292F"/>
+          <w:sz w:val="22"/>
+          <w:szCs w:val="22"/>
+          <w:bdr w:val="none" w:sz="0" w:space="0" w:color="auto" w:frame="1"/>
+        </w:rPr>
+        <w:t xml:space="preserve">{{ </w:t>
       </w:r>
       <w:proofErr w:type="spellStart"/>
       <w:r>
@@ -1945,26 +2015,6 @@
           <w:rFonts w:ascii="Times New Roman" w:hAnsi="Times New Roman" w:cs="Times New Roman"/>
         </w:rPr>
       </w:pPr>
-      <w:r>
-        <w:rPr>
-          <w:rFonts w:ascii="Times New Roman" w:hAnsi="Times New Roman" w:cs="Times New Roman"/>
-        </w:rPr>
-        <w:t xml:space="preserve">{% if sheriff_notice or </w:t>
-      </w:r>
-      <w:proofErr w:type="spellStart"/>
-      <w:r>
-        <w:rPr>
-          <w:rFonts w:ascii="Times New Roman" w:hAnsi="Times New Roman" w:cs="Times New Roman"/>
-        </w:rPr>
-        <w:t>date_to_file</w:t>
-      </w:r>
-      <w:proofErr w:type="spellEnd"/>
-      <w:r>
-        <w:rPr>
-          <w:rFonts w:ascii="Times New Roman" w:hAnsi="Times New Roman" w:cs="Times New Roman"/>
-        </w:rPr>
-        <w:t xml:space="preserve"> &lt; today()%}</w:t>
-      </w:r>
     </w:p>
     <w:p>
       <w:pPr>
@@ -1981,6 +2031,48 @@
     </w:p>
     <w:p>
       <w:pPr>
+        <w:rPr>
+          <w:rFonts w:ascii="Times New Roman" w:hAnsi="Times New Roman" w:cs="Times New Roman"/>
+        </w:rPr>
+      </w:pPr>
+      <w:r>
+        <w:rPr>
+          <w:rFonts w:ascii="Times New Roman" w:hAnsi="Times New Roman" w:cs="Times New Roman"/>
+        </w:rPr>
+        <w:lastRenderedPageBreak/>
+        <w:t xml:space="preserve">{% if </w:t>
+      </w:r>
+      <w:proofErr w:type="spellStart"/>
+      <w:r>
+        <w:rPr>
+          <w:rFonts w:ascii="Times New Roman" w:hAnsi="Times New Roman" w:cs="Times New Roman"/>
+        </w:rPr>
+        <w:t>sheriff_notice</w:t>
+      </w:r>
+      <w:proofErr w:type="spellEnd"/>
+      <w:r>
+        <w:rPr>
+          <w:rFonts w:ascii="Times New Roman" w:hAnsi="Times New Roman" w:cs="Times New Roman"/>
+        </w:rPr>
+        <w:t xml:space="preserve"> or </w:t>
+      </w:r>
+      <w:proofErr w:type="spellStart"/>
+      <w:r>
+        <w:rPr>
+          <w:rFonts w:ascii="Times New Roman" w:hAnsi="Times New Roman" w:cs="Times New Roman"/>
+        </w:rPr>
+        <w:t>date_to_file</w:t>
+      </w:r>
+      <w:proofErr w:type="spellEnd"/>
+      <w:r>
+        <w:rPr>
+          <w:rFonts w:ascii="Times New Roman" w:hAnsi="Times New Roman" w:cs="Times New Roman"/>
+        </w:rPr>
+        <w:t xml:space="preserve"> &lt; today()%}</w:t>
+      </w:r>
+    </w:p>
+    <w:p>
+      <w:pPr>
         <w:pStyle w:val="CenterTitle2"/>
         <w:rPr>
           <w:rFonts w:ascii="Times New Roman" w:hAnsi="Times New Roman"/>
@@ -1988,13 +2080,32 @@
           <w:szCs w:val="22"/>
         </w:rPr>
       </w:pPr>
-      <w:r>
-        <w:rPr>
-          <w:rFonts w:ascii="Times New Roman" w:hAnsi="Times New Roman"/>
-          <w:sz w:val="22"/>
-          <w:szCs w:val="22"/>
-        </w:rPr>
-        <w:lastRenderedPageBreak/>
+    </w:p>
+    <w:p>
+      <w:pPr>
+        <w:pStyle w:val="CenterTitle2"/>
+        <w:rPr>
+          <w:rFonts w:ascii="Times New Roman" w:hAnsi="Times New Roman"/>
+          <w:sz w:val="22"/>
+          <w:szCs w:val="22"/>
+        </w:rPr>
+      </w:pPr>
+    </w:p>
+    <w:p>
+      <w:pPr>
+        <w:pStyle w:val="CenterTitle2"/>
+        <w:rPr>
+          <w:rFonts w:ascii="Times New Roman" w:hAnsi="Times New Roman"/>
+          <w:sz w:val="22"/>
+          <w:szCs w:val="22"/>
+        </w:rPr>
+      </w:pPr>
+      <w:r>
+        <w:rPr>
+          <w:rFonts w:ascii="Times New Roman" w:hAnsi="Times New Roman"/>
+          <w:sz w:val="22"/>
+          <w:szCs w:val="22"/>
+        </w:rPr>
         <w:t>COMMONWEALTH OF MASSACHUSETTS</w:t>
       </w:r>
       <w:r>
@@ -3179,26 +3290,12 @@
           <w:rFonts w:ascii="Times New Roman" w:hAnsi="Times New Roman" w:cs="Times New Roman"/>
         </w:rPr>
       </w:pPr>
-    </w:p>
-    <w:p>
-      <w:pPr>
+      <w:r>
         <w:rPr>
           <w:rFonts w:ascii="Times New Roman" w:hAnsi="Times New Roman" w:cs="Times New Roman"/>
         </w:rPr>
-      </w:pPr>
-      <w:r>
-        <w:rPr>
-          <w:rFonts w:ascii="Times New Roman" w:hAnsi="Times New Roman" w:cs="Times New Roman"/>
-        </w:rPr>
         <w:t>{% endif %}</w:t>
       </w:r>
-    </w:p>
-    <w:p>
-      <w:pPr>
-        <w:rPr>
-          <w:rFonts w:ascii="Times New Roman" w:hAnsi="Times New Roman" w:cs="Times New Roman"/>
-        </w:rPr>
-      </w:pPr>
     </w:p>
     <w:sectPr>
       <w:pgSz w:w="12240" w:h="15840"/>

</xml_diff>

<commit_message>
template edit paragraph 1 logic fix
</commit_message>
<xml_diff>
--- a/docassemble/MTVHousing/data/templates/Motion_To_Vacate_Form.docx
+++ b/docassemble/MTVHousing/data/templates/Motion_To_Vacate_Form.docx
@@ -798,6 +798,24 @@
           <w:sz w:val="22"/>
           <w:szCs w:val="22"/>
         </w:rPr>
+        <w:t xml:space="preserve"> and not </w:t>
+      </w:r>
+      <w:proofErr w:type="spellStart"/>
+      <w:r>
+        <w:rPr>
+          <w:rFonts w:ascii="Times New Roman" w:hAnsi="Times New Roman"/>
+          <w:sz w:val="22"/>
+          <w:szCs w:val="22"/>
+        </w:rPr>
+        <w:t>answer_yesno</w:t>
+      </w:r>
+      <w:proofErr w:type="spellEnd"/>
+      <w:r>
+        <w:rPr>
+          <w:rFonts w:ascii="Times New Roman" w:hAnsi="Times New Roman"/>
+          <w:sz w:val="22"/>
+          <w:szCs w:val="22"/>
+        </w:rPr>
         <w:t xml:space="preserve"> %} schedule a new trial because I have defensible reason for missing the first trial.{% endif %}{% if </w:t>
       </w:r>
       <w:proofErr w:type="spellStart"/>
@@ -834,7 +852,23 @@
           <w:sz w:val="22"/>
           <w:szCs w:val="22"/>
         </w:rPr>
-        <w:t xml:space="preserve"> %}allow me to file an Answer late and schedule a new trial </w:t>
+        <w:t xml:space="preserve"> %}</w:t>
+      </w:r>
+      <w:r>
+        <w:rPr>
+          <w:rFonts w:ascii="Times New Roman" w:hAnsi="Times New Roman"/>
+          <w:sz w:val="22"/>
+          <w:szCs w:val="22"/>
+        </w:rPr>
+        <w:t xml:space="preserve"> </w:t>
+      </w:r>
+      <w:r>
+        <w:rPr>
+          <w:rFonts w:ascii="Times New Roman" w:hAnsi="Times New Roman"/>
+          <w:sz w:val="22"/>
+          <w:szCs w:val="22"/>
+        </w:rPr>
+        <w:t xml:space="preserve">allow me to file an Answer late and schedule a new trial </w:t>
       </w:r>
       <w:r>
         <w:rPr>
@@ -870,7 +904,23 @@
           <w:sz w:val="22"/>
           <w:szCs w:val="22"/>
         </w:rPr>
-        <w:t xml:space="preserve"> %}schedule a new trial because my Answer has already been filed.{% endif %}</w:t>
+        <w:t xml:space="preserve"> %}</w:t>
+      </w:r>
+      <w:r>
+        <w:rPr>
+          <w:rFonts w:ascii="Times New Roman" w:hAnsi="Times New Roman"/>
+          <w:sz w:val="22"/>
+          <w:szCs w:val="22"/>
+        </w:rPr>
+        <w:t xml:space="preserve"> </w:t>
+      </w:r>
+      <w:r>
+        <w:rPr>
+          <w:rFonts w:ascii="Times New Roman" w:hAnsi="Times New Roman"/>
+          <w:sz w:val="22"/>
+          <w:szCs w:val="22"/>
+        </w:rPr>
+        <w:t>schedule a new trial because my Answer has already been filed.{% endif %}</w:t>
       </w:r>
     </w:p>
     <w:p>
@@ -1640,7 +1690,16 @@
           <w:sz w:val="22"/>
           <w:szCs w:val="22"/>
         </w:rPr>
-        <w:t xml:space="preserve"> }}{% endif %} a copy of this Motion to my landlord or to his/her lawyer on {% if </w:t>
+        <w:t xml:space="preserve"> }}{% endif %} a copy of this Motion to my landlord or to his/her </w:t>
+      </w:r>
+      <w:r>
+        <w:rPr>
+          <w:rFonts w:ascii="Times New Roman" w:hAnsi="Times New Roman"/>
+          <w:sz w:val="22"/>
+          <w:szCs w:val="22"/>
+        </w:rPr>
+        <w:lastRenderedPageBreak/>
+        <w:t xml:space="preserve">lawyer on {% if </w:t>
       </w:r>
       <w:proofErr w:type="spellStart"/>
       <w:r>

</xml_diff>